<commit_message>
version 1.0 of multivariate LR & SVR
</commit_message>
<xml_diff>
--- a/ECE9063-Assignment1-jye64.docx
+++ b/ECE9063-Assignment1-jye64.docx
@@ -44,7 +44,13 @@
     </w:p>
     <w:p>
       <w:r>
-        <w:t xml:space="preserve">When people want to sell their used car on the market, they need a fair estimate </w:t>
+        <w:t xml:space="preserve">When people want to sell their used car on the market, they </w:t>
+      </w:r>
+      <w:r>
+        <w:t xml:space="preserve">often </w:t>
+      </w:r>
+      <w:r>
+        <w:t xml:space="preserve">need a fair estimate </w:t>
       </w:r>
       <w:r>
         <w:t xml:space="preserve">of </w:t>
@@ -56,31 +62,34 @@
         <w:t>can</w:t>
       </w:r>
       <w:r>
-        <w:t xml:space="preserve"> benefit from this transaction. </w:t>
-      </w:r>
-      <w:r>
-        <w:t xml:space="preserve">The goal of this </w:t>
-      </w:r>
-      <w:r>
-        <w:t>report</w:t>
-      </w:r>
-      <w:r>
-        <w:t xml:space="preserve"> is to </w:t>
-      </w:r>
-      <w:r>
-        <w:t>tackle the car price estimation problem using regression model</w:t>
-      </w:r>
-      <w:r>
-        <w:t xml:space="preserve">. The formal forecasting problem is defined as follow: </w:t>
-      </w:r>
-      <w:r>
-        <w:t>predict the price of a</w:t>
-      </w:r>
-      <w:r>
-        <w:t>n</w:t>
-      </w:r>
-      <w:r>
-        <w:t xml:space="preserve"> Audi used car in a year. </w:t>
+        <w:t xml:space="preserve"> benefit from </w:t>
+      </w:r>
+      <w:r>
+        <w:t>the</w:t>
+      </w:r>
+      <w:r>
+        <w:t xml:space="preserve"> transaction. </w:t>
+      </w:r>
+      <w:r>
+        <w:t>In this report, t</w:t>
+      </w:r>
+      <w:r>
+        <w:t>he forecasting problem is defined as</w:t>
+      </w:r>
+      <w:r>
+        <w:t xml:space="preserve"> follow: predict the price of a used car </w:t>
+      </w:r>
+      <w:r>
+        <w:t xml:space="preserve">in the current year </w:t>
+      </w:r>
+      <w:r>
+        <w:t>based on a set of attributes</w:t>
+      </w:r>
+      <w:r>
+        <w:t>.</w:t>
+      </w:r>
+      <w:r>
+        <w:t xml:space="preserve"> </w:t>
       </w:r>
     </w:p>
     <w:p/>
@@ -105,7 +114,13 @@
     </w:p>
     <w:p>
       <w:r>
-        <w:t>Link to the dataset:</w:t>
+        <w:t xml:space="preserve">Link to the </w:t>
+      </w:r>
+      <w:r>
+        <w:t>data</w:t>
+      </w:r>
+      <w:r>
+        <w:t>:</w:t>
       </w:r>
     </w:p>
     <w:p>
@@ -116,13 +131,25 @@
     <w:p/>
     <w:p>
       <w:r>
-        <w:t xml:space="preserve">The dataset selected </w:t>
+        <w:t>The folder mentioned above has many files for each of the car manufacturer</w:t>
+      </w:r>
+      <w:r>
+        <w:t>s</w:t>
+      </w:r>
+      <w:r>
+        <w:t>. In this report, t</w:t>
+      </w:r>
+      <w:r>
+        <w:t xml:space="preserve">he dataset selected </w:t>
       </w:r>
       <w:r>
         <w:t>is “Audi.csv”</w:t>
       </w:r>
       <w:r>
-        <w:t>. It contains nine</w:t>
+        <w:t xml:space="preserve"> which is the file specific for Audi cars. </w:t>
+      </w:r>
+      <w:r>
+        <w:t>It contains nine</w:t>
       </w:r>
       <w:r>
         <w:t xml:space="preserve"> attributes including car model, registration year, price, transmission, mileage, fuel type, road tax, mpg (miles per gallon), and engine size. </w:t>
@@ -131,10 +158,22 @@
         <w:t xml:space="preserve">The dataset has 10668 samples. </w:t>
       </w:r>
       <w:r>
-        <w:t>All the attributes are included in the analysis as they are all important factors to be considered in the</w:t>
-      </w:r>
-      <w:r>
-        <w:t xml:space="preserve"> real world. </w:t>
+        <w:t xml:space="preserve">Noticeably, car model, transmission, and fuel type have categorical data that needs to be transformed into numerical values. </w:t>
+      </w:r>
+      <w:r>
+        <w:t xml:space="preserve">All the attributes in the dataset are </w:t>
+      </w:r>
+      <w:r>
+        <w:t>considered</w:t>
+      </w:r>
+      <w:r>
+        <w:t xml:space="preserve"> as they are all important factors to be considered in the </w:t>
+      </w:r>
+      <w:r>
+        <w:t>real-world</w:t>
+      </w:r>
+      <w:r>
+        <w:t xml:space="preserve"> business.</w:t>
       </w:r>
     </w:p>
     <w:p/>
@@ -182,15 +221,42 @@
         <w:rPr>
           <w:szCs w:val="21"/>
         </w:rPr>
-        <w:t xml:space="preserve">In this model, multiple independent variables may contribute to the dependent variable. </w:t>
-      </w:r>
-    </w:p>
-    <w:p>
-      <w:pPr>
-        <w:rPr>
-          <w:szCs w:val="21"/>
-        </w:rPr>
-      </w:pPr>
+        <w:t xml:space="preserve">In this hypothesis, multiple independent variables contribute to the dependent variable. In the context of car, independent variables are registration year, mileage, road tax, mpg and engine size while dependent variable is the price. </w:t>
+      </w:r>
+    </w:p>
+    <w:p>
+      <w:pPr>
+        <w:rPr>
+          <w:szCs w:val="21"/>
+        </w:rPr>
+      </w:pPr>
+    </w:p>
+    <w:p>
+      <w:pPr>
+        <w:rPr>
+          <w:szCs w:val="21"/>
+        </w:rPr>
+      </w:pPr>
+    </w:p>
+    <w:p>
+      <w:pPr>
+        <w:rPr>
+          <w:szCs w:val="21"/>
+        </w:rPr>
+      </w:pPr>
+    </w:p>
+    <w:p>
+      <w:pPr>
+        <w:rPr>
+          <w:szCs w:val="21"/>
+        </w:rPr>
+      </w:pPr>
+      <w:r>
+        <w:rPr>
+          <w:szCs w:val="21"/>
+        </w:rPr>
+        <w:t xml:space="preserve">The second algorithm is support vector regression. </w:t>
+      </w:r>
     </w:p>
     <w:p>
       <w:pPr>
@@ -252,6 +318,8 @@
           <w:szCs w:val="21"/>
         </w:rPr>
       </w:pPr>
+      <w:bookmarkStart w:id="0" w:name="_GoBack"/>
+      <w:bookmarkEnd w:id="0"/>
     </w:p>
     <w:p>
       <w:pPr>
@@ -404,8 +472,6 @@
           <w:szCs w:val="21"/>
         </w:rPr>
       </w:pPr>
-      <w:bookmarkStart w:id="0" w:name="_GoBack"/>
-      <w:bookmarkEnd w:id="0"/>
     </w:p>
     <w:p>
       <w:pPr>
@@ -548,6 +614,44 @@
     </w:sectPr>
   </w:body>
 </w:document>
+</file>
+
+<file path=word/endnotes.xml><?xml version="1.0" encoding="utf-8"?>
+<w:endnotes xmlns:wpc="http://schemas.microsoft.com/office/word/2010/wordprocessingCanvas" xmlns:cx="http://schemas.microsoft.com/office/drawing/2014/chartex" xmlns:cx1="http://schemas.microsoft.com/office/drawing/2015/9/8/chartex" xmlns:cx2="http://schemas.microsoft.com/office/drawing/2015/10/21/chartex" xmlns:cx3="http://schemas.microsoft.com/office/drawing/2016/5/9/chartex" xmlns:cx4="http://schemas.microsoft.com/office/drawing/2016/5/10/chartex" xmlns:cx5="http://schemas.microsoft.com/office/drawing/2016/5/11/chartex" xmlns:cx6="http://schemas.microsoft.com/office/drawing/2016/5/12/chartex" xmlns:cx7="http://schemas.microsoft.com/office/drawing/2016/5/13/chartex" xmlns:cx8="http://schemas.microsoft.com/office/drawing/2016/5/14/chartex" xmlns:mc="http://schemas.openxmlformats.org/markup-compatibility/2006" xmlns:aink="http://schemas.microsoft.com/office/drawing/2016/ink" xmlns:am3d="http://schemas.microsoft.com/office/drawing/2017/model3d" xmlns:o="urn:schemas-microsoft-com:office:office" xmlns:r="http://schemas.openxmlformats.org/officeDocument/2006/relationships" xmlns:m="http://schemas.openxmlformats.org/officeDocument/2006/math" xmlns:v="urn:schemas-microsoft-com:vml" xmlns:wp14="http://schemas.microsoft.com/office/word/2010/wordprocessingDrawing" xmlns:wp="http://schemas.openxmlformats.org/drawingml/2006/wordprocessingDrawing" xmlns:w10="urn:schemas-microsoft-com:office:word" xmlns:w="http://schemas.openxmlformats.org/wordprocessingml/2006/main" xmlns:w14="http://schemas.microsoft.com/office/word/2010/wordml" xmlns:w15="http://schemas.microsoft.com/office/word/2012/wordml" xmlns:w16cid="http://schemas.microsoft.com/office/word/2016/wordml/cid" xmlns:w16se="http://schemas.microsoft.com/office/word/2015/wordml/symex" xmlns:wpg="http://schemas.microsoft.com/office/word/2010/wordprocessingGroup" xmlns:wpi="http://schemas.microsoft.com/office/word/2010/wordprocessingInk" xmlns:wne="http://schemas.microsoft.com/office/word/2006/wordml" xmlns:wps="http://schemas.microsoft.com/office/word/2010/wordprocessingShape" mc:Ignorable="w14 w15 w16se w16cid wp14">
+  <w:endnote w:type="separator" w:id="-1">
+    <w:p>
+      <w:r>
+        <w:separator/>
+      </w:r>
+    </w:p>
+  </w:endnote>
+  <w:endnote w:type="continuationSeparator" w:id="0">
+    <w:p>
+      <w:r>
+        <w:continuationSeparator/>
+      </w:r>
+    </w:p>
+  </w:endnote>
+</w:endnotes>
+</file>
+
+<file path=word/footnotes.xml><?xml version="1.0" encoding="utf-8"?>
+<w:footnotes xmlns:wpc="http://schemas.microsoft.com/office/word/2010/wordprocessingCanvas" xmlns:cx="http://schemas.microsoft.com/office/drawing/2014/chartex" xmlns:cx1="http://schemas.microsoft.com/office/drawing/2015/9/8/chartex" xmlns:cx2="http://schemas.microsoft.com/office/drawing/2015/10/21/chartex" xmlns:cx3="http://schemas.microsoft.com/office/drawing/2016/5/9/chartex" xmlns:cx4="http://schemas.microsoft.com/office/drawing/2016/5/10/chartex" xmlns:cx5="http://schemas.microsoft.com/office/drawing/2016/5/11/chartex" xmlns:cx6="http://schemas.microsoft.com/office/drawing/2016/5/12/chartex" xmlns:cx7="http://schemas.microsoft.com/office/drawing/2016/5/13/chartex" xmlns:cx8="http://schemas.microsoft.com/office/drawing/2016/5/14/chartex" xmlns:mc="http://schemas.openxmlformats.org/markup-compatibility/2006" xmlns:aink="http://schemas.microsoft.com/office/drawing/2016/ink" xmlns:am3d="http://schemas.microsoft.com/office/drawing/2017/model3d" xmlns:o="urn:schemas-microsoft-com:office:office" xmlns:r="http://schemas.openxmlformats.org/officeDocument/2006/relationships" xmlns:m="http://schemas.openxmlformats.org/officeDocument/2006/math" xmlns:v="urn:schemas-microsoft-com:vml" xmlns:wp14="http://schemas.microsoft.com/office/word/2010/wordprocessingDrawing" xmlns:wp="http://schemas.openxmlformats.org/drawingml/2006/wordprocessingDrawing" xmlns:w10="urn:schemas-microsoft-com:office:word" xmlns:w="http://schemas.openxmlformats.org/wordprocessingml/2006/main" xmlns:w14="http://schemas.microsoft.com/office/word/2010/wordml" xmlns:w15="http://schemas.microsoft.com/office/word/2012/wordml" xmlns:w16cid="http://schemas.microsoft.com/office/word/2016/wordml/cid" xmlns:w16se="http://schemas.microsoft.com/office/word/2015/wordml/symex" xmlns:wpg="http://schemas.microsoft.com/office/word/2010/wordprocessingGroup" xmlns:wpi="http://schemas.microsoft.com/office/word/2010/wordprocessingInk" xmlns:wne="http://schemas.microsoft.com/office/word/2006/wordml" xmlns:wps="http://schemas.microsoft.com/office/word/2010/wordprocessingShape" mc:Ignorable="w14 w15 w16se w16cid wp14">
+  <w:footnote w:type="separator" w:id="-1">
+    <w:p>
+      <w:r>
+        <w:separator/>
+      </w:r>
+    </w:p>
+  </w:footnote>
+  <w:footnote w:type="continuationSeparator" w:id="0">
+    <w:p>
+      <w:r>
+        <w:continuationSeparator/>
+      </w:r>
+    </w:p>
+  </w:footnote>
+</w:footnotes>
 </file>
 
 <file path=word/numbering.xml><?xml version="1.0" encoding="utf-8"?>
@@ -1088,6 +1192,54 @@
       <w:contextualSpacing/>
     </w:pPr>
   </w:style>
+  <w:style w:type="paragraph" w:styleId="a4">
+    <w:name w:val="header"/>
+    <w:basedOn w:val="a"/>
+    <w:link w:val="a5"/>
+    <w:uiPriority w:val="99"/>
+    <w:unhideWhenUsed/>
+    <w:rsid w:val="00A15631"/>
+    <w:pPr>
+      <w:tabs>
+        <w:tab w:val="center" w:pos="4153"/>
+        <w:tab w:val="right" w:pos="8306"/>
+      </w:tabs>
+    </w:pPr>
+  </w:style>
+  <w:style w:type="character" w:customStyle="1" w:styleId="a5">
+    <w:name w:val="页眉 字符"/>
+    <w:basedOn w:val="a0"/>
+    <w:link w:val="a4"/>
+    <w:uiPriority w:val="99"/>
+    <w:rsid w:val="00A15631"/>
+    <w:rPr>
+      <w:lang w:val="en-CA"/>
+    </w:rPr>
+  </w:style>
+  <w:style w:type="paragraph" w:styleId="a6">
+    <w:name w:val="footer"/>
+    <w:basedOn w:val="a"/>
+    <w:link w:val="a7"/>
+    <w:uiPriority w:val="99"/>
+    <w:unhideWhenUsed/>
+    <w:rsid w:val="00A15631"/>
+    <w:pPr>
+      <w:tabs>
+        <w:tab w:val="center" w:pos="4153"/>
+        <w:tab w:val="right" w:pos="8306"/>
+      </w:tabs>
+    </w:pPr>
+  </w:style>
+  <w:style w:type="character" w:customStyle="1" w:styleId="a7">
+    <w:name w:val="页脚 字符"/>
+    <w:basedOn w:val="a0"/>
+    <w:link w:val="a6"/>
+    <w:uiPriority w:val="99"/>
+    <w:rsid w:val="00A15631"/>
+    <w:rPr>
+      <w:lang w:val="en-CA"/>
+    </w:rPr>
+  </w:style>
 </w:styles>
 </file>
 

</xml_diff>

<commit_message>
accuracy measure metrics added
</commit_message>
<xml_diff>
--- a/ECE9063-Assignment1-jye64.docx
+++ b/ECE9063-Assignment1-jye64.docx
@@ -698,6 +698,7 @@
       </w:pPr>
       <w:r>
         <w:rPr>
+          <w:noProof/>
           <w:szCs w:val="21"/>
         </w:rPr>
         <w:drawing>
@@ -1021,6 +1022,7 @@
       </w:pPr>
       <w:r>
         <w:rPr>
+          <w:noProof/>
           <w:szCs w:val="21"/>
         </w:rPr>
         <w:drawing>
@@ -1104,19 +1106,7 @@
         <w:rPr>
           <w:szCs w:val="21"/>
         </w:rPr>
-        <w:t>” by subtracting 2020 from the ‘year’ attribute</w:t>
-      </w:r>
-      <w:r>
-        <w:rPr>
-          <w:szCs w:val="21"/>
-        </w:rPr>
-        <w:t>. T</w:t>
-      </w:r>
-      <w:r>
-        <w:rPr>
-          <w:szCs w:val="21"/>
-        </w:rPr>
-        <w:t>he result is number of years that car has been used since its registration. I believe the age of car will be a more informative and directly related attribute than its original.</w:t>
+        <w:t>” by subtracting 2020 from the ‘year’ attribute. The result is number of years that car has been used since its registration. I believe the age of car will be a more informative and directly related attribute than its original.</w:t>
       </w:r>
     </w:p>
     <w:p>
@@ -1361,22 +1351,22 @@
         </w:rPr>
         <w:t xml:space="preserve">. </w:t>
       </w:r>
+    </w:p>
+    <w:p>
+      <w:pPr>
+        <w:rPr>
+          <w:szCs w:val="21"/>
+        </w:rPr>
+      </w:pPr>
+    </w:p>
+    <w:p>
+      <w:pPr>
+        <w:rPr>
+          <w:szCs w:val="21"/>
+        </w:rPr>
+      </w:pPr>
       <w:bookmarkStart w:id="0" w:name="_GoBack"/>
       <w:bookmarkEnd w:id="0"/>
-    </w:p>
-    <w:p>
-      <w:pPr>
-        <w:rPr>
-          <w:szCs w:val="21"/>
-        </w:rPr>
-      </w:pPr>
-    </w:p>
-    <w:p>
-      <w:pPr>
-        <w:rPr>
-          <w:szCs w:val="21"/>
-        </w:rPr>
-      </w:pPr>
     </w:p>
     <w:p>
       <w:pPr>
@@ -1457,6 +1447,13 @@
           <w:szCs w:val="21"/>
           <w:u w:val="single"/>
         </w:rPr>
+        <w:t xml:space="preserve">Accuracy &amp; </w:t>
+      </w:r>
+      <w:r>
+        <w:rPr>
+          <w:szCs w:val="21"/>
+          <w:u w:val="single"/>
+        </w:rPr>
         <w:t>Evaluation</w:t>
       </w:r>
     </w:p>
@@ -1477,22 +1474,104 @@
         <w:rPr>
           <w:szCs w:val="21"/>
         </w:rPr>
+        <w:t xml:space="preserve">To measure the accuracy of the models, several error metrics have been used. </w:t>
+      </w:r>
+      <w:r>
+        <w:rPr>
+          <w:szCs w:val="21"/>
+        </w:rPr>
+        <w:t xml:space="preserve">Firstly, I calculated the mean absolute error to measure the average discrepancy between predicted values and the actual values. To make the difference more visualizable and meaningful, I calculated the mean absolute percentage error to measure the </w:t>
+      </w:r>
+      <w:r>
+        <w:rPr>
+          <w:szCs w:val="21"/>
+        </w:rPr>
+        <w:t xml:space="preserve">average </w:t>
+      </w:r>
+      <w:r>
+        <w:rPr>
+          <w:szCs w:val="21"/>
+        </w:rPr>
+        <w:t xml:space="preserve">percentage error to the actual values. </w:t>
+      </w:r>
+    </w:p>
+    <w:p>
+      <w:pPr>
+        <w:rPr>
+          <w:szCs w:val="21"/>
+        </w:rPr>
+      </w:pPr>
+    </w:p>
+    <w:p>
+      <w:pPr>
+        <w:rPr>
+          <w:szCs w:val="21"/>
+        </w:rPr>
+      </w:pPr>
+      <w:r>
+        <w:rPr>
+          <w:szCs w:val="21"/>
+        </w:rPr>
         <w:t xml:space="preserve">5-fold cross validation is used to evaluate performance of the model. </w:t>
       </w:r>
-    </w:p>
-    <w:p>
-      <w:pPr>
-        <w:rPr>
-          <w:szCs w:val="21"/>
-        </w:rPr>
-      </w:pPr>
-    </w:p>
-    <w:p>
-      <w:pPr>
-        <w:rPr>
-          <w:szCs w:val="21"/>
-        </w:rPr>
-      </w:pPr>
+      <w:r>
+        <w:rPr>
+          <w:szCs w:val="21"/>
+        </w:rPr>
+        <w:t xml:space="preserve">This can be done readily by applying </w:t>
+      </w:r>
+      <w:proofErr w:type="spellStart"/>
+      <w:r>
+        <w:rPr>
+          <w:szCs w:val="21"/>
+        </w:rPr>
+        <w:t>cross_val_score</w:t>
+      </w:r>
+      <w:proofErr w:type="spellEnd"/>
+      <w:r>
+        <w:rPr>
+          <w:szCs w:val="21"/>
+        </w:rPr>
+        <w:t xml:space="preserve"> method of </w:t>
+      </w:r>
+      <w:proofErr w:type="spellStart"/>
+      <w:r>
+        <w:rPr>
+          <w:szCs w:val="21"/>
+        </w:rPr>
+        <w:t>sklearn</w:t>
+      </w:r>
+      <w:proofErr w:type="spellEnd"/>
+      <w:r>
+        <w:rPr>
+          <w:szCs w:val="21"/>
+        </w:rPr>
+        <w:t xml:space="preserve">. The training set is split into 5 </w:t>
+      </w:r>
+      <w:r>
+        <w:rPr>
+          <w:szCs w:val="21"/>
+        </w:rPr>
+        <w:t xml:space="preserve">subsets and in each </w:t>
+      </w:r>
+      <w:r>
+        <w:rPr>
+          <w:szCs w:val="21"/>
+        </w:rPr>
+        <w:t>cross-validation</w:t>
+      </w:r>
+      <w:r>
+        <w:rPr>
+          <w:szCs w:val="21"/>
+        </w:rPr>
+        <w:t xml:space="preserve"> iteration, one non-repeatable subset is used as validation and the other 4 subsets is used for training. </w:t>
+      </w:r>
+      <w:r>
+        <w:rPr>
+          <w:szCs w:val="21"/>
+        </w:rPr>
+        <w:t xml:space="preserve">The error in each iteration is stored and average error is calculated.  </w:t>
+      </w:r>
     </w:p>
     <w:p>
       <w:pPr>

</xml_diff>

<commit_message>
accuracy and evaulation metric v2.0
</commit_message>
<xml_diff>
--- a/ECE9063-Assignment1-jye64.docx
+++ b/ECE9063-Assignment1-jye64.docx
@@ -2,9 +2,878 @@
 <file path=word/document.xml><?xml version="1.0" encoding="utf-8"?>
 <w:document xmlns:wpc="http://schemas.microsoft.com/office/word/2010/wordprocessingCanvas" xmlns:cx="http://schemas.microsoft.com/office/drawing/2014/chartex" xmlns:cx1="http://schemas.microsoft.com/office/drawing/2015/9/8/chartex" xmlns:cx2="http://schemas.microsoft.com/office/drawing/2015/10/21/chartex" xmlns:cx3="http://schemas.microsoft.com/office/drawing/2016/5/9/chartex" xmlns:cx4="http://schemas.microsoft.com/office/drawing/2016/5/10/chartex" xmlns:cx5="http://schemas.microsoft.com/office/drawing/2016/5/11/chartex" xmlns:cx6="http://schemas.microsoft.com/office/drawing/2016/5/12/chartex" xmlns:cx7="http://schemas.microsoft.com/office/drawing/2016/5/13/chartex" xmlns:cx8="http://schemas.microsoft.com/office/drawing/2016/5/14/chartex" xmlns:mc="http://schemas.openxmlformats.org/markup-compatibility/2006" xmlns:aink="http://schemas.microsoft.com/office/drawing/2016/ink" xmlns:am3d="http://schemas.microsoft.com/office/drawing/2017/model3d" xmlns:o="urn:schemas-microsoft-com:office:office" xmlns:r="http://schemas.openxmlformats.org/officeDocument/2006/relationships" xmlns:m="http://schemas.openxmlformats.org/officeDocument/2006/math" xmlns:v="urn:schemas-microsoft-com:vml" xmlns:wp14="http://schemas.microsoft.com/office/word/2010/wordprocessingDrawing" xmlns:wp="http://schemas.openxmlformats.org/drawingml/2006/wordprocessingDrawing" xmlns:w10="urn:schemas-microsoft-com:office:word" xmlns:w="http://schemas.openxmlformats.org/wordprocessingml/2006/main" xmlns:w14="http://schemas.microsoft.com/office/word/2010/wordml" xmlns:w15="http://schemas.microsoft.com/office/word/2012/wordml" xmlns:w16cid="http://schemas.microsoft.com/office/word/2016/wordml/cid" xmlns:w16se="http://schemas.microsoft.com/office/word/2015/wordml/symex" xmlns:wpg="http://schemas.microsoft.com/office/word/2010/wordprocessingGroup" xmlns:wpi="http://schemas.microsoft.com/office/word/2010/wordprocessingInk" xmlns:wne="http://schemas.microsoft.com/office/word/2006/wordml" xmlns:wps="http://schemas.microsoft.com/office/word/2010/wordprocessingShape" mc:Ignorable="w14 w15 w16se w16cid wp14">
   <w:body>
-    <w:p>
-      <w:pPr>
-        <w:jc w:val="center"/>
+    <w:sdt>
+      <w:sdtPr>
+        <w:rPr>
+          <w:rFonts w:cstheme="minorHAnsi"/>
+          <w:color w:val="5B9BD5" w:themeColor="accent1"/>
+          <w:kern w:val="2"/>
+          <w:sz w:val="21"/>
+          <w:lang w:val="en-CA"/>
+        </w:rPr>
+        <w:id w:val="938419383"/>
+        <w:docPartObj>
+          <w:docPartGallery w:val="Cover Pages"/>
+          <w:docPartUnique/>
+        </w:docPartObj>
+      </w:sdtPr>
+      <w:sdtEndPr>
+        <w:rPr>
+          <w:b/>
+          <w:color w:val="auto"/>
+          <w:sz w:val="40"/>
+          <w:szCs w:val="40"/>
+        </w:rPr>
+      </w:sdtEndPr>
+      <w:sdtContent>
+        <w:p>
+          <w:pPr>
+            <w:pStyle w:val="aa"/>
+            <w:tabs>
+              <w:tab w:val="center" w:pos="4680"/>
+              <w:tab w:val="left" w:pos="6951"/>
+            </w:tabs>
+            <w:spacing w:before="1540" w:after="240"/>
+            <w:rPr>
+              <w:rFonts w:cstheme="minorHAnsi"/>
+              <w:color w:val="5B9BD5" w:themeColor="accent1"/>
+            </w:rPr>
+          </w:pPr>
+          <w:r>
+            <w:rPr>
+              <w:rFonts w:cstheme="minorHAnsi"/>
+              <w:color w:val="5B9BD5" w:themeColor="accent1"/>
+            </w:rPr>
+            <w:tab/>
+          </w:r>
+        </w:p>
+        <w:p>
+          <w:pPr>
+            <w:pStyle w:val="aa"/>
+            <w:tabs>
+              <w:tab w:val="center" w:pos="4680"/>
+              <w:tab w:val="left" w:pos="6951"/>
+            </w:tabs>
+            <w:spacing w:before="1540" w:after="240"/>
+            <w:rPr>
+              <w:rFonts w:cstheme="minorHAnsi"/>
+              <w:color w:val="5B9BD5" w:themeColor="accent1"/>
+            </w:rPr>
+          </w:pPr>
+          <w:r>
+            <w:rPr>
+              <w:rFonts w:cstheme="minorHAnsi"/>
+              <w:noProof/>
+            </w:rPr>
+            <w:pict w14:anchorId="7CCFD97C">
+              <v:rect id="_x0000_i1025" alt="" style="width:468pt;height:.05pt;mso-width-percent:0;mso-height-percent:0;mso-width-percent:0;mso-height-percent:0" o:hralign="center" o:hrstd="t" o:hr="t" fillcolor="#a0a0a0" stroked="f"/>
+            </w:pict>
+          </w:r>
+        </w:p>
+        <w:p>
+          <w:pPr>
+            <w:pStyle w:val="ac"/>
+            <w:jc w:val="center"/>
+          </w:pPr>
+          <w:sdt>
+            <w:sdtPr>
+              <w:rPr>
+                <w:sz w:val="36"/>
+                <w:szCs w:val="36"/>
+              </w:rPr>
+              <w:alias w:val="Title"/>
+              <w:tag w:val=""/>
+              <w:id w:val="1735040861"/>
+              <w:placeholder>
+                <w:docPart w:val="D4704EDD459C4A5EBB3DEFDE5C278B28"/>
+              </w:placeholder>
+              <w:dataBinding w:prefixMappings="xmlns:ns0='http://purl.org/dc/elements/1.1/' xmlns:ns1='http://schemas.openxmlformats.org/package/2006/metadata/core-properties' " w:xpath="/ns1:coreProperties[1]/ns0:title[1]" w:storeItemID="{6C3C8BC8-F283-45AE-878A-BAB7291924A1}"/>
+              <w:text/>
+            </w:sdtPr>
+            <w:sdtContent>
+              <w:r>
+                <w:rPr>
+                  <w:sz w:val="36"/>
+                  <w:szCs w:val="36"/>
+                </w:rPr>
+                <w:t>ECE 9063 Data Analytics Foundation</w:t>
+              </w:r>
+            </w:sdtContent>
+          </w:sdt>
+        </w:p>
+        <w:p>
+          <w:pPr>
+            <w:pStyle w:val="aa"/>
+            <w:tabs>
+              <w:tab w:val="center" w:pos="4680"/>
+              <w:tab w:val="left" w:pos="6951"/>
+            </w:tabs>
+            <w:spacing w:after="240"/>
+            <w:jc w:val="center"/>
+            <w:rPr>
+              <w:rFonts w:eastAsiaTheme="majorEastAsia" w:cstheme="minorHAnsi"/>
+              <w:caps/>
+              <w:sz w:val="80"/>
+              <w:szCs w:val="80"/>
+            </w:rPr>
+          </w:pPr>
+          <w:r>
+            <w:rPr>
+              <w:rFonts w:cstheme="minorHAnsi"/>
+              <w:noProof/>
+            </w:rPr>
+            <w:pict w14:anchorId="4CD75B7D">
+              <v:rect id="_x0000_i1034" alt="" style="width:468pt;height:.05pt;mso-width-percent:0;mso-height-percent:0;mso-width-percent:0;mso-height-percent:0" o:hralign="center" o:hrstd="t" o:hr="t" fillcolor="#a0a0a0" stroked="f"/>
+            </w:pict>
+          </w:r>
+        </w:p>
+        <w:sdt>
+          <w:sdtPr>
+            <w:rPr>
+              <w:rFonts w:cstheme="minorHAnsi"/>
+              <w:sz w:val="28"/>
+              <w:szCs w:val="28"/>
+            </w:rPr>
+            <w:alias w:val="Subtitle"/>
+            <w:tag w:val=""/>
+            <w:id w:val="328029620"/>
+            <w:placeholder>
+              <w:docPart w:val="BA57C33356BA4E4697C1E833661428B5"/>
+            </w:placeholder>
+            <w:dataBinding w:prefixMappings="xmlns:ns0='http://purl.org/dc/elements/1.1/' xmlns:ns1='http://schemas.openxmlformats.org/package/2006/metadata/core-properties' " w:xpath="/ns1:coreProperties[1]/ns0:subject[1]" w:storeItemID="{6C3C8BC8-F283-45AE-878A-BAB7291924A1}"/>
+            <w:text/>
+          </w:sdtPr>
+          <w:sdtContent>
+            <w:p>
+              <w:pPr>
+                <w:pStyle w:val="aa"/>
+                <w:jc w:val="center"/>
+                <w:rPr>
+                  <w:rFonts w:cstheme="minorHAnsi"/>
+                  <w:sz w:val="28"/>
+                  <w:szCs w:val="28"/>
+                </w:rPr>
+              </w:pPr>
+              <w:r>
+                <w:rPr>
+                  <w:rFonts w:cstheme="minorHAnsi"/>
+                  <w:sz w:val="28"/>
+                  <w:szCs w:val="28"/>
+                </w:rPr>
+                <w:t>Assignment 1: Forecasting</w:t>
+              </w:r>
+            </w:p>
+          </w:sdtContent>
+        </w:sdt>
+        <w:p>
+          <w:pPr>
+            <w:pStyle w:val="aa"/>
+            <w:spacing w:before="480"/>
+            <w:jc w:val="center"/>
+            <w:rPr>
+              <w:rFonts w:cstheme="minorHAnsi"/>
+              <w:color w:val="5B9BD5" w:themeColor="accent1"/>
+            </w:rPr>
+          </w:pPr>
+        </w:p>
+        <w:p>
+          <w:pPr>
+            <w:rPr>
+              <w:rFonts w:cstheme="minorHAnsi"/>
+              <w:b/>
+              <w:sz w:val="40"/>
+              <w:szCs w:val="40"/>
+            </w:rPr>
+          </w:pPr>
+          <w:r>
+            <w:rPr>
+              <w:rFonts w:cstheme="minorHAnsi"/>
+              <w:noProof/>
+              <w:color w:val="5B9BD5" w:themeColor="accent1"/>
+            </w:rPr>
+            <mc:AlternateContent>
+              <mc:Choice Requires="wps">
+                <w:drawing>
+                  <wp:anchor distT="0" distB="0" distL="114300" distR="114300" simplePos="0" relativeHeight="251659264" behindDoc="0" locked="0" layoutInCell="1" allowOverlap="1" wp14:anchorId="0046B30F" wp14:editId="3350046B">
+                    <wp:simplePos x="0" y="0"/>
+                    <wp:positionH relativeFrom="margin">
+                      <wp:align>right</wp:align>
+                    </wp:positionH>
+                    <wp:positionV relativeFrom="page">
+                      <wp:posOffset>5314674</wp:posOffset>
+                    </wp:positionV>
+                    <wp:extent cx="6553200" cy="557784"/>
+                    <wp:effectExtent l="0" t="0" r="0" b="11430"/>
+                    <wp:wrapNone/>
+                    <wp:docPr id="142" name="Text Box 142"/>
+                    <wp:cNvGraphicFramePr/>
+                    <a:graphic xmlns:a="http://schemas.openxmlformats.org/drawingml/2006/main">
+                      <a:graphicData uri="http://schemas.microsoft.com/office/word/2010/wordprocessingShape">
+                        <wps:wsp>
+                          <wps:cNvSpPr txBox="1"/>
+                          <wps:spPr>
+                            <a:xfrm>
+                              <a:off x="0" y="0"/>
+                              <a:ext cx="6553200" cy="557784"/>
+                            </a:xfrm>
+                            <a:prstGeom prst="rect">
+                              <a:avLst/>
+                            </a:prstGeom>
+                            <a:noFill/>
+                            <a:ln w="6350">
+                              <a:noFill/>
+                            </a:ln>
+                            <a:effectLst/>
+                          </wps:spPr>
+                          <wps:style>
+                            <a:lnRef idx="0">
+                              <a:schemeClr val="accent1"/>
+                            </a:lnRef>
+                            <a:fillRef idx="0">
+                              <a:schemeClr val="accent1"/>
+                            </a:fillRef>
+                            <a:effectRef idx="0">
+                              <a:schemeClr val="accent1"/>
+                            </a:effectRef>
+                            <a:fontRef idx="minor">
+                              <a:schemeClr val="dk1"/>
+                            </a:fontRef>
+                          </wps:style>
+                          <wps:txbx>
+                            <w:txbxContent>
+                              <w:sdt>
+                                <w:sdtPr>
+                                  <w:rPr>
+                                    <w:color w:val="000000" w:themeColor="text1"/>
+                                    <w:sz w:val="28"/>
+                                    <w:szCs w:val="28"/>
+                                    <w14:shadow w14:blurRad="38100" w14:dist="19050" w14:dir="2700000" w14:sx="100000" w14:sy="100000" w14:kx="0" w14:ky="0" w14:algn="tl">
+                                      <w14:schemeClr w14:val="dk1">
+                                        <w14:alpha w14:val="60000"/>
+                                      </w14:schemeClr>
+                                    </w14:shadow>
+                                    <w14:textOutline w14:w="0" w14:cap="flat" w14:cmpd="sng" w14:algn="ctr">
+                                      <w14:noFill/>
+                                      <w14:prstDash w14:val="solid"/>
+                                      <w14:round/>
+                                    </w14:textOutline>
+                                  </w:rPr>
+                                  <w:alias w:val="Date"/>
+                                  <w:tag w:val=""/>
+                                  <w:id w:val="197127006"/>
+                                  <w:showingPlcHdr/>
+                                  <w:dataBinding w:prefixMappings="xmlns:ns0='http://schemas.microsoft.com/office/2006/coverPageProps' " w:xpath="/ns0:CoverPageProperties[1]/ns0:PublishDate[1]" w:storeItemID="{55AF091B-3C7A-41E3-B477-F2FDAA23CFDA}"/>
+                                  <w:date w:fullDate="2020-02-12T00:00:00Z">
+                                    <w:dateFormat w:val="MMMM d, yyyy"/>
+                                    <w:lid w:val="en-US"/>
+                                    <w:storeMappedDataAs w:val="dateTime"/>
+                                    <w:calendar w:val="gregorian"/>
+                                  </w:date>
+                                </w:sdtPr>
+                                <w:sdtContent>
+                                  <w:p>
+                                    <w:pPr>
+                                      <w:pStyle w:val="aa"/>
+                                      <w:spacing w:after="40"/>
+                                      <w:jc w:val="center"/>
+                                      <w:rPr>
+                                        <w:color w:val="000000" w:themeColor="text1"/>
+                                        <w:sz w:val="28"/>
+                                        <w:szCs w:val="28"/>
+                                        <w14:shadow w14:blurRad="38100" w14:dist="19050" w14:dir="2700000" w14:sx="100000" w14:sy="100000" w14:kx="0" w14:ky="0" w14:algn="tl">
+                                          <w14:schemeClr w14:val="dk1">
+                                            <w14:alpha w14:val="60000"/>
+                                          </w14:schemeClr>
+                                        </w14:shadow>
+                                        <w14:textOutline w14:w="0" w14:cap="flat" w14:cmpd="sng" w14:algn="ctr">
+                                          <w14:noFill/>
+                                          <w14:prstDash w14:val="solid"/>
+                                          <w14:round/>
+                                        </w14:textOutline>
+                                      </w:rPr>
+                                    </w:pPr>
+                                    <w:r>
+                                      <w:rPr>
+                                        <w:color w:val="000000" w:themeColor="text1"/>
+                                        <w:sz w:val="28"/>
+                                        <w:szCs w:val="28"/>
+                                        <w14:shadow w14:blurRad="38100" w14:dist="19050" w14:dir="2700000" w14:sx="100000" w14:sy="100000" w14:kx="0" w14:ky="0" w14:algn="tl">
+                                          <w14:schemeClr w14:val="dk1">
+                                            <w14:alpha w14:val="60000"/>
+                                          </w14:schemeClr>
+                                        </w14:shadow>
+                                        <w14:textOutline w14:w="0" w14:cap="flat" w14:cmpd="sng" w14:algn="ctr">
+                                          <w14:noFill/>
+                                          <w14:prstDash w14:val="solid"/>
+                                          <w14:round/>
+                                        </w14:textOutline>
+                                      </w:rPr>
+                                      <w:t xml:space="preserve">     </w:t>
+                                    </w:r>
+                                  </w:p>
+                                </w:sdtContent>
+                              </w:sdt>
+                              <w:p>
+                                <w:pPr>
+                                  <w:pStyle w:val="aa"/>
+                                  <w:jc w:val="center"/>
+                                  <w:rPr>
+                                    <w:color w:val="000000" w:themeColor="text1"/>
+                                    <w:sz w:val="28"/>
+                                    <w:szCs w:val="28"/>
+                                    <w14:shadow w14:blurRad="38100" w14:dist="19050" w14:dir="2700000" w14:sx="100000" w14:sy="100000" w14:kx="0" w14:ky="0" w14:algn="tl">
+                                      <w14:schemeClr w14:val="dk1">
+                                        <w14:alpha w14:val="60000"/>
+                                      </w14:schemeClr>
+                                    </w14:shadow>
+                                    <w14:textOutline w14:w="0" w14:cap="flat" w14:cmpd="sng" w14:algn="ctr">
+                                      <w14:noFill/>
+                                      <w14:prstDash w14:val="solid"/>
+                                      <w14:round/>
+                                    </w14:textOutline>
+                                  </w:rPr>
+                                </w:pPr>
+                                <w:sdt>
+                                  <w:sdtPr>
+                                    <w:rPr>
+                                      <w:color w:val="000000" w:themeColor="text1"/>
+                                      <w:sz w:val="32"/>
+                                      <w:szCs w:val="32"/>
+                                      <w14:shadow w14:blurRad="38100" w14:dist="19050" w14:dir="2700000" w14:sx="100000" w14:sy="100000" w14:kx="0" w14:ky="0" w14:algn="tl">
+                                        <w14:schemeClr w14:val="dk1">
+                                          <w14:alpha w14:val="60000"/>
+                                        </w14:schemeClr>
+                                      </w14:shadow>
+                                      <w14:textOutline w14:w="0" w14:cap="flat" w14:cmpd="sng" w14:algn="ctr">
+                                        <w14:noFill/>
+                                        <w14:prstDash w14:val="solid"/>
+                                        <w14:round/>
+                                      </w14:textOutline>
+                                    </w:rPr>
+                                    <w:alias w:val="Company"/>
+                                    <w:tag w:val=""/>
+                                    <w:id w:val="1390145197"/>
+                                    <w:showingPlcHdr/>
+                                    <w:dataBinding w:prefixMappings="xmlns:ns0='http://schemas.openxmlformats.org/officeDocument/2006/extended-properties' " w:xpath="/ns0:Properties[1]/ns0:Company[1]" w:storeItemID="{6668398D-A668-4E3E-A5EB-62B293D839F1}"/>
+                                    <w:text/>
+                                  </w:sdtPr>
+                                  <w:sdtContent>
+                                    <w:r>
+                                      <w:rPr>
+                                        <w:color w:val="000000" w:themeColor="text1"/>
+                                        <w:sz w:val="32"/>
+                                        <w:szCs w:val="32"/>
+                                        <w14:shadow w14:blurRad="38100" w14:dist="19050" w14:dir="2700000" w14:sx="100000" w14:sy="100000" w14:kx="0" w14:ky="0" w14:algn="tl">
+                                          <w14:schemeClr w14:val="dk1">
+                                            <w14:alpha w14:val="60000"/>
+                                          </w14:schemeClr>
+                                        </w14:shadow>
+                                        <w14:textOutline w14:w="0" w14:cap="flat" w14:cmpd="sng" w14:algn="ctr">
+                                          <w14:noFill/>
+                                          <w14:prstDash w14:val="solid"/>
+                                          <w14:round/>
+                                        </w14:textOutline>
+                                      </w:rPr>
+                                      <w:t xml:space="preserve">     </w:t>
+                                    </w:r>
+                                  </w:sdtContent>
+                                </w:sdt>
+                              </w:p>
+                              <w:p>
+                                <w:pPr>
+                                  <w:pStyle w:val="aa"/>
+                                  <w:jc w:val="center"/>
+                                  <w:rPr>
+                                    <w:color w:val="000000" w:themeColor="text1"/>
+                                    <w:sz w:val="28"/>
+                                    <w:szCs w:val="28"/>
+                                    <w14:shadow w14:blurRad="38100" w14:dist="19050" w14:dir="2700000" w14:sx="100000" w14:sy="100000" w14:kx="0" w14:ky="0" w14:algn="tl">
+                                      <w14:schemeClr w14:val="dk1">
+                                        <w14:alpha w14:val="60000"/>
+                                      </w14:schemeClr>
+                                    </w14:shadow>
+                                    <w14:textOutline w14:w="0" w14:cap="flat" w14:cmpd="sng" w14:algn="ctr">
+                                      <w14:noFill/>
+                                      <w14:prstDash w14:val="solid"/>
+                                      <w14:round/>
+                                    </w14:textOutline>
+                                  </w:rPr>
+                                </w:pPr>
+                              </w:p>
+                              <w:p>
+                                <w:pPr>
+                                  <w:pStyle w:val="aa"/>
+                                  <w:jc w:val="center"/>
+                                  <w:rPr>
+                                    <w:color w:val="000000" w:themeColor="text1"/>
+                                    <w:sz w:val="28"/>
+                                    <w:szCs w:val="28"/>
+                                    <w14:shadow w14:blurRad="38100" w14:dist="19050" w14:dir="2700000" w14:sx="100000" w14:sy="100000" w14:kx="0" w14:ky="0" w14:algn="tl">
+                                      <w14:schemeClr w14:val="dk1">
+                                        <w14:alpha w14:val="60000"/>
+                                      </w14:schemeClr>
+                                    </w14:shadow>
+                                    <w14:textOutline w14:w="0" w14:cap="flat" w14:cmpd="sng" w14:algn="ctr">
+                                      <w14:noFill/>
+                                      <w14:prstDash w14:val="solid"/>
+                                      <w14:round/>
+                                    </w14:textOutline>
+                                  </w:rPr>
+                                </w:pPr>
+                              </w:p>
+                              <w:p>
+                                <w:pPr>
+                                  <w:spacing w:line="276" w:lineRule="auto"/>
+                                  <w:ind w:left="2520"/>
+                                  <w:rPr>
+                                    <w:rFonts w:ascii="Calibri" w:hAnsi="Calibri" w:cs="Calibri"/>
+                                    <w:sz w:val="22"/>
+                                  </w:rPr>
+                                </w:pPr>
+                                <w:r>
+                                  <w:rPr>
+                                    <w:rFonts w:ascii="Calibri" w:hAnsi="Calibri" w:cs="Calibri"/>
+                                    <w:b/>
+                                    <w:sz w:val="22"/>
+                                  </w:rPr>
+                                  <w:t xml:space="preserve">   </w:t>
+                                </w:r>
+                                <w:r>
+                                  <w:rPr>
+                                    <w:rFonts w:ascii="Calibri" w:hAnsi="Calibri" w:cs="Calibri"/>
+                                    <w:b/>
+                                    <w:sz w:val="22"/>
+                                  </w:rPr>
+                                  <w:t>Student Name:</w:t>
+                                </w:r>
+                                <w:r>
+                                  <w:rPr>
+                                    <w:rFonts w:ascii="Calibri" w:hAnsi="Calibri" w:cs="Calibri"/>
+                                    <w:sz w:val="22"/>
+                                  </w:rPr>
+                                  <w:t xml:space="preserve"> Jianping Ye</w:t>
+                                </w:r>
+                              </w:p>
+                              <w:p>
+                                <w:pPr>
+                                  <w:spacing w:line="276" w:lineRule="auto"/>
+                                  <w:jc w:val="center"/>
+                                  <w:rPr>
+                                    <w:rFonts w:ascii="Calibri" w:hAnsi="Calibri" w:cs="Calibri"/>
+                                    <w:sz w:val="22"/>
+                                  </w:rPr>
+                                </w:pPr>
+                                <w:r>
+                                  <w:rPr>
+                                    <w:rFonts w:ascii="Calibri" w:hAnsi="Calibri" w:cs="Calibri"/>
+                                    <w:b/>
+                                    <w:sz w:val="22"/>
+                                  </w:rPr>
+                                  <w:t>Student Number:</w:t>
+                                </w:r>
+                                <w:r>
+                                  <w:rPr>
+                                    <w:rFonts w:ascii="Calibri" w:hAnsi="Calibri" w:cs="Calibri"/>
+                                    <w:sz w:val="22"/>
+                                  </w:rPr>
+                                  <w:t xml:space="preserve"> 250887769</w:t>
+                                </w:r>
+                              </w:p>
+                              <w:p>
+                                <w:pPr>
+                                  <w:spacing w:line="276" w:lineRule="auto"/>
+                                  <w:jc w:val="center"/>
+                                  <w:rPr>
+                                    <w:rFonts w:ascii="Calibri" w:hAnsi="Calibri" w:cs="Calibri"/>
+                                    <w:sz w:val="22"/>
+                                  </w:rPr>
+                                </w:pPr>
+                                <w:r>
+                                  <w:rPr>
+                                    <w:rFonts w:ascii="Calibri" w:hAnsi="Calibri" w:cs="Calibri"/>
+                                    <w:b/>
+                                    <w:sz w:val="22"/>
+                                  </w:rPr>
+                                  <w:t>Instructor:</w:t>
+                                </w:r>
+                                <w:r>
+                                  <w:rPr>
+                                    <w:rFonts w:ascii="Calibri" w:hAnsi="Calibri" w:cs="Calibri"/>
+                                    <w:sz w:val="22"/>
+                                  </w:rPr>
+                                  <w:t xml:space="preserve"> </w:t>
+                                </w:r>
+                                <w:r>
+                                  <w:rPr>
+                                    <w:rFonts w:ascii="Calibri" w:hAnsi="Calibri" w:cs="Calibri"/>
+                                    <w:sz w:val="22"/>
+                                  </w:rPr>
+                                  <w:t xml:space="preserve">Katarina </w:t>
+                                </w:r>
+                                <w:proofErr w:type="spellStart"/>
+                                <w:r>
+                                  <w:rPr>
+                                    <w:rFonts w:ascii="Calibri" w:hAnsi="Calibri" w:cs="Calibri"/>
+                                    <w:sz w:val="22"/>
+                                  </w:rPr>
+                                  <w:t>Grolinger</w:t>
+                                </w:r>
+                                <w:proofErr w:type="spellEnd"/>
+                              </w:p>
+                              <w:p>
+                                <w:pPr>
+                                  <w:pStyle w:val="aa"/>
+                                  <w:jc w:val="center"/>
+                                  <w:rPr>
+                                    <w:color w:val="5B9BD5" w:themeColor="accent1"/>
+                                    <w:sz w:val="28"/>
+                                    <w:szCs w:val="28"/>
+                                  </w:rPr>
+                                </w:pPr>
+                              </w:p>
+                            </w:txbxContent>
+                          </wps:txbx>
+                          <wps:bodyPr rot="0" spcFirstLastPara="0" vertOverflow="overflow" horzOverflow="overflow" vert="horz" wrap="square" lIns="0" tIns="0" rIns="0" bIns="0" numCol="1" spcCol="0" rtlCol="0" fromWordArt="0" anchor="b" anchorCtr="0" forceAA="0" compatLnSpc="1">
+                            <a:prstTxWarp prst="textNoShape">
+                              <a:avLst/>
+                            </a:prstTxWarp>
+                            <a:spAutoFit/>
+                          </wps:bodyPr>
+                        </wps:wsp>
+                      </a:graphicData>
+                    </a:graphic>
+                    <wp14:sizeRelH relativeFrom="margin">
+                      <wp14:pctWidth>100000</wp14:pctWidth>
+                    </wp14:sizeRelH>
+                    <wp14:sizeRelV relativeFrom="margin">
+                      <wp14:pctHeight>0</wp14:pctHeight>
+                    </wp14:sizeRelV>
+                  </wp:anchor>
+                </w:drawing>
+              </mc:Choice>
+              <mc:Fallback>
+                <w:pict>
+                  <v:shapetype w14:anchorId="0046B30F" id="_x0000_t202" coordsize="21600,21600" o:spt="202" path="m,l,21600r21600,l21600,xe">
+                    <v:stroke joinstyle="miter"/>
+                    <v:path gradientshapeok="t" o:connecttype="rect"/>
+                  </v:shapetype>
+                  <v:shape id="Text Box 142" o:spid="_x0000_s1026" type="#_x0000_t202" style="position:absolute;left:0;text-align:left;margin-left:464.8pt;margin-top:418.5pt;width:516pt;height:43.9pt;z-index:251659264;visibility:visible;mso-wrap-style:square;mso-width-percent:1000;mso-height-percent:0;mso-wrap-distance-left:9pt;mso-wrap-distance-top:0;mso-wrap-distance-right:9pt;mso-wrap-distance-bottom:0;mso-position-horizontal:right;mso-position-horizontal-relative:margin;mso-position-vertical:absolute;mso-position-vertical-relative:page;mso-width-percent:1000;mso-height-percent:0;mso-width-relative:margin;mso-height-relative:margin;v-text-anchor:bottom" o:gfxdata="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" filled="f" stroked="f" strokeweight=".5pt">
+                    <v:textbox style="mso-fit-shape-to-text:t" inset="0,0,0,0">
+                      <w:txbxContent>
+                        <w:sdt>
+                          <w:sdtPr>
+                            <w:rPr>
+                              <w:color w:val="000000" w:themeColor="text1"/>
+                              <w:sz w:val="28"/>
+                              <w:szCs w:val="28"/>
+                              <w14:shadow w14:blurRad="38100" w14:dist="19050" w14:dir="2700000" w14:sx="100000" w14:sy="100000" w14:kx="0" w14:ky="0" w14:algn="tl">
+                                <w14:schemeClr w14:val="dk1">
+                                  <w14:alpha w14:val="60000"/>
+                                </w14:schemeClr>
+                              </w14:shadow>
+                              <w14:textOutline w14:w="0" w14:cap="flat" w14:cmpd="sng" w14:algn="ctr">
+                                <w14:noFill/>
+                                <w14:prstDash w14:val="solid"/>
+                                <w14:round/>
+                              </w14:textOutline>
+                            </w:rPr>
+                            <w:alias w:val="Date"/>
+                            <w:tag w:val=""/>
+                            <w:id w:val="197127006"/>
+                            <w:showingPlcHdr/>
+                            <w:dataBinding w:prefixMappings="xmlns:ns0='http://schemas.microsoft.com/office/2006/coverPageProps' " w:xpath="/ns0:CoverPageProperties[1]/ns0:PublishDate[1]" w:storeItemID="{55AF091B-3C7A-41E3-B477-F2FDAA23CFDA}"/>
+                            <w:date w:fullDate="2020-02-12T00:00:00Z">
+                              <w:dateFormat w:val="MMMM d, yyyy"/>
+                              <w:lid w:val="en-US"/>
+                              <w:storeMappedDataAs w:val="dateTime"/>
+                              <w:calendar w:val="gregorian"/>
+                            </w:date>
+                          </w:sdtPr>
+                          <w:sdtContent>
+                            <w:p>
+                              <w:pPr>
+                                <w:pStyle w:val="aa"/>
+                                <w:spacing w:after="40"/>
+                                <w:jc w:val="center"/>
+                                <w:rPr>
+                                  <w:color w:val="000000" w:themeColor="text1"/>
+                                  <w:sz w:val="28"/>
+                                  <w:szCs w:val="28"/>
+                                  <w14:shadow w14:blurRad="38100" w14:dist="19050" w14:dir="2700000" w14:sx="100000" w14:sy="100000" w14:kx="0" w14:ky="0" w14:algn="tl">
+                                    <w14:schemeClr w14:val="dk1">
+                                      <w14:alpha w14:val="60000"/>
+                                    </w14:schemeClr>
+                                  </w14:shadow>
+                                  <w14:textOutline w14:w="0" w14:cap="flat" w14:cmpd="sng" w14:algn="ctr">
+                                    <w14:noFill/>
+                                    <w14:prstDash w14:val="solid"/>
+                                    <w14:round/>
+                                  </w14:textOutline>
+                                </w:rPr>
+                              </w:pPr>
+                              <w:r>
+                                <w:rPr>
+                                  <w:color w:val="000000" w:themeColor="text1"/>
+                                  <w:sz w:val="28"/>
+                                  <w:szCs w:val="28"/>
+                                  <w14:shadow w14:blurRad="38100" w14:dist="19050" w14:dir="2700000" w14:sx="100000" w14:sy="100000" w14:kx="0" w14:ky="0" w14:algn="tl">
+                                    <w14:schemeClr w14:val="dk1">
+                                      <w14:alpha w14:val="60000"/>
+                                    </w14:schemeClr>
+                                  </w14:shadow>
+                                  <w14:textOutline w14:w="0" w14:cap="flat" w14:cmpd="sng" w14:algn="ctr">
+                                    <w14:noFill/>
+                                    <w14:prstDash w14:val="solid"/>
+                                    <w14:round/>
+                                  </w14:textOutline>
+                                </w:rPr>
+                                <w:t xml:space="preserve">     </w:t>
+                              </w:r>
+                            </w:p>
+                          </w:sdtContent>
+                        </w:sdt>
+                        <w:p>
+                          <w:pPr>
+                            <w:pStyle w:val="aa"/>
+                            <w:jc w:val="center"/>
+                            <w:rPr>
+                              <w:color w:val="000000" w:themeColor="text1"/>
+                              <w:sz w:val="28"/>
+                              <w:szCs w:val="28"/>
+                              <w14:shadow w14:blurRad="38100" w14:dist="19050" w14:dir="2700000" w14:sx="100000" w14:sy="100000" w14:kx="0" w14:ky="0" w14:algn="tl">
+                                <w14:schemeClr w14:val="dk1">
+                                  <w14:alpha w14:val="60000"/>
+                                </w14:schemeClr>
+                              </w14:shadow>
+                              <w14:textOutline w14:w="0" w14:cap="flat" w14:cmpd="sng" w14:algn="ctr">
+                                <w14:noFill/>
+                                <w14:prstDash w14:val="solid"/>
+                                <w14:round/>
+                              </w14:textOutline>
+                            </w:rPr>
+                          </w:pPr>
+                          <w:sdt>
+                            <w:sdtPr>
+                              <w:rPr>
+                                <w:color w:val="000000" w:themeColor="text1"/>
+                                <w:sz w:val="32"/>
+                                <w:szCs w:val="32"/>
+                                <w14:shadow w14:blurRad="38100" w14:dist="19050" w14:dir="2700000" w14:sx="100000" w14:sy="100000" w14:kx="0" w14:ky="0" w14:algn="tl">
+                                  <w14:schemeClr w14:val="dk1">
+                                    <w14:alpha w14:val="60000"/>
+                                  </w14:schemeClr>
+                                </w14:shadow>
+                                <w14:textOutline w14:w="0" w14:cap="flat" w14:cmpd="sng" w14:algn="ctr">
+                                  <w14:noFill/>
+                                  <w14:prstDash w14:val="solid"/>
+                                  <w14:round/>
+                                </w14:textOutline>
+                              </w:rPr>
+                              <w:alias w:val="Company"/>
+                              <w:tag w:val=""/>
+                              <w:id w:val="1390145197"/>
+                              <w:showingPlcHdr/>
+                              <w:dataBinding w:prefixMappings="xmlns:ns0='http://schemas.openxmlformats.org/officeDocument/2006/extended-properties' " w:xpath="/ns0:Properties[1]/ns0:Company[1]" w:storeItemID="{6668398D-A668-4E3E-A5EB-62B293D839F1}"/>
+                              <w:text/>
+                            </w:sdtPr>
+                            <w:sdtContent>
+                              <w:r>
+                                <w:rPr>
+                                  <w:color w:val="000000" w:themeColor="text1"/>
+                                  <w:sz w:val="32"/>
+                                  <w:szCs w:val="32"/>
+                                  <w14:shadow w14:blurRad="38100" w14:dist="19050" w14:dir="2700000" w14:sx="100000" w14:sy="100000" w14:kx="0" w14:ky="0" w14:algn="tl">
+                                    <w14:schemeClr w14:val="dk1">
+                                      <w14:alpha w14:val="60000"/>
+                                    </w14:schemeClr>
+                                  </w14:shadow>
+                                  <w14:textOutline w14:w="0" w14:cap="flat" w14:cmpd="sng" w14:algn="ctr">
+                                    <w14:noFill/>
+                                    <w14:prstDash w14:val="solid"/>
+                                    <w14:round/>
+                                  </w14:textOutline>
+                                </w:rPr>
+                                <w:t xml:space="preserve">     </w:t>
+                              </w:r>
+                            </w:sdtContent>
+                          </w:sdt>
+                        </w:p>
+                        <w:p>
+                          <w:pPr>
+                            <w:pStyle w:val="aa"/>
+                            <w:jc w:val="center"/>
+                            <w:rPr>
+                              <w:color w:val="000000" w:themeColor="text1"/>
+                              <w:sz w:val="28"/>
+                              <w:szCs w:val="28"/>
+                              <w14:shadow w14:blurRad="38100" w14:dist="19050" w14:dir="2700000" w14:sx="100000" w14:sy="100000" w14:kx="0" w14:ky="0" w14:algn="tl">
+                                <w14:schemeClr w14:val="dk1">
+                                  <w14:alpha w14:val="60000"/>
+                                </w14:schemeClr>
+                              </w14:shadow>
+                              <w14:textOutline w14:w="0" w14:cap="flat" w14:cmpd="sng" w14:algn="ctr">
+                                <w14:noFill/>
+                                <w14:prstDash w14:val="solid"/>
+                                <w14:round/>
+                              </w14:textOutline>
+                            </w:rPr>
+                          </w:pPr>
+                        </w:p>
+                        <w:p>
+                          <w:pPr>
+                            <w:pStyle w:val="aa"/>
+                            <w:jc w:val="center"/>
+                            <w:rPr>
+                              <w:color w:val="000000" w:themeColor="text1"/>
+                              <w:sz w:val="28"/>
+                              <w:szCs w:val="28"/>
+                              <w14:shadow w14:blurRad="38100" w14:dist="19050" w14:dir="2700000" w14:sx="100000" w14:sy="100000" w14:kx="0" w14:ky="0" w14:algn="tl">
+                                <w14:schemeClr w14:val="dk1">
+                                  <w14:alpha w14:val="60000"/>
+                                </w14:schemeClr>
+                              </w14:shadow>
+                              <w14:textOutline w14:w="0" w14:cap="flat" w14:cmpd="sng" w14:algn="ctr">
+                                <w14:noFill/>
+                                <w14:prstDash w14:val="solid"/>
+                                <w14:round/>
+                              </w14:textOutline>
+                            </w:rPr>
+                          </w:pPr>
+                        </w:p>
+                        <w:p>
+                          <w:pPr>
+                            <w:spacing w:line="276" w:lineRule="auto"/>
+                            <w:ind w:left="2520"/>
+                            <w:rPr>
+                              <w:rFonts w:ascii="Calibri" w:hAnsi="Calibri" w:cs="Calibri"/>
+                              <w:sz w:val="22"/>
+                            </w:rPr>
+                          </w:pPr>
+                          <w:r>
+                            <w:rPr>
+                              <w:rFonts w:ascii="Calibri" w:hAnsi="Calibri" w:cs="Calibri"/>
+                              <w:b/>
+                              <w:sz w:val="22"/>
+                            </w:rPr>
+                            <w:t xml:space="preserve">   </w:t>
+                          </w:r>
+                          <w:r>
+                            <w:rPr>
+                              <w:rFonts w:ascii="Calibri" w:hAnsi="Calibri" w:cs="Calibri"/>
+                              <w:b/>
+                              <w:sz w:val="22"/>
+                            </w:rPr>
+                            <w:t>Student Name:</w:t>
+                          </w:r>
+                          <w:r>
+                            <w:rPr>
+                              <w:rFonts w:ascii="Calibri" w:hAnsi="Calibri" w:cs="Calibri"/>
+                              <w:sz w:val="22"/>
+                            </w:rPr>
+                            <w:t xml:space="preserve"> Jianping Ye</w:t>
+                          </w:r>
+                        </w:p>
+                        <w:p>
+                          <w:pPr>
+                            <w:spacing w:line="276" w:lineRule="auto"/>
+                            <w:jc w:val="center"/>
+                            <w:rPr>
+                              <w:rFonts w:ascii="Calibri" w:hAnsi="Calibri" w:cs="Calibri"/>
+                              <w:sz w:val="22"/>
+                            </w:rPr>
+                          </w:pPr>
+                          <w:r>
+                            <w:rPr>
+                              <w:rFonts w:ascii="Calibri" w:hAnsi="Calibri" w:cs="Calibri"/>
+                              <w:b/>
+                              <w:sz w:val="22"/>
+                            </w:rPr>
+                            <w:t>Student Number:</w:t>
+                          </w:r>
+                          <w:r>
+                            <w:rPr>
+                              <w:rFonts w:ascii="Calibri" w:hAnsi="Calibri" w:cs="Calibri"/>
+                              <w:sz w:val="22"/>
+                            </w:rPr>
+                            <w:t xml:space="preserve"> 250887769</w:t>
+                          </w:r>
+                        </w:p>
+                        <w:p>
+                          <w:pPr>
+                            <w:spacing w:line="276" w:lineRule="auto"/>
+                            <w:jc w:val="center"/>
+                            <w:rPr>
+                              <w:rFonts w:ascii="Calibri" w:hAnsi="Calibri" w:cs="Calibri"/>
+                              <w:sz w:val="22"/>
+                            </w:rPr>
+                          </w:pPr>
+                          <w:r>
+                            <w:rPr>
+                              <w:rFonts w:ascii="Calibri" w:hAnsi="Calibri" w:cs="Calibri"/>
+                              <w:b/>
+                              <w:sz w:val="22"/>
+                            </w:rPr>
+                            <w:t>Instructor:</w:t>
+                          </w:r>
+                          <w:r>
+                            <w:rPr>
+                              <w:rFonts w:ascii="Calibri" w:hAnsi="Calibri" w:cs="Calibri"/>
+                              <w:sz w:val="22"/>
+                            </w:rPr>
+                            <w:t xml:space="preserve"> </w:t>
+                          </w:r>
+                          <w:r>
+                            <w:rPr>
+                              <w:rFonts w:ascii="Calibri" w:hAnsi="Calibri" w:cs="Calibri"/>
+                              <w:sz w:val="22"/>
+                            </w:rPr>
+                            <w:t xml:space="preserve">Katarina </w:t>
+                          </w:r>
+                          <w:proofErr w:type="spellStart"/>
+                          <w:r>
+                            <w:rPr>
+                              <w:rFonts w:ascii="Calibri" w:hAnsi="Calibri" w:cs="Calibri"/>
+                              <w:sz w:val="22"/>
+                            </w:rPr>
+                            <w:t>Grolinger</w:t>
+                          </w:r>
+                          <w:proofErr w:type="spellEnd"/>
+                        </w:p>
+                        <w:p>
+                          <w:pPr>
+                            <w:pStyle w:val="aa"/>
+                            <w:jc w:val="center"/>
+                            <w:rPr>
+                              <w:color w:val="5B9BD5" w:themeColor="accent1"/>
+                              <w:sz w:val="28"/>
+                              <w:szCs w:val="28"/>
+                            </w:rPr>
+                          </w:pPr>
+                        </w:p>
+                      </w:txbxContent>
+                    </v:textbox>
+                    <w10:wrap anchorx="margin" anchory="page"/>
+                  </v:shape>
+                </w:pict>
+              </mc:Fallback>
+            </mc:AlternateContent>
+          </w:r>
+          <w:r>
+            <w:rPr>
+              <w:rFonts w:cstheme="minorHAnsi"/>
+              <w:b/>
+              <w:sz w:val="40"/>
+              <w:szCs w:val="40"/>
+            </w:rPr>
+            <w:br w:type="page"/>
+          </w:r>
+        </w:p>
+        <w:bookmarkStart w:id="0" w:name="_GoBack" w:displacedByCustomXml="next"/>
+        <w:bookmarkEnd w:id="0" w:displacedByCustomXml="next"/>
+      </w:sdtContent>
+    </w:sdt>
+    <w:p>
+      <w:pPr>
         <w:rPr>
           <w:b/>
           <w:bCs/>
@@ -19,7 +888,133 @@
           <w:sz w:val="24"/>
           <w:szCs w:val="24"/>
         </w:rPr>
-        <w:t>ECE 9063 Assignment 1</w:t>
+        <w:lastRenderedPageBreak/>
+        <w:t>Problem Statement</w:t>
+      </w:r>
+    </w:p>
+    <w:p>
+      <w:pPr>
+        <w:spacing w:line="360" w:lineRule="auto"/>
+      </w:pPr>
+      <w:r>
+        <w:t xml:space="preserve">The used car market is a perfect place </w:t>
+      </w:r>
+      <w:r>
+        <w:t>for finding cars in descent condition and with fair prices</w:t>
+      </w:r>
+      <w:r>
+        <w:t>.</w:t>
+      </w:r>
+      <w:r>
+        <w:t xml:space="preserve"> </w:t>
+      </w:r>
+      <w:r>
+        <w:t xml:space="preserve">It is also the reason that the market </w:t>
+      </w:r>
+      <w:r>
+        <w:t xml:space="preserve">has </w:t>
+      </w:r>
+      <w:r>
+        <w:t>ever-growing</w:t>
+      </w:r>
+      <w:r>
+        <w:t xml:space="preserve"> popularity</w:t>
+      </w:r>
+      <w:r>
+        <w:t xml:space="preserve">. </w:t>
+      </w:r>
+      <w:r>
+        <w:t xml:space="preserve">However, cars have diverse conditions and the market trend </w:t>
+      </w:r>
+      <w:r>
+        <w:t>is not</w:t>
+      </w:r>
+      <w:r>
+        <w:t xml:space="preserve"> stationary all the time which make</w:t>
+      </w:r>
+      <w:r>
+        <w:t>s</w:t>
+      </w:r>
+      <w:r>
+        <w:t xml:space="preserve"> the price</w:t>
+      </w:r>
+      <w:r>
+        <w:t>s</w:t>
+      </w:r>
+      <w:r>
+        <w:t xml:space="preserve"> fluctuate. </w:t>
+      </w:r>
+      <w:r>
+        <w:t xml:space="preserve">It will be </w:t>
+      </w:r>
+      <w:r>
+        <w:t>beneficial</w:t>
+      </w:r>
+      <w:r>
+        <w:t xml:space="preserve"> for both buyer</w:t>
+      </w:r>
+      <w:r>
+        <w:t>s</w:t>
+      </w:r>
+      <w:r>
+        <w:t xml:space="preserve"> and seller</w:t>
+      </w:r>
+      <w:r>
+        <w:t>s</w:t>
+      </w:r>
+      <w:r>
+        <w:t xml:space="preserve"> if we could make a model to predict the </w:t>
+      </w:r>
+      <w:r>
+        <w:t>value of cars such that they can make a more confident decision</w:t>
+      </w:r>
+      <w:r>
+        <w:t xml:space="preserve"> of whether </w:t>
+      </w:r>
+      <w:r>
+        <w:t>buying</w:t>
+      </w:r>
+      <w:r>
+        <w:t xml:space="preserve"> or </w:t>
+      </w:r>
+      <w:r>
+        <w:t>selling</w:t>
+      </w:r>
+      <w:r>
+        <w:t>.</w:t>
+      </w:r>
+      <w:r>
+        <w:t xml:space="preserve"> </w:t>
+      </w:r>
+      <w:r>
+        <w:t>In this report, t</w:t>
+      </w:r>
+      <w:r>
+        <w:t>he forecasting problem is defined as</w:t>
+      </w:r>
+      <w:r>
+        <w:t xml:space="preserve"> follow: predict the price of a used car </w:t>
+      </w:r>
+      <w:r>
+        <w:t xml:space="preserve">in the current year </w:t>
+      </w:r>
+      <w:r>
+        <w:t>given</w:t>
+      </w:r>
+      <w:r>
+        <w:t xml:space="preserve"> a set of </w:t>
+      </w:r>
+      <w:r>
+        <w:t xml:space="preserve">relevant </w:t>
+      </w:r>
+      <w:r>
+        <w:t>attributes</w:t>
+      </w:r>
+      <w:r>
+        <w:t>.</w:t>
+      </w:r>
+      <w:r>
+        <w:t xml:space="preserve"> </w:t>
       </w:r>
     </w:p>
     <w:p/>
@@ -39,160 +1034,15 @@
           <w:sz w:val="24"/>
           <w:szCs w:val="24"/>
         </w:rPr>
-        <w:t>Problem Statement</w:t>
-      </w:r>
-    </w:p>
-    <w:p>
-      <w:pPr>
-        <w:spacing w:line="360" w:lineRule="auto"/>
-      </w:pPr>
-      <w:r>
-        <w:t xml:space="preserve">The used car market is a perfect place </w:t>
-      </w:r>
-      <w:r>
-        <w:t>for finding cars in descent condition and with fair prices</w:t>
-      </w:r>
-      <w:r>
-        <w:t>.</w:t>
-      </w:r>
-      <w:r>
-        <w:t xml:space="preserve"> </w:t>
-      </w:r>
-      <w:r>
-        <w:t xml:space="preserve">It is also the reason that the market </w:t>
-      </w:r>
-      <w:r>
-        <w:t xml:space="preserve">has </w:t>
-      </w:r>
-      <w:r>
-        <w:t>ever-growing</w:t>
-      </w:r>
-      <w:r>
-        <w:t xml:space="preserve"> popularity</w:t>
-      </w:r>
-      <w:r>
-        <w:t xml:space="preserve">. </w:t>
-      </w:r>
-      <w:r>
-        <w:t xml:space="preserve">However, cars have diverse conditions and the market trend </w:t>
-      </w:r>
-      <w:r>
-        <w:t>is not</w:t>
-      </w:r>
-      <w:r>
-        <w:t xml:space="preserve"> stationary all the time which make</w:t>
-      </w:r>
-      <w:r>
-        <w:t>s</w:t>
-      </w:r>
-      <w:r>
-        <w:t xml:space="preserve"> the price</w:t>
-      </w:r>
-      <w:r>
-        <w:t>s</w:t>
-      </w:r>
-      <w:r>
-        <w:t xml:space="preserve"> fluctuate. </w:t>
-      </w:r>
-      <w:r>
-        <w:t xml:space="preserve">It will be </w:t>
-      </w:r>
-      <w:r>
-        <w:t>beneficial</w:t>
-      </w:r>
-      <w:r>
-        <w:t xml:space="preserve"> for both buyer</w:t>
-      </w:r>
-      <w:r>
-        <w:t>s</w:t>
-      </w:r>
-      <w:r>
-        <w:t xml:space="preserve"> and seller</w:t>
-      </w:r>
-      <w:r>
-        <w:t>s</w:t>
-      </w:r>
-      <w:r>
-        <w:t xml:space="preserve"> if we could make a model to predict the </w:t>
-      </w:r>
-      <w:r>
-        <w:t>value of cars such that they can make a more confident decision</w:t>
-      </w:r>
-      <w:r>
-        <w:t xml:space="preserve"> of whether </w:t>
-      </w:r>
-      <w:r>
-        <w:t>buying</w:t>
-      </w:r>
-      <w:r>
-        <w:t xml:space="preserve"> or </w:t>
-      </w:r>
-      <w:r>
-        <w:t>selling</w:t>
-      </w:r>
-      <w:r>
-        <w:t>.</w:t>
-      </w:r>
-      <w:r>
-        <w:t xml:space="preserve"> </w:t>
-      </w:r>
-      <w:r>
-        <w:t>In this report, t</w:t>
-      </w:r>
-      <w:r>
-        <w:t>he forecasting problem is defined as</w:t>
-      </w:r>
-      <w:r>
-        <w:t xml:space="preserve"> follow: predict the price of a used car </w:t>
-      </w:r>
-      <w:r>
-        <w:t xml:space="preserve">in the current year </w:t>
-      </w:r>
-      <w:r>
-        <w:t>given</w:t>
-      </w:r>
-      <w:r>
-        <w:t xml:space="preserve"> a set of </w:t>
-      </w:r>
-      <w:r>
-        <w:t xml:space="preserve">relevant </w:t>
-      </w:r>
-      <w:r>
-        <w:t>attributes</w:t>
-      </w:r>
-      <w:r>
-        <w:t>.</w:t>
-      </w:r>
-      <w:r>
-        <w:t xml:space="preserve"> </w:t>
-      </w:r>
-    </w:p>
-    <w:p/>
-    <w:p>
-      <w:pPr>
+        <w:t>Dataset</w:t>
+      </w:r>
+      <w:r>
         <w:rPr>
           <w:b/>
           <w:bCs/>
           <w:sz w:val="24"/>
           <w:szCs w:val="24"/>
         </w:rPr>
-      </w:pPr>
-      <w:r>
-        <w:rPr>
-          <w:b/>
-          <w:bCs/>
-          <w:sz w:val="24"/>
-          <w:szCs w:val="24"/>
-        </w:rPr>
-        <w:t>Dataset</w:t>
-      </w:r>
-      <w:r>
-        <w:rPr>
-          <w:b/>
-          <w:bCs/>
-          <w:sz w:val="24"/>
-          <w:szCs w:val="24"/>
-        </w:rPr>
         <w:t xml:space="preserve"> Description</w:t>
       </w:r>
     </w:p>
@@ -214,7 +1064,7 @@
       <w:pPr>
         <w:spacing w:line="360" w:lineRule="auto"/>
       </w:pPr>
-      <w:hyperlink r:id="rId7" w:history="1">
+      <w:hyperlink r:id="rId8" w:history="1">
         <w:r>
           <w:rPr>
             <w:rStyle w:val="a8"/>
@@ -421,41 +1271,44 @@
         <w:t xml:space="preserve">, transmission, and fuel type have categorical data that needs to be </w:t>
       </w:r>
       <w:r>
+        <w:t>transformed</w:t>
+      </w:r>
+      <w:r>
+        <w:t xml:space="preserve"> into numerical values. </w:t>
+      </w:r>
+      <w:r>
+        <w:t xml:space="preserve">All the attributes in the dataset are </w:t>
+      </w:r>
+      <w:r>
+        <w:t>considered</w:t>
+      </w:r>
+      <w:r>
+        <w:t xml:space="preserve"> </w:t>
+      </w:r>
+      <w:r>
+        <w:t xml:space="preserve">in the model </w:t>
+      </w:r>
+      <w:r>
+        <w:t xml:space="preserve">as they are all important factors </w:t>
+      </w:r>
+      <w:r>
+        <w:t>contributing to the price of car</w:t>
+      </w:r>
+      <w:r>
+        <w:t>s</w:t>
+      </w:r>
+      <w:r>
+        <w:t xml:space="preserve"> in the </w:t>
+      </w:r>
+      <w:r>
+        <w:t>real-world</w:t>
+      </w:r>
+      <w:r>
+        <w:t xml:space="preserve"> </w:t>
+      </w:r>
+      <w:r>
         <w:lastRenderedPageBreak/>
-        <w:t>transformed</w:t>
-      </w:r>
-      <w:r>
-        <w:t xml:space="preserve"> into numerical values. </w:t>
-      </w:r>
-      <w:r>
-        <w:t xml:space="preserve">All the attributes in the dataset are </w:t>
-      </w:r>
-      <w:r>
-        <w:t>considered</w:t>
-      </w:r>
-      <w:r>
-        <w:t xml:space="preserve"> </w:t>
-      </w:r>
-      <w:r>
-        <w:t xml:space="preserve">in the model </w:t>
-      </w:r>
-      <w:r>
-        <w:t xml:space="preserve">as they are all important factors </w:t>
-      </w:r>
-      <w:r>
-        <w:t>contributing to the price of car</w:t>
-      </w:r>
-      <w:r>
-        <w:t>s</w:t>
-      </w:r>
-      <w:r>
-        <w:t xml:space="preserve"> in the </w:t>
-      </w:r>
-      <w:r>
-        <w:t>real-world</w:t>
-      </w:r>
-      <w:r>
-        <w:t xml:space="preserve"> business.</w:t>
+        <w:t>business.</w:t>
       </w:r>
     </w:p>
     <w:p/>
@@ -717,7 +1570,7 @@
                     <pic:cNvPicPr/>
                   </pic:nvPicPr>
                   <pic:blipFill>
-                    <a:blip r:embed="rId8"/>
+                    <a:blip r:embed="rId9"/>
                     <a:stretch>
                       <a:fillRect/>
                     </a:stretch>
@@ -762,59 +1615,53 @@
         <w:rPr>
           <w:szCs w:val="21"/>
         </w:rPr>
-        <w:t xml:space="preserve"> has string values. Then, </w:t>
-      </w:r>
-      <w:r>
-        <w:rPr>
+        <w:t xml:space="preserve"> has string values. Then, I use</w:t>
+      </w:r>
+      <w:r>
+        <w:rPr>
+          <w:szCs w:val="21"/>
+        </w:rPr>
+        <w:t>d</w:t>
+      </w:r>
+      <w:r>
+        <w:rPr>
+          <w:szCs w:val="21"/>
+        </w:rPr>
+        <w:t xml:space="preserve"> </w:t>
+      </w:r>
+      <w:proofErr w:type="spellStart"/>
+      <w:r>
+        <w:rPr>
+          <w:szCs w:val="21"/>
+        </w:rPr>
+        <w:t>countplot</w:t>
+      </w:r>
+      <w:proofErr w:type="spellEnd"/>
+      <w:r>
+        <w:rPr>
+          <w:szCs w:val="21"/>
+        </w:rPr>
+        <w:t xml:space="preserve"> to show the counts of each</w:t>
+      </w:r>
+      <w:r>
+        <w:rPr>
+          <w:szCs w:val="21"/>
+        </w:rPr>
+        <w:t xml:space="preserve"> type of observation in each attribute. </w:t>
+      </w:r>
+    </w:p>
+    <w:p>
+      <w:pPr>
+        <w:rPr>
+          <w:szCs w:val="21"/>
+        </w:rPr>
+      </w:pPr>
+      <w:r>
+        <w:rPr>
+          <w:noProof/>
           <w:szCs w:val="21"/>
         </w:rPr>
         <w:lastRenderedPageBreak/>
-        <w:t>I use</w:t>
-      </w:r>
-      <w:r>
-        <w:rPr>
-          <w:szCs w:val="21"/>
-        </w:rPr>
-        <w:t>d</w:t>
-      </w:r>
-      <w:r>
-        <w:rPr>
-          <w:szCs w:val="21"/>
-        </w:rPr>
-        <w:t xml:space="preserve"> </w:t>
-      </w:r>
-      <w:proofErr w:type="spellStart"/>
-      <w:r>
-        <w:rPr>
-          <w:szCs w:val="21"/>
-        </w:rPr>
-        <w:t>countplot</w:t>
-      </w:r>
-      <w:proofErr w:type="spellEnd"/>
-      <w:r>
-        <w:rPr>
-          <w:szCs w:val="21"/>
-        </w:rPr>
-        <w:t xml:space="preserve"> to show the counts of each</w:t>
-      </w:r>
-      <w:r>
-        <w:rPr>
-          <w:szCs w:val="21"/>
-        </w:rPr>
-        <w:t xml:space="preserve"> type of observation in each attribute. </w:t>
-      </w:r>
-    </w:p>
-    <w:p>
-      <w:pPr>
-        <w:rPr>
-          <w:szCs w:val="21"/>
-        </w:rPr>
-      </w:pPr>
-      <w:r>
-        <w:rPr>
-          <w:noProof/>
-          <w:szCs w:val="21"/>
-        </w:rPr>
         <w:drawing>
           <wp:inline distT="0" distB="0" distL="0" distR="0" wp14:anchorId="3D281133" wp14:editId="6E75F551">
             <wp:extent cx="2675745" cy="2007212"/>
@@ -833,7 +1680,7 @@
                     </pic:cNvPicPr>
                   </pic:nvPicPr>
                   <pic:blipFill>
-                    <a:blip r:embed="rId9">
+                    <a:blip r:embed="rId10">
                       <a:extLst>
                         <a:ext uri="{28A0092B-C50C-407E-A947-70E740481C1C}">
                           <a14:useLocalDpi xmlns:a14="http://schemas.microsoft.com/office/drawing/2010/main" val="0"/>
@@ -887,7 +1734,7 @@
                     </pic:cNvPicPr>
                   </pic:nvPicPr>
                   <pic:blipFill>
-                    <a:blip r:embed="rId10" cstate="print">
+                    <a:blip r:embed="rId11" cstate="print">
                       <a:extLst>
                         <a:ext uri="{28A0092B-C50C-407E-A947-70E740481C1C}">
                           <a14:useLocalDpi xmlns:a14="http://schemas.microsoft.com/office/drawing/2010/main" val="0"/>
@@ -948,7 +1795,7 @@
                     </pic:cNvPicPr>
                   </pic:nvPicPr>
                   <pic:blipFill>
-                    <a:blip r:embed="rId11">
+                    <a:blip r:embed="rId12">
                       <a:extLst>
                         <a:ext uri="{28A0092B-C50C-407E-A947-70E740481C1C}">
                           <a14:useLocalDpi xmlns:a14="http://schemas.microsoft.com/office/drawing/2010/main" val="0"/>
@@ -1041,7 +1888,7 @@
                     <pic:cNvPicPr/>
                   </pic:nvPicPr>
                   <pic:blipFill>
-                    <a:blip r:embed="rId12"/>
+                    <a:blip r:embed="rId13"/>
                     <a:stretch>
                       <a:fillRect/>
                     </a:stretch>
@@ -1138,26 +1985,26 @@
         <w:rPr>
           <w:szCs w:val="21"/>
         </w:rPr>
-        <w:t xml:space="preserve"> into numerical values. There are various </w:t>
+        <w:t xml:space="preserve"> into numerical values. There are various ways to encode data. The encoding selected is one-hot encoding. </w:t>
+      </w:r>
+      <w:r>
+        <w:rPr>
+          <w:szCs w:val="21"/>
+        </w:rPr>
+        <w:t xml:space="preserve">Moreover, separate </w:t>
+      </w:r>
+      <w:r>
+        <w:rPr>
+          <w:szCs w:val="21"/>
+        </w:rPr>
+        <w:t xml:space="preserve">the </w:t>
       </w:r>
       <w:r>
         <w:rPr>
           <w:szCs w:val="21"/>
         </w:rPr>
         <w:lastRenderedPageBreak/>
-        <w:t xml:space="preserve">ways to encode data. The encoding selected is one-hot encoding. </w:t>
-      </w:r>
-      <w:r>
-        <w:rPr>
-          <w:szCs w:val="21"/>
-        </w:rPr>
-        <w:t xml:space="preserve">Moreover, separate </w:t>
-      </w:r>
-      <w:r>
-        <w:rPr>
-          <w:szCs w:val="21"/>
-        </w:rPr>
-        <w:t xml:space="preserve">the complete table into </w:t>
+        <w:t xml:space="preserve">complete table into </w:t>
       </w:r>
       <w:r>
         <w:rPr>
@@ -1365,8 +2212,6 @@
           <w:szCs w:val="21"/>
         </w:rPr>
       </w:pPr>
-      <w:bookmarkStart w:id="0" w:name="_GoBack"/>
-      <w:bookmarkEnd w:id="0"/>
     </w:p>
     <w:p>
       <w:pPr>
@@ -1474,13 +2319,37 @@
         <w:rPr>
           <w:szCs w:val="21"/>
         </w:rPr>
-        <w:t xml:space="preserve">To measure the accuracy of the models, several error metrics have been used. </w:t>
-      </w:r>
-      <w:r>
-        <w:rPr>
-          <w:szCs w:val="21"/>
-        </w:rPr>
-        <w:t xml:space="preserve">Firstly, I calculated the mean absolute error to measure the average discrepancy between predicted values and the actual values. To make the difference more visualizable and meaningful, I calculated the mean absolute percentage error to measure the </w:t>
+        <w:t xml:space="preserve">Different </w:t>
+      </w:r>
+      <w:r>
+        <w:rPr>
+          <w:szCs w:val="21"/>
+        </w:rPr>
+        <w:t>error metrics are required to reveal how well the models fit the training set</w:t>
+      </w:r>
+      <w:r>
+        <w:rPr>
+          <w:szCs w:val="21"/>
+        </w:rPr>
+        <w:t xml:space="preserve">. </w:t>
+      </w:r>
+      <w:r>
+        <w:rPr>
+          <w:szCs w:val="21"/>
+        </w:rPr>
+        <w:t xml:space="preserve">Firstly, I calculated the mean absolute error to measure the average discrepancy between predicted values and the actual values. To </w:t>
+      </w:r>
+      <w:r>
+        <w:rPr>
+          <w:szCs w:val="21"/>
+        </w:rPr>
+        <w:t>change the perspective</w:t>
+      </w:r>
+      <w:r>
+        <w:rPr>
+          <w:szCs w:val="21"/>
+        </w:rPr>
+        <w:t xml:space="preserve">, I calculated the mean absolute percentage error to measure the </w:t>
       </w:r>
       <w:r>
         <w:rPr>
@@ -1492,27 +2361,51 @@
         <w:rPr>
           <w:szCs w:val="21"/>
         </w:rPr>
-        <w:t xml:space="preserve">percentage error to the actual values. </w:t>
-      </w:r>
-    </w:p>
-    <w:p>
-      <w:pPr>
-        <w:rPr>
-          <w:szCs w:val="21"/>
-        </w:rPr>
-      </w:pPr>
-    </w:p>
-    <w:p>
-      <w:pPr>
-        <w:rPr>
-          <w:szCs w:val="21"/>
-        </w:rPr>
-      </w:pPr>
-      <w:r>
-        <w:rPr>
-          <w:szCs w:val="21"/>
-        </w:rPr>
-        <w:t xml:space="preserve">5-fold cross validation is used to evaluate performance of the model. </w:t>
+        <w:t xml:space="preserve">error to the </w:t>
+      </w:r>
+      <w:r>
+        <w:rPr>
+          <w:szCs w:val="21"/>
+        </w:rPr>
+        <w:t xml:space="preserve">percentage of the </w:t>
+      </w:r>
+      <w:r>
+        <w:rPr>
+          <w:szCs w:val="21"/>
+        </w:rPr>
+        <w:t xml:space="preserve">actual values. </w:t>
+      </w:r>
+    </w:p>
+    <w:p>
+      <w:pPr>
+        <w:rPr>
+          <w:szCs w:val="21"/>
+        </w:rPr>
+      </w:pPr>
+    </w:p>
+    <w:p>
+      <w:pPr>
+        <w:rPr>
+          <w:szCs w:val="21"/>
+        </w:rPr>
+      </w:pPr>
+      <w:r>
+        <w:rPr>
+          <w:szCs w:val="21"/>
+        </w:rPr>
+        <w:t xml:space="preserve">5-fold cross validation is used to evaluate </w:t>
+      </w:r>
+      <w:r>
+        <w:rPr>
+          <w:szCs w:val="21"/>
+        </w:rPr>
+        <w:t>how well the model generalize on unseen data</w:t>
+      </w:r>
+      <w:r>
+        <w:rPr>
+          <w:szCs w:val="21"/>
+        </w:rPr>
+        <w:t xml:space="preserve">. </w:t>
       </w:r>
       <w:r>
         <w:rPr>
@@ -1532,7 +2425,19 @@
         <w:rPr>
           <w:szCs w:val="21"/>
         </w:rPr>
-        <w:t xml:space="preserve"> method of </w:t>
+        <w:t xml:space="preserve"> </w:t>
+      </w:r>
+      <w:r>
+        <w:rPr>
+          <w:szCs w:val="21"/>
+        </w:rPr>
+        <w:t>function</w:t>
+      </w:r>
+      <w:r>
+        <w:rPr>
+          <w:szCs w:val="21"/>
+        </w:rPr>
+        <w:t xml:space="preserve"> of </w:t>
       </w:r>
       <w:proofErr w:type="spellStart"/>
       <w:r>
@@ -1564,13 +2469,61 @@
         <w:rPr>
           <w:szCs w:val="21"/>
         </w:rPr>
-        <w:t xml:space="preserve"> iteration, one non-repeatable subset is used as validation and the other 4 subsets is used for training. </w:t>
-      </w:r>
-      <w:r>
-        <w:rPr>
-          <w:szCs w:val="21"/>
-        </w:rPr>
-        <w:t xml:space="preserve">The error in each iteration is stored and average error is calculated.  </w:t>
+        <w:t xml:space="preserve"> iteration, one non-repeatable subset is </w:t>
+      </w:r>
+      <w:r>
+        <w:rPr>
+          <w:szCs w:val="21"/>
+        </w:rPr>
+        <w:t>selected</w:t>
+      </w:r>
+      <w:r>
+        <w:rPr>
+          <w:szCs w:val="21"/>
+        </w:rPr>
+        <w:t xml:space="preserve"> as validation and the other 4 subsets is used for training. </w:t>
+      </w:r>
+      <w:r>
+        <w:rPr>
+          <w:szCs w:val="21"/>
+        </w:rPr>
+        <w:t xml:space="preserve">The error in each iteration is stored </w:t>
+      </w:r>
+      <w:r>
+        <w:rPr>
+          <w:szCs w:val="21"/>
+        </w:rPr>
+        <w:t>such that</w:t>
+      </w:r>
+      <w:r>
+        <w:rPr>
+          <w:szCs w:val="21"/>
+        </w:rPr>
+        <w:t xml:space="preserve"> average error</w:t>
+      </w:r>
+      <w:r>
+        <w:rPr>
+          <w:szCs w:val="21"/>
+        </w:rPr>
+        <w:t xml:space="preserve"> across 5 folds</w:t>
+      </w:r>
+      <w:r>
+        <w:rPr>
+          <w:szCs w:val="21"/>
+        </w:rPr>
+        <w:t xml:space="preserve"> </w:t>
+      </w:r>
+      <w:r>
+        <w:rPr>
+          <w:szCs w:val="21"/>
+        </w:rPr>
+        <w:t>can be</w:t>
+      </w:r>
+      <w:r>
+        <w:rPr>
+          <w:szCs w:val="21"/>
+        </w:rPr>
+        <w:t xml:space="preserve"> calculated.  </w:t>
       </w:r>
     </w:p>
     <w:p>
@@ -2793,7 +3746,680 @@
       <w:shd w:val="clear" w:color="auto" w:fill="E1DFDD"/>
     </w:rPr>
   </w:style>
+  <w:style w:type="paragraph" w:styleId="aa">
+    <w:name w:val="No Spacing"/>
+    <w:link w:val="ab"/>
+    <w:uiPriority w:val="1"/>
+    <w:qFormat/>
+    <w:rsid w:val="00A100C2"/>
+    <w:rPr>
+      <w:kern w:val="0"/>
+      <w:sz w:val="22"/>
+    </w:rPr>
+  </w:style>
+  <w:style w:type="character" w:customStyle="1" w:styleId="ab">
+    <w:name w:val="无间隔 字符"/>
+    <w:basedOn w:val="a0"/>
+    <w:link w:val="aa"/>
+    <w:uiPriority w:val="1"/>
+    <w:rsid w:val="00A100C2"/>
+    <w:rPr>
+      <w:kern w:val="0"/>
+      <w:sz w:val="22"/>
+    </w:rPr>
+  </w:style>
+  <w:style w:type="paragraph" w:styleId="ac">
+    <w:name w:val="Title"/>
+    <w:basedOn w:val="a"/>
+    <w:next w:val="a"/>
+    <w:link w:val="ad"/>
+    <w:uiPriority w:val="10"/>
+    <w:qFormat/>
+    <w:rsid w:val="005045A1"/>
+    <w:pPr>
+      <w:contextualSpacing/>
+    </w:pPr>
+    <w:rPr>
+      <w:rFonts w:asciiTheme="majorHAnsi" w:eastAsiaTheme="majorEastAsia" w:hAnsiTheme="majorHAnsi" w:cstheme="majorBidi"/>
+      <w:spacing w:val="-10"/>
+      <w:kern w:val="28"/>
+      <w:sz w:val="56"/>
+      <w:szCs w:val="56"/>
+    </w:rPr>
+  </w:style>
+  <w:style w:type="character" w:customStyle="1" w:styleId="ad">
+    <w:name w:val="标题 字符"/>
+    <w:basedOn w:val="a0"/>
+    <w:link w:val="ac"/>
+    <w:uiPriority w:val="10"/>
+    <w:rsid w:val="005045A1"/>
+    <w:rPr>
+      <w:rFonts w:asciiTheme="majorHAnsi" w:eastAsiaTheme="majorEastAsia" w:hAnsiTheme="majorHAnsi" w:cstheme="majorBidi"/>
+      <w:spacing w:val="-10"/>
+      <w:kern w:val="28"/>
+      <w:sz w:val="56"/>
+      <w:szCs w:val="56"/>
+      <w:lang w:val="en-CA"/>
+    </w:rPr>
+  </w:style>
 </w:styles>
+</file>
+
+<file path=word/glossary/document.xml><?xml version="1.0" encoding="utf-8"?>
+<w:glossaryDocument xmlns:wpc="http://schemas.microsoft.com/office/word/2010/wordprocessingCanvas" xmlns:cx="http://schemas.microsoft.com/office/drawing/2014/chartex" xmlns:cx1="http://schemas.microsoft.com/office/drawing/2015/9/8/chartex" xmlns:cx2="http://schemas.microsoft.com/office/drawing/2015/10/21/chartex" xmlns:cx3="http://schemas.microsoft.com/office/drawing/2016/5/9/chartex" xmlns:cx4="http://schemas.microsoft.com/office/drawing/2016/5/10/chartex" xmlns:cx5="http://schemas.microsoft.com/office/drawing/2016/5/11/chartex" xmlns:cx6="http://schemas.microsoft.com/office/drawing/2016/5/12/chartex" xmlns:cx7="http://schemas.microsoft.com/office/drawing/2016/5/13/chartex" xmlns:cx8="http://schemas.microsoft.com/office/drawing/2016/5/14/chartex" xmlns:mc="http://schemas.openxmlformats.org/markup-compatibility/2006" xmlns:aink="http://schemas.microsoft.com/office/drawing/2016/ink" xmlns:am3d="http://schemas.microsoft.com/office/drawing/2017/model3d" xmlns:o="urn:schemas-microsoft-com:office:office" xmlns:r="http://schemas.openxmlformats.org/officeDocument/2006/relationships" xmlns:m="http://schemas.openxmlformats.org/officeDocument/2006/math" xmlns:v="urn:schemas-microsoft-com:vml" xmlns:wp14="http://schemas.microsoft.com/office/word/2010/wordprocessingDrawing" xmlns:wp="http://schemas.openxmlformats.org/drawingml/2006/wordprocessingDrawing" xmlns:w10="urn:schemas-microsoft-com:office:word" xmlns:w="http://schemas.openxmlformats.org/wordprocessingml/2006/main" xmlns:w14="http://schemas.microsoft.com/office/word/2010/wordml" xmlns:w15="http://schemas.microsoft.com/office/word/2012/wordml" xmlns:w16cid="http://schemas.microsoft.com/office/word/2016/wordml/cid" xmlns:w16se="http://schemas.microsoft.com/office/word/2015/wordml/symex" xmlns:wpg="http://schemas.microsoft.com/office/word/2010/wordprocessingGroup" xmlns:wpi="http://schemas.microsoft.com/office/word/2010/wordprocessingInk" xmlns:wne="http://schemas.microsoft.com/office/word/2006/wordml" xmlns:wps="http://schemas.microsoft.com/office/word/2010/wordprocessingShape" mc:Ignorable="w14 w15 w16se w16cid wp14">
+  <w:docParts>
+    <w:docPart>
+      <w:docPartPr>
+        <w:name w:val="D4704EDD459C4A5EBB3DEFDE5C278B28"/>
+        <w:category>
+          <w:name w:val="常规"/>
+          <w:gallery w:val="placeholder"/>
+        </w:category>
+        <w:types>
+          <w:type w:val="bbPlcHdr"/>
+        </w:types>
+        <w:behaviors>
+          <w:behavior w:val="content"/>
+        </w:behaviors>
+        <w:guid w:val="{C80E81AD-49FE-4A99-ADC3-49611CB59C87}"/>
+      </w:docPartPr>
+      <w:docPartBody>
+        <w:p>
+          <w:pPr>
+            <w:pStyle w:val="D4704EDD459C4A5EBB3DEFDE5C278B28"/>
+          </w:pPr>
+          <w:r>
+            <w:rPr>
+              <w:rFonts w:asciiTheme="majorHAnsi" w:eastAsiaTheme="majorEastAsia" w:hAnsiTheme="majorHAnsi" w:cstheme="majorBidi"/>
+              <w:caps/>
+              <w:color w:val="4472C4" w:themeColor="accent1"/>
+              <w:sz w:val="80"/>
+              <w:szCs w:val="80"/>
+            </w:rPr>
+            <w:t>[Document title]</w:t>
+          </w:r>
+        </w:p>
+      </w:docPartBody>
+    </w:docPart>
+    <w:docPart>
+      <w:docPartPr>
+        <w:name w:val="BA57C33356BA4E4697C1E833661428B5"/>
+        <w:category>
+          <w:name w:val="常规"/>
+          <w:gallery w:val="placeholder"/>
+        </w:category>
+        <w:types>
+          <w:type w:val="bbPlcHdr"/>
+        </w:types>
+        <w:behaviors>
+          <w:behavior w:val="content"/>
+        </w:behaviors>
+        <w:guid w:val="{8FCD924E-5A62-425D-84C1-D3642ECCEA90}"/>
+      </w:docPartPr>
+      <w:docPartBody>
+        <w:p>
+          <w:pPr>
+            <w:pStyle w:val="BA57C33356BA4E4697C1E833661428B5"/>
+          </w:pPr>
+          <w:r>
+            <w:rPr>
+              <w:color w:val="4472C4" w:themeColor="accent1"/>
+              <w:sz w:val="28"/>
+              <w:szCs w:val="28"/>
+            </w:rPr>
+            <w:t>[Document subtitle]</w:t>
+          </w:r>
+        </w:p>
+      </w:docPartBody>
+    </w:docPart>
+  </w:docParts>
+</w:glossaryDocument>
+</file>
+
+<file path=word/glossary/fontTable.xml><?xml version="1.0" encoding="utf-8"?>
+<w:fonts xmlns:mc="http://schemas.openxmlformats.org/markup-compatibility/2006" xmlns:r="http://schemas.openxmlformats.org/officeDocument/2006/relationships" xmlns:w="http://schemas.openxmlformats.org/wordprocessingml/2006/main" xmlns:w14="http://schemas.microsoft.com/office/word/2010/wordml" xmlns:w15="http://schemas.microsoft.com/office/word/2012/wordml" xmlns:w16cid="http://schemas.microsoft.com/office/word/2016/wordml/cid" xmlns:w16se="http://schemas.microsoft.com/office/word/2015/wordml/symex" mc:Ignorable="w14 w15 w16se w16cid">
+  <w:font w:name="Symbol">
+    <w:panose1 w:val="05050102010706020507"/>
+    <w:charset w:val="02"/>
+    <w:family w:val="roman"/>
+    <w:pitch w:val="variable"/>
+    <w:sig w:usb0="00000000" w:usb1="10000000" w:usb2="00000000" w:usb3="00000000" w:csb0="80000000" w:csb1="00000000"/>
+  </w:font>
+  <w:font w:name="等线">
+    <w:altName w:val="DengXian"/>
+    <w:panose1 w:val="02010600030101010101"/>
+    <w:charset w:val="86"/>
+    <w:family w:val="auto"/>
+    <w:pitch w:val="variable"/>
+    <w:sig w:usb0="A00002BF" w:usb1="38CF7CFA" w:usb2="00000016" w:usb3="00000000" w:csb0="0004000F" w:csb1="00000000"/>
+  </w:font>
+  <w:font w:name="Times New Roman">
+    <w:panose1 w:val="02020603050405020304"/>
+    <w:charset w:val="00"/>
+    <w:family w:val="roman"/>
+    <w:pitch w:val="variable"/>
+    <w:sig w:usb0="E0002EFF" w:usb1="C000785B" w:usb2="00000009" w:usb3="00000000" w:csb0="000001FF" w:csb1="00000000"/>
+  </w:font>
+  <w:font w:name="Courier New">
+    <w:panose1 w:val="02070309020205020404"/>
+    <w:charset w:val="00"/>
+    <w:family w:val="modern"/>
+    <w:pitch w:val="fixed"/>
+    <w:sig w:usb0="E0002EFF" w:usb1="C0007843" w:usb2="00000009" w:usb3="00000000" w:csb0="000001FF" w:csb1="00000000"/>
+  </w:font>
+  <w:font w:name="Wingdings">
+    <w:panose1 w:val="05000000000000000000"/>
+    <w:charset w:val="02"/>
+    <w:family w:val="auto"/>
+    <w:pitch w:val="variable"/>
+    <w:sig w:usb0="00000000" w:usb1="10000000" w:usb2="00000000" w:usb3="00000000" w:csb0="80000000" w:csb1="00000000"/>
+  </w:font>
+  <w:font w:name="等线 Light">
+    <w:panose1 w:val="02010600030101010101"/>
+    <w:charset w:val="86"/>
+    <w:family w:val="auto"/>
+    <w:pitch w:val="variable"/>
+    <w:sig w:usb0="A00002BF" w:usb1="38CF7CFA" w:usb2="00000016" w:usb3="00000000" w:csb0="0004000F" w:csb1="00000000"/>
+  </w:font>
+  <w:font w:name="Calibri">
+    <w:panose1 w:val="020F0502020204030204"/>
+    <w:charset w:val="00"/>
+    <w:family w:val="swiss"/>
+    <w:pitch w:val="variable"/>
+    <w:sig w:usb0="E4002EFF" w:usb1="C000247B" w:usb2="00000009" w:usb3="00000000" w:csb0="000001FF" w:csb1="00000000"/>
+  </w:font>
+  <w:font w:name="Calibri Light">
+    <w:panose1 w:val="020F0302020204030204"/>
+    <w:charset w:val="00"/>
+    <w:family w:val="swiss"/>
+    <w:pitch w:val="variable"/>
+    <w:sig w:usb0="E4002EFF" w:usb1="C000247B" w:usb2="00000009" w:usb3="00000000" w:csb0="000001FF" w:csb1="00000000"/>
+  </w:font>
+</w:fonts>
+</file>
+
+<file path=word/glossary/settings.xml><?xml version="1.0" encoding="utf-8"?>
+<w:settings xmlns:mc="http://schemas.openxmlformats.org/markup-compatibility/2006" xmlns:o="urn:schemas-microsoft-com:office:office" xmlns:r="http://schemas.openxmlformats.org/officeDocument/2006/relationships" xmlns:m="http://schemas.openxmlformats.org/officeDocument/2006/math" xmlns:v="urn:schemas-microsoft-com:vml" xmlns:w10="urn:schemas-microsoft-com:office:word" xmlns:w="http://schemas.openxmlformats.org/wordprocessingml/2006/main" xmlns:w14="http://schemas.microsoft.com/office/word/2010/wordml" xmlns:w15="http://schemas.microsoft.com/office/word/2012/wordml" xmlns:w16cid="http://schemas.microsoft.com/office/word/2016/wordml/cid" xmlns:w16se="http://schemas.microsoft.com/office/word/2015/wordml/symex" xmlns:sl="http://schemas.openxmlformats.org/schemaLibrary/2006/main" mc:Ignorable="w14 w15 w16se w16cid">
+  <w:view w:val="normal"/>
+  <w:defaultTabStop w:val="720"/>
+  <w:characterSpacingControl w:val="doNotCompress"/>
+  <w:compat>
+    <w:useFELayout/>
+    <w:compatSetting w:name="compatibilityMode" w:uri="http://schemas.microsoft.com/office/word" w:val="15"/>
+    <w:compatSetting w:name="overrideTableStyleFontSizeAndJustification" w:uri="http://schemas.microsoft.com/office/word" w:val="1"/>
+    <w:compatSetting w:name="enableOpenTypeFeatures" w:uri="http://schemas.microsoft.com/office/word" w:val="1"/>
+    <w:compatSetting w:name="doNotFlipMirrorIndents" w:uri="http://schemas.microsoft.com/office/word" w:val="1"/>
+    <w:compatSetting w:name="differentiateMultirowTableHeaders" w:uri="http://schemas.microsoft.com/office/word" w:val="1"/>
+    <w:compatSetting w:name="useWord2013TrackBottomHyphenation" w:uri="http://schemas.microsoft.com/office/word" w:val="0"/>
+  </w:compat>
+  <w:rsids>
+    <w:rsidRoot w:val="00CE026A"/>
+    <w:rsid w:val="00837041"/>
+    <w:rsid w:val="00CE026A"/>
+  </w:rsids>
+  <m:mathPr>
+    <m:mathFont m:val="Cambria Math"/>
+    <m:brkBin m:val="before"/>
+    <m:brkBinSub m:val="--"/>
+    <m:smallFrac m:val="0"/>
+    <m:dispDef/>
+    <m:lMargin m:val="0"/>
+    <m:rMargin m:val="0"/>
+    <m:defJc m:val="centerGroup"/>
+    <m:wrapIndent m:val="1440"/>
+    <m:intLim m:val="subSup"/>
+    <m:naryLim m:val="undOvr"/>
+  </m:mathPr>
+  <w:themeFontLang w:val="en-CA" w:eastAsia="zh-CN"/>
+  <w:clrSchemeMapping w:bg1="light1" w:t1="dark1" w:bg2="light2" w:t2="dark2" w:accent1="accent1" w:accent2="accent2" w:accent3="accent3" w:accent4="accent4" w:accent5="accent5" w:accent6="accent6" w:hyperlink="hyperlink" w:followedHyperlink="followedHyperlink"/>
+  <w:decimalSymbol w:val="."/>
+  <w:listSeparator w:val=","/>
+  <w15:chartTrackingRefBased/>
+</w:settings>
+</file>
+
+<file path=word/glossary/styles.xml><?xml version="1.0" encoding="utf-8"?>
+<w:styles xmlns:mc="http://schemas.openxmlformats.org/markup-compatibility/2006" xmlns:r="http://schemas.openxmlformats.org/officeDocument/2006/relationships" xmlns:w="http://schemas.openxmlformats.org/wordprocessingml/2006/main" xmlns:w14="http://schemas.microsoft.com/office/word/2010/wordml" xmlns:w15="http://schemas.microsoft.com/office/word/2012/wordml" xmlns:w16cid="http://schemas.microsoft.com/office/word/2016/wordml/cid" xmlns:w16se="http://schemas.microsoft.com/office/word/2015/wordml/symex" mc:Ignorable="w14 w15 w16se w16cid">
+  <w:docDefaults>
+    <w:rPrDefault>
+      <w:rPr>
+        <w:rFonts w:asciiTheme="minorHAnsi" w:eastAsiaTheme="minorEastAsia" w:hAnsiTheme="minorHAnsi" w:cstheme="minorBidi"/>
+        <w:sz w:val="22"/>
+        <w:szCs w:val="22"/>
+        <w:lang w:val="en-CA" w:eastAsia="zh-CN" w:bidi="ar-SA"/>
+      </w:rPr>
+    </w:rPrDefault>
+    <w:pPrDefault>
+      <w:pPr>
+        <w:spacing w:after="160" w:line="259" w:lineRule="auto"/>
+      </w:pPr>
+    </w:pPrDefault>
+  </w:docDefaults>
+  <w:latentStyles w:defLockedState="0" w:defUIPriority="99" w:defSemiHidden="0" w:defUnhideWhenUsed="0" w:defQFormat="0" w:count="376">
+    <w:lsdException w:name="Normal" w:uiPriority="0" w:qFormat="1"/>
+    <w:lsdException w:name="heading 1" w:uiPriority="9" w:qFormat="1"/>
+    <w:lsdException w:name="heading 2" w:semiHidden="1" w:uiPriority="9" w:unhideWhenUsed="1" w:qFormat="1"/>
+    <w:lsdException w:name="heading 3" w:semiHidden="1" w:uiPriority="9" w:unhideWhenUsed="1" w:qFormat="1"/>
+    <w:lsdException w:name="heading 4" w:semiHidden="1" w:uiPriority="9" w:unhideWhenUsed="1" w:qFormat="1"/>
+    <w:lsdException w:name="heading 5" w:semiHidden="1" w:uiPriority="9" w:unhideWhenUsed="1" w:qFormat="1"/>
+    <w:lsdException w:name="heading 6" w:semiHidden="1" w:uiPriority="9" w:unhideWhenUsed="1" w:qFormat="1"/>
+    <w:lsdException w:name="heading 7" w:semiHidden="1" w:uiPriority="9" w:unhideWhenUsed="1" w:qFormat="1"/>
+    <w:lsdException w:name="heading 8" w:semiHidden="1" w:uiPriority="9" w:unhideWhenUsed="1" w:qFormat="1"/>
+    <w:lsdException w:name="heading 9" w:semiHidden="1" w:uiPriority="9" w:unhideWhenUsed="1" w:qFormat="1"/>
+    <w:lsdException w:name="index 1" w:semiHidden="1" w:unhideWhenUsed="1"/>
+    <w:lsdException w:name="index 2" w:semiHidden="1" w:unhideWhenUsed="1"/>
+    <w:lsdException w:name="index 3" w:semiHidden="1" w:unhideWhenUsed="1"/>
+    <w:lsdException w:name="index 4" w:semiHidden="1" w:unhideWhenUsed="1"/>
+    <w:lsdException w:name="index 5" w:semiHidden="1" w:unhideWhenUsed="1"/>
+    <w:lsdException w:name="index 6" w:semiHidden="1" w:unhideWhenUsed="1"/>
+    <w:lsdException w:name="index 7" w:semiHidden="1" w:unhideWhenUsed="1"/>
+    <w:lsdException w:name="index 8" w:semiHidden="1" w:unhideWhenUsed="1"/>
+    <w:lsdException w:name="index 9" w:semiHidden="1" w:unhideWhenUsed="1"/>
+    <w:lsdException w:name="toc 1" w:semiHidden="1" w:uiPriority="39" w:unhideWhenUsed="1"/>
+    <w:lsdException w:name="toc 2" w:semiHidden="1" w:uiPriority="39" w:unhideWhenUsed="1"/>
+    <w:lsdException w:name="toc 3" w:semiHidden="1" w:uiPriority="39" w:unhideWhenUsed="1"/>
+    <w:lsdException w:name="toc 4" w:semiHidden="1" w:uiPriority="39" w:unhideWhenUsed="1"/>
+    <w:lsdException w:name="toc 5" w:semiHidden="1" w:uiPriority="39" w:unhideWhenUsed="1"/>
+    <w:lsdException w:name="toc 6" w:semiHidden="1" w:uiPriority="39" w:unhideWhenUsed="1"/>
+    <w:lsdException w:name="toc 7" w:semiHidden="1" w:uiPriority="39" w:unhideWhenUsed="1"/>
+    <w:lsdException w:name="toc 8" w:semiHidden="1" w:uiPriority="39" w:unhideWhenUsed="1"/>
+    <w:lsdException w:name="toc 9" w:semiHidden="1" w:uiPriority="39" w:unhideWhenUsed="1"/>
+    <w:lsdException w:name="Normal Indent" w:semiHidden="1" w:unhideWhenUsed="1"/>
+    <w:lsdException w:name="footnote text" w:semiHidden="1" w:unhideWhenUsed="1"/>
+    <w:lsdException w:name="annotation text" w:semiHidden="1" w:unhideWhenUsed="1"/>
+    <w:lsdException w:name="header" w:semiHidden="1" w:unhideWhenUsed="1"/>
+    <w:lsdException w:name="footer" w:semiHidden="1" w:unhideWhenUsed="1"/>
+    <w:lsdException w:name="index heading" w:semiHidden="1" w:unhideWhenUsed="1"/>
+    <w:lsdException w:name="caption" w:semiHidden="1" w:uiPriority="35" w:unhideWhenUsed="1" w:qFormat="1"/>
+    <w:lsdException w:name="table of figures" w:semiHidden="1" w:unhideWhenUsed="1"/>
+    <w:lsdException w:name="envelope address" w:semiHidden="1" w:unhideWhenUsed="1"/>
+    <w:lsdException w:name="envelope return" w:semiHidden="1" w:unhideWhenUsed="1"/>
+    <w:lsdException w:name="footnote reference" w:semiHidden="1" w:unhideWhenUsed="1"/>
+    <w:lsdException w:name="annotation reference" w:semiHidden="1" w:unhideWhenUsed="1"/>
+    <w:lsdException w:name="line number" w:semiHidden="1" w:unhideWhenUsed="1"/>
+    <w:lsdException w:name="page number" w:semiHidden="1" w:unhideWhenUsed="1"/>
+    <w:lsdException w:name="endnote reference" w:semiHidden="1" w:unhideWhenUsed="1"/>
+    <w:lsdException w:name="endnote text" w:semiHidden="1" w:unhideWhenUsed="1"/>
+    <w:lsdException w:name="table of authorities" w:semiHidden="1" w:unhideWhenUsed="1"/>
+    <w:lsdException w:name="macro" w:semiHidden="1" w:unhideWhenUsed="1"/>
+    <w:lsdException w:name="toa heading" w:semiHidden="1" w:unhideWhenUsed="1"/>
+    <w:lsdException w:name="List" w:semiHidden="1" w:unhideWhenUsed="1"/>
+    <w:lsdException w:name="List Bullet" w:semiHidden="1" w:unhideWhenUsed="1"/>
+    <w:lsdException w:name="List Number" w:semiHidden="1" w:unhideWhenUsed="1"/>
+    <w:lsdException w:name="List 2" w:semiHidden="1" w:unhideWhenUsed="1"/>
+    <w:lsdException w:name="List 3" w:semiHidden="1" w:unhideWhenUsed="1"/>
+    <w:lsdException w:name="List 4" w:semiHidden="1" w:unhideWhenUsed="1"/>
+    <w:lsdException w:name="List 5" w:semiHidden="1" w:unhideWhenUsed="1"/>
+    <w:lsdException w:name="List Bullet 2" w:semiHidden="1" w:unhideWhenUsed="1"/>
+    <w:lsdException w:name="List Bullet 3" w:semiHidden="1" w:unhideWhenUsed="1"/>
+    <w:lsdException w:name="List Bullet 4" w:semiHidden="1" w:unhideWhenUsed="1"/>
+    <w:lsdException w:name="List Bullet 5" w:semiHidden="1" w:unhideWhenUsed="1"/>
+    <w:lsdException w:name="List Number 2" w:semiHidden="1" w:unhideWhenUsed="1"/>
+    <w:lsdException w:name="List Number 3" w:semiHidden="1" w:unhideWhenUsed="1"/>
+    <w:lsdException w:name="List Number 4" w:semiHidden="1" w:unhideWhenUsed="1"/>
+    <w:lsdException w:name="List Number 5" w:semiHidden="1" w:unhideWhenUsed="1"/>
+    <w:lsdException w:name="Title" w:uiPriority="10" w:qFormat="1"/>
+    <w:lsdException w:name="Closing" w:semiHidden="1" w:unhideWhenUsed="1"/>
+    <w:lsdException w:name="Signature" w:semiHidden="1" w:unhideWhenUsed="1"/>
+    <w:lsdException w:name="Default Paragraph Font" w:semiHidden="1" w:uiPriority="1" w:unhideWhenUsed="1"/>
+    <w:lsdException w:name="Body Text" w:semiHidden="1" w:unhideWhenUsed="1"/>
+    <w:lsdException w:name="Body Text Indent" w:semiHidden="1" w:unhideWhenUsed="1"/>
+    <w:lsdException w:name="List Continue" w:semiHidden="1" w:unhideWhenUsed="1"/>
+    <w:lsdException w:name="List Continue 2" w:semiHidden="1" w:unhideWhenUsed="1"/>
+    <w:lsdException w:name="List Continue 3" w:semiHidden="1" w:unhideWhenUsed="1"/>
+    <w:lsdException w:name="List Continue 4" w:semiHidden="1" w:unhideWhenUsed="1"/>
+    <w:lsdException w:name="List Continue 5" w:semiHidden="1" w:unhideWhenUsed="1"/>
+    <w:lsdException w:name="Message Header" w:semiHidden="1" w:unhideWhenUsed="1"/>
+    <w:lsdException w:name="Subtitle" w:uiPriority="11" w:qFormat="1"/>
+    <w:lsdException w:name="Salutation" w:semiHidden="1" w:unhideWhenUsed="1"/>
+    <w:lsdException w:name="Date" w:semiHidden="1" w:unhideWhenUsed="1"/>
+    <w:lsdException w:name="Body Text First Indent" w:semiHidden="1" w:unhideWhenUsed="1"/>
+    <w:lsdException w:name="Body Text First Indent 2" w:semiHidden="1" w:unhideWhenUsed="1"/>
+    <w:lsdException w:name="Note Heading" w:semiHidden="1" w:unhideWhenUsed="1"/>
+    <w:lsdException w:name="Body Text 2" w:semiHidden="1" w:unhideWhenUsed="1"/>
+    <w:lsdException w:name="Body Text 3" w:semiHidden="1" w:unhideWhenUsed="1"/>
+    <w:lsdException w:name="Body Text Indent 2" w:semiHidden="1" w:unhideWhenUsed="1"/>
+    <w:lsdException w:name="Body Text Indent 3" w:semiHidden="1" w:unhideWhenUsed="1"/>
+    <w:lsdException w:name="Block Text" w:semiHidden="1" w:unhideWhenUsed="1"/>
+    <w:lsdException w:name="Hyperlink" w:semiHidden="1" w:unhideWhenUsed="1"/>
+    <w:lsdException w:name="FollowedHyperlink" w:semiHidden="1" w:unhideWhenUsed="1"/>
+    <w:lsdException w:name="Strong" w:uiPriority="22" w:qFormat="1"/>
+    <w:lsdException w:name="Emphasis" w:uiPriority="20" w:qFormat="1"/>
+    <w:lsdException w:name="Document Map" w:semiHidden="1" w:unhideWhenUsed="1"/>
+    <w:lsdException w:name="Plain Text" w:semiHidden="1" w:unhideWhenUsed="1"/>
+    <w:lsdException w:name="E-mail Signature" w:semiHidden="1" w:unhideWhenUsed="1"/>
+    <w:lsdException w:name="HTML Top of Form" w:semiHidden="1" w:unhideWhenUsed="1"/>
+    <w:lsdException w:name="HTML Bottom of Form" w:semiHidden="1" w:unhideWhenUsed="1"/>
+    <w:lsdException w:name="Normal (Web)" w:semiHidden="1" w:unhideWhenUsed="1"/>
+    <w:lsdException w:name="HTML Acronym" w:semiHidden="1" w:unhideWhenUsed="1"/>
+    <w:lsdException w:name="HTML Address" w:semiHidden="1" w:unhideWhenUsed="1"/>
+    <w:lsdException w:name="HTML Cite" w:semiHidden="1" w:unhideWhenUsed="1"/>
+    <w:lsdException w:name="HTML Code" w:semiHidden="1" w:unhideWhenUsed="1"/>
+    <w:lsdException w:name="HTML Definition" w:semiHidden="1" w:unhideWhenUsed="1"/>
+    <w:lsdException w:name="HTML Keyboard" w:semiHidden="1" w:unhideWhenUsed="1"/>
+    <w:lsdException w:name="HTML Preformatted" w:semiHidden="1" w:unhideWhenUsed="1"/>
+    <w:lsdException w:name="HTML Sample" w:semiHidden="1" w:unhideWhenUsed="1"/>
+    <w:lsdException w:name="HTML Typewriter" w:semiHidden="1" w:unhideWhenUsed="1"/>
+    <w:lsdException w:name="HTML Variable" w:semiHidden="1" w:unhideWhenUsed="1"/>
+    <w:lsdException w:name="Normal Table" w:semiHidden="1" w:unhideWhenUsed="1"/>
+    <w:lsdException w:name="annotation subject" w:semiHidden="1" w:unhideWhenUsed="1"/>
+    <w:lsdException w:name="No List" w:semiHidden="1" w:unhideWhenUsed="1"/>
+    <w:lsdException w:name="Outline List 1" w:semiHidden="1" w:unhideWhenUsed="1"/>
+    <w:lsdException w:name="Outline List 2" w:semiHidden="1" w:unhideWhenUsed="1"/>
+    <w:lsdException w:name="Outline List 3" w:semiHidden="1" w:unhideWhenUsed="1"/>
+    <w:lsdException w:name="Table Simple 1" w:semiHidden="1" w:unhideWhenUsed="1"/>
+    <w:lsdException w:name="Table Simple 2" w:semiHidden="1" w:unhideWhenUsed="1"/>
+    <w:lsdException w:name="Table Simple 3" w:semiHidden="1" w:unhideWhenUsed="1"/>
+    <w:lsdException w:name="Table Classic 1" w:semiHidden="1" w:unhideWhenUsed="1"/>
+    <w:lsdException w:name="Table Classic 2" w:semiHidden="1" w:unhideWhenUsed="1"/>
+    <w:lsdException w:name="Table Classic 3" w:semiHidden="1" w:unhideWhenUsed="1"/>
+    <w:lsdException w:name="Table Classic 4" w:semiHidden="1" w:unhideWhenUsed="1"/>
+    <w:lsdException w:name="Table Colorful 1" w:semiHidden="1" w:unhideWhenUsed="1"/>
+    <w:lsdException w:name="Table Colorful 2" w:semiHidden="1" w:unhideWhenUsed="1"/>
+    <w:lsdException w:name="Table Colorful 3" w:semiHidden="1" w:unhideWhenUsed="1"/>
+    <w:lsdException w:name="Table Columns 1" w:semiHidden="1" w:unhideWhenUsed="1"/>
+    <w:lsdException w:name="Table Columns 2" w:semiHidden="1" w:unhideWhenUsed="1"/>
+    <w:lsdException w:name="Table Columns 3" w:semiHidden="1" w:unhideWhenUsed="1"/>
+    <w:lsdException w:name="Table Columns 4" w:semiHidden="1" w:unhideWhenUsed="1"/>
+    <w:lsdException w:name="Table Columns 5" w:semiHidden="1" w:unhideWhenUsed="1"/>
+    <w:lsdException w:name="Table Grid 1" w:semiHidden="1" w:unhideWhenUsed="1"/>
+    <w:lsdException w:name="Table Grid 2" w:semiHidden="1" w:unhideWhenUsed="1"/>
+    <w:lsdException w:name="Table Grid 3" w:semiHidden="1" w:unhideWhenUsed="1"/>
+    <w:lsdException w:name="Table Grid 4" w:semiHidden="1" w:unhideWhenUsed="1"/>
+    <w:lsdException w:name="Table Grid 5" w:semiHidden="1" w:unhideWhenUsed="1"/>
+    <w:lsdException w:name="Table Grid 6" w:semiHidden="1" w:unhideWhenUsed="1"/>
+    <w:lsdException w:name="Table Grid 7" w:semiHidden="1" w:unhideWhenUsed="1"/>
+    <w:lsdException w:name="Table Grid 8" w:semiHidden="1" w:unhideWhenUsed="1"/>
+    <w:lsdException w:name="Table List 1" w:semiHidden="1" w:unhideWhenUsed="1"/>
+    <w:lsdException w:name="Table List 2" w:semiHidden="1" w:unhideWhenUsed="1"/>
+    <w:lsdException w:name="Table List 3" w:semiHidden="1" w:unhideWhenUsed="1"/>
+    <w:lsdException w:name="Table List 4" w:semiHidden="1" w:unhideWhenUsed="1"/>
+    <w:lsdException w:name="Table List 5" w:semiHidden="1" w:unhideWhenUsed="1"/>
+    <w:lsdException w:name="Table List 6" w:semiHidden="1" w:unhideWhenUsed="1"/>
+    <w:lsdException w:name="Table List 7" w:semiHidden="1" w:unhideWhenUsed="1"/>
+    <w:lsdException w:name="Table List 8" w:semiHidden="1" w:unhideWhenUsed="1"/>
+    <w:lsdException w:name="Table 3D effects 1" w:semiHidden="1" w:unhideWhenUsed="1"/>
+    <w:lsdException w:name="Table 3D effects 2" w:semiHidden="1" w:unhideWhenUsed="1"/>
+    <w:lsdException w:name="Table 3D effects 3" w:semiHidden="1" w:unhideWhenUsed="1"/>
+    <w:lsdException w:name="Table Contemporary" w:semiHidden="1" w:unhideWhenUsed="1"/>
+    <w:lsdException w:name="Table Elegant" w:semiHidden="1" w:unhideWhenUsed="1"/>
+    <w:lsdException w:name="Table Professional" w:semiHidden="1" w:unhideWhenUsed="1"/>
+    <w:lsdException w:name="Table Subtle 1" w:semiHidden="1" w:unhideWhenUsed="1"/>
+    <w:lsdException w:name="Table Subtle 2" w:semiHidden="1" w:unhideWhenUsed="1"/>
+    <w:lsdException w:name="Table Web 1" w:semiHidden="1" w:unhideWhenUsed="1"/>
+    <w:lsdException w:name="Table Web 2" w:semiHidden="1" w:unhideWhenUsed="1"/>
+    <w:lsdException w:name="Table Web 3" w:semiHidden="1" w:unhideWhenUsed="1"/>
+    <w:lsdException w:name="Balloon Text" w:semiHidden="1" w:unhideWhenUsed="1"/>
+    <w:lsdException w:name="Table Grid" w:uiPriority="39"/>
+    <w:lsdException w:name="Table Theme" w:semiHidden="1" w:unhideWhenUsed="1"/>
+    <w:lsdException w:name="Placeholder Text" w:semiHidden="1"/>
+    <w:lsdException w:name="No Spacing" w:uiPriority="1" w:qFormat="1"/>
+    <w:lsdException w:name="Light Shading" w:uiPriority="60"/>
+    <w:lsdException w:name="Light List" w:uiPriority="61"/>
+    <w:lsdException w:name="Light Grid" w:uiPriority="62"/>
+    <w:lsdException w:name="Medium Shading 1" w:uiPriority="63"/>
+    <w:lsdException w:name="Medium Shading 2" w:uiPriority="64"/>
+    <w:lsdException w:name="Medium List 1" w:uiPriority="65"/>
+    <w:lsdException w:name="Medium List 2" w:uiPriority="66"/>
+    <w:lsdException w:name="Medium Grid 1" w:uiPriority="67"/>
+    <w:lsdException w:name="Medium Grid 2" w:uiPriority="68"/>
+    <w:lsdException w:name="Medium Grid 3" w:uiPriority="69"/>
+    <w:lsdException w:name="Dark List" w:uiPriority="70"/>
+    <w:lsdException w:name="Colorful Shading" w:uiPriority="71"/>
+    <w:lsdException w:name="Colorful List" w:uiPriority="72"/>
+    <w:lsdException w:name="Colorful Grid" w:uiPriority="73"/>
+    <w:lsdException w:name="Light Shading Accent 1" w:uiPriority="60"/>
+    <w:lsdException w:name="Light List Accent 1" w:uiPriority="61"/>
+    <w:lsdException w:name="Light Grid Accent 1" w:uiPriority="62"/>
+    <w:lsdException w:name="Medium Shading 1 Accent 1" w:uiPriority="63"/>
+    <w:lsdException w:name="Medium Shading 2 Accent 1" w:uiPriority="64"/>
+    <w:lsdException w:name="Medium List 1 Accent 1" w:uiPriority="65"/>
+    <w:lsdException w:name="Revision" w:semiHidden="1"/>
+    <w:lsdException w:name="List Paragraph" w:uiPriority="34" w:qFormat="1"/>
+    <w:lsdException w:name="Quote" w:uiPriority="29" w:qFormat="1"/>
+    <w:lsdException w:name="Intense Quote" w:uiPriority="30" w:qFormat="1"/>
+    <w:lsdException w:name="Medium List 2 Accent 1" w:uiPriority="66"/>
+    <w:lsdException w:name="Medium Grid 1 Accent 1" w:uiPriority="67"/>
+    <w:lsdException w:name="Medium Grid 2 Accent 1" w:uiPriority="68"/>
+    <w:lsdException w:name="Medium Grid 3 Accent 1" w:uiPriority="69"/>
+    <w:lsdException w:name="Dark List Accent 1" w:uiPriority="70"/>
+    <w:lsdException w:name="Colorful Shading Accent 1" w:uiPriority="71"/>
+    <w:lsdException w:name="Colorful List Accent 1" w:uiPriority="72"/>
+    <w:lsdException w:name="Colorful Grid Accent 1" w:uiPriority="73"/>
+    <w:lsdException w:name="Light Shading Accent 2" w:uiPriority="60"/>
+    <w:lsdException w:name="Light List Accent 2" w:uiPriority="61"/>
+    <w:lsdException w:name="Light Grid Accent 2" w:uiPriority="62"/>
+    <w:lsdException w:name="Medium Shading 1 Accent 2" w:uiPriority="63"/>
+    <w:lsdException w:name="Medium Shading 2 Accent 2" w:uiPriority="64"/>
+    <w:lsdException w:name="Medium List 1 Accent 2" w:uiPriority="65"/>
+    <w:lsdException w:name="Medium List 2 Accent 2" w:uiPriority="66"/>
+    <w:lsdException w:name="Medium Grid 1 Accent 2" w:uiPriority="67"/>
+    <w:lsdException w:name="Medium Grid 2 Accent 2" w:uiPriority="68"/>
+    <w:lsdException w:name="Medium Grid 3 Accent 2" w:uiPriority="69"/>
+    <w:lsdException w:name="Dark List Accent 2" w:uiPriority="70"/>
+    <w:lsdException w:name="Colorful Shading Accent 2" w:uiPriority="71"/>
+    <w:lsdException w:name="Colorful List Accent 2" w:uiPriority="72"/>
+    <w:lsdException w:name="Colorful Grid Accent 2" w:uiPriority="73"/>
+    <w:lsdException w:name="Light Shading Accent 3" w:uiPriority="60"/>
+    <w:lsdException w:name="Light List Accent 3" w:uiPriority="61"/>
+    <w:lsdException w:name="Light Grid Accent 3" w:uiPriority="62"/>
+    <w:lsdException w:name="Medium Shading 1 Accent 3" w:uiPriority="63"/>
+    <w:lsdException w:name="Medium Shading 2 Accent 3" w:uiPriority="64"/>
+    <w:lsdException w:name="Medium List 1 Accent 3" w:uiPriority="65"/>
+    <w:lsdException w:name="Medium List 2 Accent 3" w:uiPriority="66"/>
+    <w:lsdException w:name="Medium Grid 1 Accent 3" w:uiPriority="67"/>
+    <w:lsdException w:name="Medium Grid 2 Accent 3" w:uiPriority="68"/>
+    <w:lsdException w:name="Medium Grid 3 Accent 3" w:uiPriority="69"/>
+    <w:lsdException w:name="Dark List Accent 3" w:uiPriority="70"/>
+    <w:lsdException w:name="Colorful Shading Accent 3" w:uiPriority="71"/>
+    <w:lsdException w:name="Colorful List Accent 3" w:uiPriority="72"/>
+    <w:lsdException w:name="Colorful Grid Accent 3" w:uiPriority="73"/>
+    <w:lsdException w:name="Light Shading Accent 4" w:uiPriority="60"/>
+    <w:lsdException w:name="Light List Accent 4" w:uiPriority="61"/>
+    <w:lsdException w:name="Light Grid Accent 4" w:uiPriority="62"/>
+    <w:lsdException w:name="Medium Shading 1 Accent 4" w:uiPriority="63"/>
+    <w:lsdException w:name="Medium Shading 2 Accent 4" w:uiPriority="64"/>
+    <w:lsdException w:name="Medium List 1 Accent 4" w:uiPriority="65"/>
+    <w:lsdException w:name="Medium List 2 Accent 4" w:uiPriority="66"/>
+    <w:lsdException w:name="Medium Grid 1 Accent 4" w:uiPriority="67"/>
+    <w:lsdException w:name="Medium Grid 2 Accent 4" w:uiPriority="68"/>
+    <w:lsdException w:name="Medium Grid 3 Accent 4" w:uiPriority="69"/>
+    <w:lsdException w:name="Dark List Accent 4" w:uiPriority="70"/>
+    <w:lsdException w:name="Colorful Shading Accent 4" w:uiPriority="71"/>
+    <w:lsdException w:name="Colorful List Accent 4" w:uiPriority="72"/>
+    <w:lsdException w:name="Colorful Grid Accent 4" w:uiPriority="73"/>
+    <w:lsdException w:name="Light Shading Accent 5" w:uiPriority="60"/>
+    <w:lsdException w:name="Light List Accent 5" w:uiPriority="61"/>
+    <w:lsdException w:name="Light Grid Accent 5" w:uiPriority="62"/>
+    <w:lsdException w:name="Medium Shading 1 Accent 5" w:uiPriority="63"/>
+    <w:lsdException w:name="Medium Shading 2 Accent 5" w:uiPriority="64"/>
+    <w:lsdException w:name="Medium List 1 Accent 5" w:uiPriority="65"/>
+    <w:lsdException w:name="Medium List 2 Accent 5" w:uiPriority="66"/>
+    <w:lsdException w:name="Medium Grid 1 Accent 5" w:uiPriority="67"/>
+    <w:lsdException w:name="Medium Grid 2 Accent 5" w:uiPriority="68"/>
+    <w:lsdException w:name="Medium Grid 3 Accent 5" w:uiPriority="69"/>
+    <w:lsdException w:name="Dark List Accent 5" w:uiPriority="70"/>
+    <w:lsdException w:name="Colorful Shading Accent 5" w:uiPriority="71"/>
+    <w:lsdException w:name="Colorful List Accent 5" w:uiPriority="72"/>
+    <w:lsdException w:name="Colorful Grid Accent 5" w:uiPriority="73"/>
+    <w:lsdException w:name="Light Shading Accent 6" w:uiPriority="60"/>
+    <w:lsdException w:name="Light List Accent 6" w:uiPriority="61"/>
+    <w:lsdException w:name="Light Grid Accent 6" w:uiPriority="62"/>
+    <w:lsdException w:name="Medium Shading 1 Accent 6" w:uiPriority="63"/>
+    <w:lsdException w:name="Medium Shading 2 Accent 6" w:uiPriority="64"/>
+    <w:lsdException w:name="Medium List 1 Accent 6" w:uiPriority="65"/>
+    <w:lsdException w:name="Medium List 2 Accent 6" w:uiPriority="66"/>
+    <w:lsdException w:name="Medium Grid 1 Accent 6" w:uiPriority="67"/>
+    <w:lsdException w:name="Medium Grid 2 Accent 6" w:uiPriority="68"/>
+    <w:lsdException w:name="Medium Grid 3 Accent 6" w:uiPriority="69"/>
+    <w:lsdException w:name="Dark List Accent 6" w:uiPriority="70"/>
+    <w:lsdException w:name="Colorful Shading Accent 6" w:uiPriority="71"/>
+    <w:lsdException w:name="Colorful List Accent 6" w:uiPriority="72"/>
+    <w:lsdException w:name="Colorful Grid Accent 6" w:uiPriority="73"/>
+    <w:lsdException w:name="Subtle Emphasis" w:uiPriority="19" w:qFormat="1"/>
+    <w:lsdException w:name="Intense Emphasis" w:uiPriority="21" w:qFormat="1"/>
+    <w:lsdException w:name="Subtle Reference" w:uiPriority="31" w:qFormat="1"/>
+    <w:lsdException w:name="Intense Reference" w:uiPriority="32" w:qFormat="1"/>
+    <w:lsdException w:name="Book Title" w:uiPriority="33" w:qFormat="1"/>
+    <w:lsdException w:name="Bibliography" w:semiHidden="1" w:uiPriority="37" w:unhideWhenUsed="1"/>
+    <w:lsdException w:name="TOC Heading" w:semiHidden="1" w:uiPriority="39" w:unhideWhenUsed="1" w:qFormat="1"/>
+    <w:lsdException w:name="Plain Table 1" w:uiPriority="41"/>
+    <w:lsdException w:name="Plain Table 2" w:uiPriority="42"/>
+    <w:lsdException w:name="Plain Table 3" w:uiPriority="43"/>
+    <w:lsdException w:name="Plain Table 4" w:uiPriority="44"/>
+    <w:lsdException w:name="Plain Table 5" w:uiPriority="45"/>
+    <w:lsdException w:name="Grid Table Light" w:uiPriority="40"/>
+    <w:lsdException w:name="Grid Table 1 Light" w:uiPriority="46"/>
+    <w:lsdException w:name="Grid Table 2" w:uiPriority="47"/>
+    <w:lsdException w:name="Grid Table 3" w:uiPriority="48"/>
+    <w:lsdException w:name="Grid Table 4" w:uiPriority="49"/>
+    <w:lsdException w:name="Grid Table 5 Dark" w:uiPriority="50"/>
+    <w:lsdException w:name="Grid Table 6 Colorful" w:uiPriority="51"/>
+    <w:lsdException w:name="Grid Table 7 Colorful" w:uiPriority="52"/>
+    <w:lsdException w:name="Grid Table 1 Light Accent 1" w:uiPriority="46"/>
+    <w:lsdException w:name="Grid Table 2 Accent 1" w:uiPriority="47"/>
+    <w:lsdException w:name="Grid Table 3 Accent 1" w:uiPriority="48"/>
+    <w:lsdException w:name="Grid Table 4 Accent 1" w:uiPriority="49"/>
+    <w:lsdException w:name="Grid Table 5 Dark Accent 1" w:uiPriority="50"/>
+    <w:lsdException w:name="Grid Table 6 Colorful Accent 1" w:uiPriority="51"/>
+    <w:lsdException w:name="Grid Table 7 Colorful Accent 1" w:uiPriority="52"/>
+    <w:lsdException w:name="Grid Table 1 Light Accent 2" w:uiPriority="46"/>
+    <w:lsdException w:name="Grid Table 2 Accent 2" w:uiPriority="47"/>
+    <w:lsdException w:name="Grid Table 3 Accent 2" w:uiPriority="48"/>
+    <w:lsdException w:name="Grid Table 4 Accent 2" w:uiPriority="49"/>
+    <w:lsdException w:name="Grid Table 5 Dark Accent 2" w:uiPriority="50"/>
+    <w:lsdException w:name="Grid Table 6 Colorful Accent 2" w:uiPriority="51"/>
+    <w:lsdException w:name="Grid Table 7 Colorful Accent 2" w:uiPriority="52"/>
+    <w:lsdException w:name="Grid Table 1 Light Accent 3" w:uiPriority="46"/>
+    <w:lsdException w:name="Grid Table 2 Accent 3" w:uiPriority="47"/>
+    <w:lsdException w:name="Grid Table 3 Accent 3" w:uiPriority="48"/>
+    <w:lsdException w:name="Grid Table 4 Accent 3" w:uiPriority="49"/>
+    <w:lsdException w:name="Grid Table 5 Dark Accent 3" w:uiPriority="50"/>
+    <w:lsdException w:name="Grid Table 6 Colorful Accent 3" w:uiPriority="51"/>
+    <w:lsdException w:name="Grid Table 7 Colorful Accent 3" w:uiPriority="52"/>
+    <w:lsdException w:name="Grid Table 1 Light Accent 4" w:uiPriority="46"/>
+    <w:lsdException w:name="Grid Table 2 Accent 4" w:uiPriority="47"/>
+    <w:lsdException w:name="Grid Table 3 Accent 4" w:uiPriority="48"/>
+    <w:lsdException w:name="Grid Table 4 Accent 4" w:uiPriority="49"/>
+    <w:lsdException w:name="Grid Table 5 Dark Accent 4" w:uiPriority="50"/>
+    <w:lsdException w:name="Grid Table 6 Colorful Accent 4" w:uiPriority="51"/>
+    <w:lsdException w:name="Grid Table 7 Colorful Accent 4" w:uiPriority="52"/>
+    <w:lsdException w:name="Grid Table 1 Light Accent 5" w:uiPriority="46"/>
+    <w:lsdException w:name="Grid Table 2 Accent 5" w:uiPriority="47"/>
+    <w:lsdException w:name="Grid Table 3 Accent 5" w:uiPriority="48"/>
+    <w:lsdException w:name="Grid Table 4 Accent 5" w:uiPriority="49"/>
+    <w:lsdException w:name="Grid Table 5 Dark Accent 5" w:uiPriority="50"/>
+    <w:lsdException w:name="Grid Table 6 Colorful Accent 5" w:uiPriority="51"/>
+    <w:lsdException w:name="Grid Table 7 Colorful Accent 5" w:uiPriority="52"/>
+    <w:lsdException w:name="Grid Table 1 Light Accent 6" w:uiPriority="46"/>
+    <w:lsdException w:name="Grid Table 2 Accent 6" w:uiPriority="47"/>
+    <w:lsdException w:name="Grid Table 3 Accent 6" w:uiPriority="48"/>
+    <w:lsdException w:name="Grid Table 4 Accent 6" w:uiPriority="49"/>
+    <w:lsdException w:name="Grid Table 5 Dark Accent 6" w:uiPriority="50"/>
+    <w:lsdException w:name="Grid Table 6 Colorful Accent 6" w:uiPriority="51"/>
+    <w:lsdException w:name="Grid Table 7 Colorful Accent 6" w:uiPriority="52"/>
+    <w:lsdException w:name="List Table 1 Light" w:uiPriority="46"/>
+    <w:lsdException w:name="List Table 2" w:uiPriority="47"/>
+    <w:lsdException w:name="List Table 3" w:uiPriority="48"/>
+    <w:lsdException w:name="List Table 4" w:uiPriority="49"/>
+    <w:lsdException w:name="List Table 5 Dark" w:uiPriority="50"/>
+    <w:lsdException w:name="List Table 6 Colorful" w:uiPriority="51"/>
+    <w:lsdException w:name="List Table 7 Colorful" w:uiPriority="52"/>
+    <w:lsdException w:name="List Table 1 Light Accent 1" w:uiPriority="46"/>
+    <w:lsdException w:name="List Table 2 Accent 1" w:uiPriority="47"/>
+    <w:lsdException w:name="List Table 3 Accent 1" w:uiPriority="48"/>
+    <w:lsdException w:name="List Table 4 Accent 1" w:uiPriority="49"/>
+    <w:lsdException w:name="List Table 5 Dark Accent 1" w:uiPriority="50"/>
+    <w:lsdException w:name="List Table 6 Colorful Accent 1" w:uiPriority="51"/>
+    <w:lsdException w:name="List Table 7 Colorful Accent 1" w:uiPriority="52"/>
+    <w:lsdException w:name="List Table 1 Light Accent 2" w:uiPriority="46"/>
+    <w:lsdException w:name="List Table 2 Accent 2" w:uiPriority="47"/>
+    <w:lsdException w:name="List Table 3 Accent 2" w:uiPriority="48"/>
+    <w:lsdException w:name="List Table 4 Accent 2" w:uiPriority="49"/>
+    <w:lsdException w:name="List Table 5 Dark Accent 2" w:uiPriority="50"/>
+    <w:lsdException w:name="List Table 6 Colorful Accent 2" w:uiPriority="51"/>
+    <w:lsdException w:name="List Table 7 Colorful Accent 2" w:uiPriority="52"/>
+    <w:lsdException w:name="List Table 1 Light Accent 3" w:uiPriority="46"/>
+    <w:lsdException w:name="List Table 2 Accent 3" w:uiPriority="47"/>
+    <w:lsdException w:name="List Table 3 Accent 3" w:uiPriority="48"/>
+    <w:lsdException w:name="List Table 4 Accent 3" w:uiPriority="49"/>
+    <w:lsdException w:name="List Table 5 Dark Accent 3" w:uiPriority="50"/>
+    <w:lsdException w:name="List Table 6 Colorful Accent 3" w:uiPriority="51"/>
+    <w:lsdException w:name="List Table 7 Colorful Accent 3" w:uiPriority="52"/>
+    <w:lsdException w:name="List Table 1 Light Accent 4" w:uiPriority="46"/>
+    <w:lsdException w:name="List Table 2 Accent 4" w:uiPriority="47"/>
+    <w:lsdException w:name="List Table 3 Accent 4" w:uiPriority="48"/>
+    <w:lsdException w:name="List Table 4 Accent 4" w:uiPriority="49"/>
+    <w:lsdException w:name="List Table 5 Dark Accent 4" w:uiPriority="50"/>
+    <w:lsdException w:name="List Table 6 Colorful Accent 4" w:uiPriority="51"/>
+    <w:lsdException w:name="List Table 7 Colorful Accent 4" w:uiPriority="52"/>
+    <w:lsdException w:name="List Table 1 Light Accent 5" w:uiPriority="46"/>
+    <w:lsdException w:name="List Table 2 Accent 5" w:uiPriority="47"/>
+    <w:lsdException w:name="List Table 3 Accent 5" w:uiPriority="48"/>
+    <w:lsdException w:name="List Table 4 Accent 5" w:uiPriority="49"/>
+    <w:lsdException w:name="List Table 5 Dark Accent 5" w:uiPriority="50"/>
+    <w:lsdException w:name="List Table 6 Colorful Accent 5" w:uiPriority="51"/>
+    <w:lsdException w:name="List Table 7 Colorful Accent 5" w:uiPriority="52"/>
+    <w:lsdException w:name="List Table 1 Light Accent 6" w:uiPriority="46"/>
+    <w:lsdException w:name="List Table 2 Accent 6" w:uiPriority="47"/>
+    <w:lsdException w:name="List Table 3 Accent 6" w:uiPriority="48"/>
+    <w:lsdException w:name="List Table 4 Accent 6" w:uiPriority="49"/>
+    <w:lsdException w:name="List Table 5 Dark Accent 6" w:uiPriority="50"/>
+    <w:lsdException w:name="List Table 6 Colorful Accent 6" w:uiPriority="51"/>
+    <w:lsdException w:name="List Table 7 Colorful Accent 6" w:uiPriority="52"/>
+    <w:lsdException w:name="Mention" w:semiHidden="1" w:unhideWhenUsed="1"/>
+    <w:lsdException w:name="Smart Hyperlink" w:semiHidden="1" w:unhideWhenUsed="1"/>
+    <w:lsdException w:name="Hashtag" w:semiHidden="1" w:unhideWhenUsed="1"/>
+    <w:lsdException w:name="Unresolved Mention" w:semiHidden="1" w:unhideWhenUsed="1"/>
+    <w:lsdException w:name="Smart Link" w:semiHidden="1" w:unhideWhenUsed="1"/>
+  </w:latentStyles>
+  <w:style w:type="paragraph" w:default="1" w:styleId="a">
+    <w:name w:val="Normal"/>
+    <w:qFormat/>
+  </w:style>
+  <w:style w:type="character" w:default="1" w:styleId="a0">
+    <w:name w:val="Default Paragraph Font"/>
+    <w:uiPriority w:val="1"/>
+    <w:semiHidden/>
+    <w:unhideWhenUsed/>
+  </w:style>
+  <w:style w:type="table" w:default="1" w:styleId="a1">
+    <w:name w:val="Normal Table"/>
+    <w:uiPriority w:val="99"/>
+    <w:semiHidden/>
+    <w:unhideWhenUsed/>
+    <w:tblPr>
+      <w:tblInd w:w="0" w:type="dxa"/>
+      <w:tblCellMar>
+        <w:top w:w="0" w:type="dxa"/>
+        <w:left w:w="108" w:type="dxa"/>
+        <w:bottom w:w="0" w:type="dxa"/>
+        <w:right w:w="108" w:type="dxa"/>
+      </w:tblCellMar>
+    </w:tblPr>
+  </w:style>
+  <w:style w:type="numbering" w:default="1" w:styleId="a2">
+    <w:name w:val="No List"/>
+    <w:uiPriority w:val="99"/>
+    <w:semiHidden/>
+    <w:unhideWhenUsed/>
+  </w:style>
+  <w:style w:type="paragraph" w:customStyle="1" w:styleId="D4704EDD459C4A5EBB3DEFDE5C278B28">
+    <w:name w:val="D4704EDD459C4A5EBB3DEFDE5C278B28"/>
+    <w:rsid w:val="00CE026A"/>
+  </w:style>
+  <w:style w:type="paragraph" w:customStyle="1" w:styleId="BA57C33356BA4E4697C1E833661428B5">
+    <w:name w:val="BA57C33356BA4E4697C1E833661428B5"/>
+    <w:rsid w:val="00CE026A"/>
+  </w:style>
+</w:styles>
+</file>
+
+<file path=word/glossary/webSettings.xml><?xml version="1.0" encoding="utf-8"?>
+<w:webSettings xmlns:mc="http://schemas.openxmlformats.org/markup-compatibility/2006" xmlns:r="http://schemas.openxmlformats.org/officeDocument/2006/relationships" xmlns:w="http://schemas.openxmlformats.org/wordprocessingml/2006/main" xmlns:w14="http://schemas.microsoft.com/office/word/2010/wordml" xmlns:w15="http://schemas.microsoft.com/office/word/2012/wordml" xmlns:w16cid="http://schemas.microsoft.com/office/word/2016/wordml/cid" xmlns:w16se="http://schemas.microsoft.com/office/word/2015/wordml/symex" mc:Ignorable="w14 w15 w16se w16cid">
+  <w:optimizeForBrowser/>
+  <w:allowPNG/>
+</w:webSettings>
 </file>
 
 <file path=word/theme/theme1.xml><?xml version="1.0" encoding="utf-8"?>
@@ -3055,4 +4681,16 @@
     </a:ext>
   </a:extLst>
 </a:theme>
+</file>
+
+<file path=customXml/item1.xml><?xml version="1.0" encoding="utf-8"?>
+<b:Sources xmlns:b="http://schemas.openxmlformats.org/officeDocument/2006/bibliography" xmlns="http://schemas.openxmlformats.org/officeDocument/2006/bibliography" SelectedStyle="\APASixthEditionOfficeOnline.xsl" StyleName="APA" Version="6"/>
+</file>
+
+<file path=customXml/itemProps1.xml><?xml version="1.0" encoding="utf-8"?>
+<ds:datastoreItem xmlns:ds="http://schemas.openxmlformats.org/officeDocument/2006/customXml" ds:itemID="{F96D0037-93F1-4B5A-A95E-A30964FC31C0}">
+  <ds:schemaRefs>
+    <ds:schemaRef ds:uri="http://schemas.openxmlformats.org/officeDocument/2006/bibliography"/>
+  </ds:schemaRefs>
+</ds:datastoreItem>
 </file>
</xml_diff>

<commit_message>
round to 2 decimal places
</commit_message>
<xml_diff>
--- a/ECE9063-Assignment1-jye64.docx
+++ b/ECE9063-Assignment1-jye64.docx
@@ -1953,9 +1953,9 @@
           <w:szCs w:val="21"/>
         </w:rPr>
         <w:drawing>
-          <wp:inline distT="0" distB="0" distL="0" distR="0" wp14:anchorId="78C2C612" wp14:editId="3ED2E67E">
-            <wp:extent cx="5151422" cy="2047917"/>
-            <wp:effectExtent l="0" t="0" r="0" b="0"/>
+          <wp:inline distT="0" distB="0" distL="0" distR="0" wp14:anchorId="78C2C612" wp14:editId="71BC976D">
+            <wp:extent cx="4851400" cy="1928645"/>
+            <wp:effectExtent l="0" t="0" r="6350" b="0"/>
             <wp:docPr id="1" name="图片 1"/>
             <wp:cNvGraphicFramePr>
               <a:graphicFrameLocks xmlns:a="http://schemas.openxmlformats.org/drawingml/2006/main" noChangeAspect="1"/>
@@ -1976,7 +1976,7 @@
                   <pic:spPr>
                     <a:xfrm>
                       <a:off x="0" y="0"/>
-                      <a:ext cx="5154739" cy="2049236"/>
+                      <a:ext cx="4861498" cy="1932659"/>
                     </a:xfrm>
                     <a:prstGeom prst="rect">
                       <a:avLst/>
@@ -2451,9 +2451,9 @@
           <w:szCs w:val="21"/>
         </w:rPr>
         <w:drawing>
-          <wp:inline distT="0" distB="0" distL="0" distR="0" wp14:anchorId="7D1F6B34" wp14:editId="49AF6DAE">
-            <wp:extent cx="5274310" cy="2068830"/>
-            <wp:effectExtent l="0" t="0" r="2540" b="7620"/>
+          <wp:inline distT="0" distB="0" distL="0" distR="0" wp14:anchorId="7D1F6B34" wp14:editId="73BF59AD">
+            <wp:extent cx="5054600" cy="1982650"/>
+            <wp:effectExtent l="0" t="0" r="0" b="0"/>
             <wp:docPr id="2" name="图片 2"/>
             <wp:cNvGraphicFramePr>
               <a:graphicFrameLocks xmlns:a="http://schemas.openxmlformats.org/drawingml/2006/main" noChangeAspect="1"/>
@@ -2474,7 +2474,7 @@
                   <pic:spPr>
                     <a:xfrm>
                       <a:off x="0" y="0"/>
-                      <a:ext cx="5274310" cy="2068830"/>
+                      <a:ext cx="5067975" cy="1987896"/>
                     </a:xfrm>
                     <a:prstGeom prst="rect">
                       <a:avLst/>
@@ -3144,19 +3144,7 @@
         <w:rPr>
           <w:szCs w:val="21"/>
         </w:rPr>
-        <w:t>Different metrics are required to reveal how well the models fit the data</w:t>
-      </w:r>
-      <w:r>
-        <w:rPr>
-          <w:szCs w:val="21"/>
-        </w:rPr>
-        <w:t xml:space="preserve">. </w:t>
-      </w:r>
-      <w:r>
-        <w:rPr>
-          <w:szCs w:val="21"/>
-        </w:rPr>
-        <w:t xml:space="preserve">Firstly, we will compute the R^2 score, which is the coefficient of determination, as an indication of goodness of fit. It represents the proportion of variance in the dependent variable (Y) that has been explained by the independent variables (X’s) in the model. Therefore, it is also a measure of how well the model can perform on unseen data. </w:t>
+        <w:t xml:space="preserve">Different metrics are required to reveal how well the models fit the data. Firstly, we will compute the R^2 score, which is the coefficient of determination, as an indication of goodness of fit. It represents the proportion of variance in the dependent variable (Y) that has been explained by the independent variables (X’s) in the model. Therefore, it is also a measure of how well the model can perform on unseen data. </w:t>
       </w:r>
     </w:p>
     <w:p>
@@ -3586,10 +3574,10 @@
           <w:szCs w:val="21"/>
         </w:rPr>
         <w:drawing>
-          <wp:inline distT="0" distB="0" distL="0" distR="0" wp14:anchorId="7BD1265D" wp14:editId="1C94C42A">
-            <wp:extent cx="3804065" cy="2679700"/>
-            <wp:effectExtent l="0" t="0" r="6350" b="6350"/>
-            <wp:docPr id="6" name="图片 6"/>
+          <wp:inline distT="0" distB="0" distL="0" distR="0" wp14:anchorId="7B75AAD3" wp14:editId="3554F353">
+            <wp:extent cx="3989745" cy="3035300"/>
+            <wp:effectExtent l="0" t="0" r="0" b="0"/>
+            <wp:docPr id="15" name="图片 15"/>
             <wp:cNvGraphicFramePr>
               <a:graphicFrameLocks xmlns:a="http://schemas.openxmlformats.org/drawingml/2006/main" noChangeAspect="1"/>
             </wp:cNvGraphicFramePr>
@@ -3609,7 +3597,7 @@
                   <pic:spPr>
                     <a:xfrm>
                       <a:off x="0" y="0"/>
-                      <a:ext cx="3825769" cy="2694989"/>
+                      <a:ext cx="4001577" cy="3044302"/>
                     </a:xfrm>
                     <a:prstGeom prst="rect">
                       <a:avLst/>
@@ -3648,10 +3636,10 @@
           <w:szCs w:val="21"/>
         </w:rPr>
         <w:drawing>
-          <wp:inline distT="0" distB="0" distL="0" distR="0" wp14:anchorId="0810BFFE" wp14:editId="1D5FD70A">
-            <wp:extent cx="3763488" cy="2789766"/>
-            <wp:effectExtent l="0" t="0" r="8890" b="0"/>
-            <wp:docPr id="12" name="图片 12"/>
+          <wp:inline distT="0" distB="0" distL="0" distR="0" wp14:anchorId="6AC71FBF" wp14:editId="037DD9DE">
+            <wp:extent cx="4008111" cy="3073400"/>
+            <wp:effectExtent l="0" t="0" r="0" b="0"/>
+            <wp:docPr id="10" name="图片 10"/>
             <wp:cNvGraphicFramePr>
               <a:graphicFrameLocks xmlns:a="http://schemas.openxmlformats.org/drawingml/2006/main" noChangeAspect="1"/>
             </wp:cNvGraphicFramePr>
@@ -3671,7 +3659,7 @@
                   <pic:spPr>
                     <a:xfrm>
                       <a:off x="0" y="0"/>
-                      <a:ext cx="3801201" cy="2817721"/>
+                      <a:ext cx="4020129" cy="3082615"/>
                     </a:xfrm>
                     <a:prstGeom prst="rect">
                       <a:avLst/>
@@ -3747,27 +3735,6 @@
           <w:szCs w:val="21"/>
         </w:rPr>
       </w:pPr>
-    </w:p>
-    <w:p>
-      <w:pPr>
-        <w:rPr>
-          <w:szCs w:val="21"/>
-        </w:rPr>
-      </w:pPr>
-    </w:p>
-    <w:p>
-      <w:pPr>
-        <w:rPr>
-          <w:szCs w:val="21"/>
-        </w:rPr>
-      </w:pPr>
-    </w:p>
-    <w:p>
-      <w:pPr>
-        <w:rPr>
-          <w:szCs w:val="21"/>
-        </w:rPr>
-      </w:pPr>
       <w:r>
         <w:rPr>
           <w:szCs w:val="21"/>
@@ -3787,10 +3754,10 @@
           <w:szCs w:val="21"/>
         </w:rPr>
         <w:drawing>
-          <wp:inline distT="0" distB="0" distL="0" distR="0" wp14:anchorId="36992A07" wp14:editId="561F249D">
-            <wp:extent cx="3746500" cy="2796569"/>
-            <wp:effectExtent l="0" t="0" r="6350" b="3810"/>
-            <wp:docPr id="13" name="图片 13"/>
+          <wp:inline distT="0" distB="0" distL="0" distR="0" wp14:anchorId="080715CD" wp14:editId="0D32A5BD">
+            <wp:extent cx="4019153" cy="3081867"/>
+            <wp:effectExtent l="0" t="0" r="635" b="4445"/>
+            <wp:docPr id="11" name="图片 11"/>
             <wp:cNvGraphicFramePr>
               <a:graphicFrameLocks xmlns:a="http://schemas.openxmlformats.org/drawingml/2006/main" noChangeAspect="1"/>
             </wp:cNvGraphicFramePr>
@@ -3810,7 +3777,7 @@
                   <pic:spPr>
                     <a:xfrm>
                       <a:off x="0" y="0"/>
-                      <a:ext cx="3761017" cy="2807405"/>
+                      <a:ext cx="4030688" cy="3090712"/>
                     </a:xfrm>
                     <a:prstGeom prst="rect">
                       <a:avLst/>
@@ -3825,11 +3792,151 @@
     </w:p>
     <w:p>
       <w:pPr>
+        <w:rPr>
+          <w:szCs w:val="21"/>
+        </w:rPr>
+      </w:pPr>
+    </w:p>
+    <w:p>
+      <w:pPr>
         <w:spacing w:line="360" w:lineRule="auto"/>
         <w:rPr>
           <w:szCs w:val="21"/>
         </w:rPr>
       </w:pPr>
+      <w:r>
+        <w:rPr>
+          <w:szCs w:val="21"/>
+        </w:rPr>
+        <w:t xml:space="preserve">We can see random forest regression has the highest </w:t>
+      </w:r>
+      <w:r>
+        <w:rPr>
+          <w:szCs w:val="21"/>
+        </w:rPr>
+        <w:t>R^2 score</w:t>
+      </w:r>
+      <w:r>
+        <w:rPr>
+          <w:szCs w:val="21"/>
+        </w:rPr>
+        <w:t xml:space="preserve"> in the test set</w:t>
+      </w:r>
+      <w:r>
+        <w:rPr>
+          <w:szCs w:val="21"/>
+        </w:rPr>
+        <w:t xml:space="preserve">, also </w:t>
+      </w:r>
+      <w:r>
+        <w:rPr>
+          <w:szCs w:val="21"/>
+        </w:rPr>
+        <w:t xml:space="preserve">in 5-fold cross validation. </w:t>
+      </w:r>
+      <w:r>
+        <w:rPr>
+          <w:szCs w:val="21"/>
+        </w:rPr>
+        <w:t xml:space="preserve">Correspondingly, </w:t>
+      </w:r>
+      <w:r>
+        <w:rPr>
+          <w:szCs w:val="21"/>
+        </w:rPr>
+        <w:t>it</w:t>
+      </w:r>
+      <w:r>
+        <w:rPr>
+          <w:szCs w:val="21"/>
+        </w:rPr>
+        <w:t xml:space="preserve"> has the lowest mean absolute percentage error</w:t>
+      </w:r>
+      <w:r>
+        <w:rPr>
+          <w:szCs w:val="21"/>
+        </w:rPr>
+        <w:t xml:space="preserve"> </w:t>
+      </w:r>
+      <w:r>
+        <w:rPr>
+          <w:szCs w:val="21"/>
+        </w:rPr>
+        <w:t xml:space="preserve">(MAPE) </w:t>
+      </w:r>
+      <w:r>
+        <w:rPr>
+          <w:szCs w:val="21"/>
+        </w:rPr>
+        <w:t>of 7.0</w:t>
+      </w:r>
+      <w:r>
+        <w:rPr>
+          <w:szCs w:val="21"/>
+        </w:rPr>
+        <w:t>3</w:t>
+      </w:r>
+      <w:r>
+        <w:rPr>
+          <w:szCs w:val="21"/>
+        </w:rPr>
+        <w:t>%, which indicates</w:t>
+      </w:r>
+      <w:r>
+        <w:rPr>
+          <w:szCs w:val="21"/>
+        </w:rPr>
+        <w:t xml:space="preserve"> that</w:t>
+      </w:r>
+      <w:r>
+        <w:rPr>
+          <w:szCs w:val="21"/>
+        </w:rPr>
+        <w:t xml:space="preserve"> the average error is </w:t>
+      </w:r>
+      <w:r>
+        <w:rPr>
+          <w:szCs w:val="21"/>
+        </w:rPr>
+        <w:t xml:space="preserve">of </w:t>
+      </w:r>
+      <w:r>
+        <w:rPr>
+          <w:szCs w:val="21"/>
+        </w:rPr>
+        <w:t>7.0</w:t>
+      </w:r>
+      <w:r>
+        <w:rPr>
+          <w:szCs w:val="21"/>
+        </w:rPr>
+        <w:t>3</w:t>
+      </w:r>
+      <w:r>
+        <w:rPr>
+          <w:szCs w:val="21"/>
+        </w:rPr>
+        <w:t>% to the actual value</w:t>
+      </w:r>
+      <w:r>
+        <w:rPr>
+          <w:szCs w:val="21"/>
+        </w:rPr>
+        <w:t>s.</w:t>
+      </w:r>
+    </w:p>
+    <w:p>
+      <w:pPr>
+        <w:rPr>
+          <w:szCs w:val="21"/>
+        </w:rPr>
+      </w:pPr>
+      <w:r>
+        <w:rPr>
+          <w:szCs w:val="21"/>
+        </w:rPr>
+        <w:t xml:space="preserve"> </w:t>
+      </w:r>
     </w:p>
     <w:p>
       <w:pPr>
@@ -3842,79 +3949,70 @@
         <w:rPr>
           <w:szCs w:val="21"/>
         </w:rPr>
-        <w:t xml:space="preserve">We can see random forest regression has the highest </w:t>
-      </w:r>
-      <w:r>
-        <w:rPr>
-          <w:szCs w:val="21"/>
-        </w:rPr>
-        <w:t>R^2 score</w:t>
-      </w:r>
-      <w:r>
-        <w:rPr>
-          <w:szCs w:val="21"/>
-        </w:rPr>
-        <w:t xml:space="preserve"> in the test set</w:t>
-      </w:r>
-      <w:r>
-        <w:rPr>
-          <w:szCs w:val="21"/>
-        </w:rPr>
-        <w:t xml:space="preserve">, also </w:t>
-      </w:r>
-      <w:r>
-        <w:rPr>
-          <w:szCs w:val="21"/>
-        </w:rPr>
-        <w:t xml:space="preserve">in 5-fold cross validation. </w:t>
-      </w:r>
-      <w:r>
-        <w:rPr>
-          <w:szCs w:val="21"/>
-        </w:rPr>
-        <w:t xml:space="preserve">Correspondingly, </w:t>
-      </w:r>
-      <w:r>
-        <w:rPr>
-          <w:szCs w:val="21"/>
-        </w:rPr>
-        <w:t>it</w:t>
-      </w:r>
-      <w:r>
-        <w:rPr>
-          <w:szCs w:val="21"/>
-        </w:rPr>
-        <w:t xml:space="preserve"> has the lowest mean absolute percentage error</w:t>
-      </w:r>
-      <w:r>
-        <w:rPr>
-          <w:szCs w:val="21"/>
-        </w:rPr>
-        <w:t xml:space="preserve"> </w:t>
-      </w:r>
-      <w:r>
-        <w:rPr>
-          <w:szCs w:val="21"/>
-        </w:rPr>
-        <w:t xml:space="preserve">(MAPE) </w:t>
-      </w:r>
-      <w:r>
-        <w:rPr>
-          <w:szCs w:val="21"/>
-        </w:rPr>
-        <w:t>of 7.0</w:t>
-      </w:r>
-      <w:r>
-        <w:rPr>
-          <w:szCs w:val="21"/>
-        </w:rPr>
-        <w:t>1</w:t>
-      </w:r>
-      <w:r>
-        <w:rPr>
-          <w:szCs w:val="21"/>
-        </w:rPr>
-        <w:t>%, which indicates</w:t>
+        <w:t>Support vector regression has a slightly</w:t>
+      </w:r>
+      <w:r>
+        <w:rPr>
+          <w:szCs w:val="21"/>
+        </w:rPr>
+        <w:t xml:space="preserve"> better</w:t>
+      </w:r>
+      <w:r>
+        <w:rPr>
+          <w:szCs w:val="21"/>
+        </w:rPr>
+        <w:t xml:space="preserve"> MAPE than multivariate linear regression. However, it has a much lower R^2 score which means the support vector regression </w:t>
+      </w:r>
+      <w:r>
+        <w:rPr>
+          <w:szCs w:val="21"/>
+        </w:rPr>
+        <w:t xml:space="preserve">may not generalize better than multivariate linear regression in new data. </w:t>
+      </w:r>
+    </w:p>
+    <w:p>
+      <w:pPr>
+        <w:rPr>
+          <w:szCs w:val="21"/>
+        </w:rPr>
+      </w:pPr>
+    </w:p>
+    <w:p>
+      <w:pPr>
+        <w:spacing w:line="360" w:lineRule="auto"/>
+        <w:rPr>
+          <w:szCs w:val="21"/>
+        </w:rPr>
+      </w:pPr>
+      <w:r>
+        <w:rPr>
+          <w:szCs w:val="21"/>
+        </w:rPr>
+        <w:t>Multivariate linear regression has a MAPE of 13.8</w:t>
+      </w:r>
+      <w:r>
+        <w:rPr>
+          <w:szCs w:val="21"/>
+        </w:rPr>
+        <w:t>3</w:t>
+      </w:r>
+      <w:r>
+        <w:rPr>
+          <w:szCs w:val="21"/>
+        </w:rPr>
+        <w:t xml:space="preserve">%, which could be acceptable depends on the tolerance of customers. </w:t>
+      </w:r>
+      <w:r>
+        <w:rPr>
+          <w:szCs w:val="21"/>
+        </w:rPr>
+        <w:t xml:space="preserve">Generally, it has a 0.88 R^2 score which </w:t>
+      </w:r>
+      <w:r>
+        <w:rPr>
+          <w:szCs w:val="21"/>
+        </w:rPr>
+        <w:t>indicates</w:t>
       </w:r>
       <w:r>
         <w:rPr>
@@ -3926,132 +4024,6 @@
         <w:rPr>
           <w:szCs w:val="21"/>
         </w:rPr>
-        <w:t xml:space="preserve"> the average error is </w:t>
-      </w:r>
-      <w:r>
-        <w:rPr>
-          <w:szCs w:val="21"/>
-        </w:rPr>
-        <w:t xml:space="preserve">of </w:t>
-      </w:r>
-      <w:r>
-        <w:rPr>
-          <w:szCs w:val="21"/>
-        </w:rPr>
-        <w:t>7.0</w:t>
-      </w:r>
-      <w:r>
-        <w:rPr>
-          <w:szCs w:val="21"/>
-        </w:rPr>
-        <w:t>1</w:t>
-      </w:r>
-      <w:r>
-        <w:rPr>
-          <w:szCs w:val="21"/>
-        </w:rPr>
-        <w:t>% to the actual value</w:t>
-      </w:r>
-      <w:r>
-        <w:rPr>
-          <w:szCs w:val="21"/>
-        </w:rPr>
-        <w:t>s.</w:t>
-      </w:r>
-    </w:p>
-    <w:p>
-      <w:pPr>
-        <w:spacing w:line="360" w:lineRule="auto"/>
-        <w:rPr>
-          <w:szCs w:val="21"/>
-        </w:rPr>
-      </w:pPr>
-      <w:r>
-        <w:rPr>
-          <w:szCs w:val="21"/>
-        </w:rPr>
-        <w:t xml:space="preserve"> </w:t>
-      </w:r>
-    </w:p>
-    <w:p>
-      <w:pPr>
-        <w:spacing w:line="360" w:lineRule="auto"/>
-        <w:rPr>
-          <w:szCs w:val="21"/>
-        </w:rPr>
-      </w:pPr>
-      <w:r>
-        <w:rPr>
-          <w:szCs w:val="21"/>
-        </w:rPr>
-        <w:t>Support vector regression has a slightly</w:t>
-      </w:r>
-      <w:r>
-        <w:rPr>
-          <w:szCs w:val="21"/>
-        </w:rPr>
-        <w:t xml:space="preserve"> better</w:t>
-      </w:r>
-      <w:r>
-        <w:rPr>
-          <w:szCs w:val="21"/>
-        </w:rPr>
-        <w:t xml:space="preserve"> MAPE than multivariate linear regression. However, it has a much lower R^2 score which means the support vector regression </w:t>
-      </w:r>
-      <w:r>
-        <w:rPr>
-          <w:szCs w:val="21"/>
-        </w:rPr>
-        <w:t xml:space="preserve">may not generalize better than multivariate linear regression in new data. </w:t>
-      </w:r>
-    </w:p>
-    <w:p>
-      <w:pPr>
-        <w:spacing w:line="360" w:lineRule="auto"/>
-        <w:rPr>
-          <w:szCs w:val="21"/>
-        </w:rPr>
-      </w:pPr>
-      <w:r>
-        <w:rPr>
-          <w:szCs w:val="21"/>
-        </w:rPr>
-        <w:t>Multivariate linear regression has a MAPE of 13.8</w:t>
-      </w:r>
-      <w:r>
-        <w:rPr>
-          <w:szCs w:val="21"/>
-        </w:rPr>
-        <w:t>3</w:t>
-      </w:r>
-      <w:r>
-        <w:rPr>
-          <w:szCs w:val="21"/>
-        </w:rPr>
-        <w:t xml:space="preserve">%, which could be acceptable depends on the tolerance of customers. </w:t>
-      </w:r>
-      <w:r>
-        <w:rPr>
-          <w:szCs w:val="21"/>
-        </w:rPr>
-        <w:t xml:space="preserve">Generally, it has a 0.88 R^2 score which </w:t>
-      </w:r>
-      <w:r>
-        <w:rPr>
-          <w:szCs w:val="21"/>
-        </w:rPr>
-        <w:t>indicates</w:t>
-      </w:r>
-      <w:r>
-        <w:rPr>
-          <w:szCs w:val="21"/>
-        </w:rPr>
-        <w:t xml:space="preserve"> that</w:t>
-      </w:r>
-      <w:r>
-        <w:rPr>
-          <w:szCs w:val="21"/>
-        </w:rPr>
         <w:t xml:space="preserve"> it is qualified to be used in future samples. </w:t>
       </w:r>
       <w:r>
@@ -4071,112 +4043,154 @@
         <w:rPr>
           <w:szCs w:val="21"/>
         </w:rPr>
-        <w:t xml:space="preserve"> fold cross validation, the model has a negative R^2 score. This is because the model can be arbitrarily worse as explained </w:t>
-      </w:r>
-      <w:r>
-        <w:rPr>
-          <w:szCs w:val="21"/>
-        </w:rPr>
-        <w:t>in</w:t>
-      </w:r>
-      <w:r>
-        <w:rPr>
-          <w:szCs w:val="21"/>
-        </w:rPr>
-        <w:t xml:space="preserve"> the </w:t>
-      </w:r>
-      <w:proofErr w:type="spellStart"/>
-      <w:r>
-        <w:rPr>
-          <w:szCs w:val="21"/>
-        </w:rPr>
-        <w:t>sklearn</w:t>
-      </w:r>
-      <w:proofErr w:type="spellEnd"/>
-      <w:r>
-        <w:rPr>
-          <w:szCs w:val="21"/>
-        </w:rPr>
-        <w:t xml:space="preserve"> documentation.</w:t>
-      </w:r>
-    </w:p>
-    <w:p>
-      <w:pPr>
-        <w:spacing w:line="360" w:lineRule="auto"/>
-        <w:rPr>
-          <w:szCs w:val="21"/>
-        </w:rPr>
-      </w:pPr>
-    </w:p>
-    <w:p>
-      <w:pPr>
-        <w:spacing w:line="360" w:lineRule="auto"/>
-        <w:rPr>
-          <w:szCs w:val="21"/>
-        </w:rPr>
-      </w:pPr>
-      <w:r>
-        <w:rPr>
-          <w:szCs w:val="21"/>
-        </w:rPr>
-        <w:t>As anticipated, the mean absolute error and mean absolute percentage error of the test set are larger than those of the training set</w:t>
-      </w:r>
-      <w:r>
-        <w:rPr>
-          <w:szCs w:val="21"/>
-        </w:rPr>
-        <w:t xml:space="preserve"> in all three algorithms. </w:t>
-      </w:r>
-      <w:r>
-        <w:rPr>
-          <w:szCs w:val="21"/>
-        </w:rPr>
-        <w:t xml:space="preserve">And the R^2 scores of test set are lower than the training set </w:t>
-      </w:r>
-      <w:r>
-        <w:rPr>
-          <w:szCs w:val="21"/>
-        </w:rPr>
-        <w:t>because</w:t>
-      </w:r>
-      <w:r>
-        <w:rPr>
-          <w:szCs w:val="21"/>
-        </w:rPr>
-        <w:t xml:space="preserve"> the model </w:t>
-      </w:r>
-      <w:r>
-        <w:rPr>
-          <w:szCs w:val="21"/>
-        </w:rPr>
-        <w:t>is not fit</w:t>
-      </w:r>
-      <w:r>
-        <w:rPr>
-          <w:szCs w:val="21"/>
-        </w:rPr>
-        <w:t>ted</w:t>
-      </w:r>
-      <w:r>
-        <w:rPr>
-          <w:szCs w:val="21"/>
-        </w:rPr>
-        <w:t xml:space="preserve"> to the test data, therefore it may not perform as good as it was in the training </w:t>
-      </w:r>
-      <w:r>
-        <w:rPr>
-          <w:szCs w:val="21"/>
-        </w:rPr>
-        <w:t>stage</w:t>
-      </w:r>
-      <w:r>
-        <w:rPr>
-          <w:szCs w:val="21"/>
-        </w:rPr>
-        <w:t>.</w:t>
+        <w:t xml:space="preserve"> fold cross validation, the model has a negative R^2 score. This is because th</w:t>
       </w:r>
       <w:bookmarkStart w:id="0" w:name="_GoBack"/>
       <w:bookmarkEnd w:id="0"/>
+      <w:r>
+        <w:rPr>
+          <w:szCs w:val="21"/>
+        </w:rPr>
+        <w:t xml:space="preserve">e model can be arbitrarily worse as explained </w:t>
+      </w:r>
+      <w:r>
+        <w:rPr>
+          <w:szCs w:val="21"/>
+        </w:rPr>
+        <w:t>in</w:t>
+      </w:r>
+      <w:r>
+        <w:rPr>
+          <w:szCs w:val="21"/>
+        </w:rPr>
+        <w:t xml:space="preserve"> the </w:t>
+      </w:r>
+      <w:proofErr w:type="spellStart"/>
+      <w:r>
+        <w:rPr>
+          <w:szCs w:val="21"/>
+        </w:rPr>
+        <w:t>sklearn</w:t>
+      </w:r>
+      <w:proofErr w:type="spellEnd"/>
+      <w:r>
+        <w:rPr>
+          <w:szCs w:val="21"/>
+        </w:rPr>
+        <w:t xml:space="preserve"> documentation.</w:t>
+      </w:r>
+      <w:r>
+        <w:rPr>
+          <w:szCs w:val="21"/>
+        </w:rPr>
+        <w:t xml:space="preserve"> Due to this, the MAE of the 5</w:t>
+      </w:r>
+      <w:r>
+        <w:rPr>
+          <w:szCs w:val="21"/>
+          <w:vertAlign w:val="superscript"/>
+        </w:rPr>
+        <w:t>th</w:t>
+      </w:r>
+      <w:r>
+        <w:rPr>
+          <w:szCs w:val="21"/>
+        </w:rPr>
+        <w:t xml:space="preserve"> fold is incredibly large which will also </w:t>
+      </w:r>
+      <w:r>
+        <w:rPr>
+          <w:szCs w:val="21"/>
+        </w:rPr>
+        <w:t>pull up</w:t>
+      </w:r>
+      <w:r>
+        <w:rPr>
+          <w:szCs w:val="21"/>
+        </w:rPr>
+        <w:t xml:space="preserve"> the average error of cross validation </w:t>
+      </w:r>
+      <w:r>
+        <w:rPr>
+          <w:szCs w:val="21"/>
+        </w:rPr>
+        <w:t>significantly.</w:t>
+      </w:r>
+    </w:p>
+    <w:p>
+      <w:pPr>
+        <w:rPr>
+          <w:szCs w:val="21"/>
+        </w:rPr>
+      </w:pPr>
+    </w:p>
+    <w:p>
+      <w:pPr>
+        <w:spacing w:line="360" w:lineRule="auto"/>
+        <w:rPr>
+          <w:szCs w:val="21"/>
+        </w:rPr>
+      </w:pPr>
+      <w:r>
+        <w:rPr>
+          <w:szCs w:val="21"/>
+        </w:rPr>
+        <w:t>As anticipated, the mean absolute error and mean absolute percentage error of the test set are larger than those of the training set</w:t>
+      </w:r>
+      <w:r>
+        <w:rPr>
+          <w:szCs w:val="21"/>
+        </w:rPr>
+        <w:t xml:space="preserve"> in all three algorithms. </w:t>
+      </w:r>
+      <w:r>
+        <w:rPr>
+          <w:szCs w:val="21"/>
+        </w:rPr>
+        <w:t xml:space="preserve">And the R^2 scores of test set are lower than the training set </w:t>
+      </w:r>
+      <w:r>
+        <w:rPr>
+          <w:szCs w:val="21"/>
+        </w:rPr>
+        <w:t>because</w:t>
+      </w:r>
+      <w:r>
+        <w:rPr>
+          <w:szCs w:val="21"/>
+        </w:rPr>
+        <w:t xml:space="preserve"> the model </w:t>
+      </w:r>
+      <w:r>
+        <w:rPr>
+          <w:szCs w:val="21"/>
+        </w:rPr>
+        <w:t>is not fit</w:t>
+      </w:r>
+      <w:r>
+        <w:rPr>
+          <w:szCs w:val="21"/>
+        </w:rPr>
+        <w:t>ted</w:t>
+      </w:r>
+      <w:r>
+        <w:rPr>
+          <w:szCs w:val="21"/>
+        </w:rPr>
+        <w:t xml:space="preserve"> to the test data, therefore it may not perform as good as it was in the training </w:t>
+      </w:r>
+      <w:r>
+        <w:rPr>
+          <w:szCs w:val="21"/>
+        </w:rPr>
+        <w:t>stage</w:t>
+      </w:r>
+      <w:r>
+        <w:rPr>
+          <w:szCs w:val="21"/>
+        </w:rPr>
+        <w:t>.</w:t>
+      </w:r>
     </w:p>
     <w:sectPr>
       <w:pgSz w:w="11906" w:h="16838"/>
@@ -5342,6 +5356,7 @@
   </w:compat>
   <w:rsids>
     <w:rsidRoot w:val="00CE026A"/>
+    <w:rsid w:val="00323F9B"/>
     <w:rsid w:val="003B7403"/>
     <w:rsid w:val="004B5D43"/>
     <w:rsid w:val="00837041"/>
@@ -6081,7 +6096,7 @@
 </file>
 
 <file path=customXml/itemProps1.xml><?xml version="1.0" encoding="utf-8"?>
-<ds:datastoreItem xmlns:ds="http://schemas.openxmlformats.org/officeDocument/2006/customXml" ds:itemID="{CEFF718D-B77D-425A-8A49-67D1540C6066}">
+<ds:datastoreItem xmlns:ds="http://schemas.openxmlformats.org/officeDocument/2006/customXml" ds:itemID="{D97A501A-E71D-42E5-9953-6AFDE4B9BB6E}">
   <ds:schemaRefs>
     <ds:schemaRef ds:uri="http://schemas.openxmlformats.org/officeDocument/2006/bibliography"/>
   </ds:schemaRefs>

</xml_diff>

<commit_message>
add Ridge & Decision Tree
</commit_message>
<xml_diff>
--- a/ECE9063-Assignment1-jye64.docx
+++ b/ECE9063-Assignment1-jye64.docx
@@ -512,17 +512,8 @@
                                     <w:rFonts w:ascii="Calibri" w:hAnsi="Calibri" w:cs="Calibri"/>
                                     <w:sz w:val="22"/>
                                   </w:rPr>
-                                  <w:t xml:space="preserve">Katarina </w:t>
+                                  <w:t>Katarina Grolinger</w:t>
                                 </w:r>
-                                <w:proofErr w:type="spellStart"/>
-                                <w:r>
-                                  <w:rPr>
-                                    <w:rFonts w:ascii="Calibri" w:hAnsi="Calibri" w:cs="Calibri"/>
-                                    <w:sz w:val="22"/>
-                                  </w:rPr>
-                                  <w:t>Grolinger</w:t>
-                                </w:r>
-                                <w:proofErr w:type="spellEnd"/>
                               </w:p>
                               <w:p>
                                 <w:pPr>
@@ -1307,13 +1298,8 @@
         </w:numPr>
         <w:spacing w:line="360" w:lineRule="auto"/>
       </w:pPr>
-      <w:proofErr w:type="spellStart"/>
-      <w:r>
-        <w:t>fuelType</w:t>
-      </w:r>
-      <w:proofErr w:type="spellEnd"/>
-      <w:r>
-        <w:t>: type of fuel the engine uses</w:t>
+      <w:r>
+        <w:t>fuelType: type of fuel the engine uses</w:t>
       </w:r>
       <w:r>
         <w:t>, either diesel, petrol, hybrid, or other</w:t>
@@ -1354,13 +1340,8 @@
         </w:numPr>
         <w:spacing w:line="360" w:lineRule="auto"/>
       </w:pPr>
-      <w:proofErr w:type="spellStart"/>
-      <w:r>
-        <w:t>engineSize</w:t>
-      </w:r>
-      <w:proofErr w:type="spellEnd"/>
-      <w:r>
-        <w:t>: size of engine in litres</w:t>
+      <w:r>
+        <w:t>engineSize: size of engine in litres</w:t>
       </w:r>
     </w:p>
     <w:p>
@@ -1770,16 +1751,8 @@
         <w:rPr>
           <w:szCs w:val="21"/>
         </w:rPr>
-        <w:t xml:space="preserve"> is </w:t>
-      </w:r>
-      <w:proofErr w:type="spellStart"/>
-      <w:r>
-        <w:rPr>
-          <w:szCs w:val="21"/>
-        </w:rPr>
-        <w:t>sklearn</w:t>
-      </w:r>
-      <w:proofErr w:type="spellEnd"/>
+        <w:t xml:space="preserve"> is sklearn</w:t>
+      </w:r>
       <w:r>
         <w:rPr>
           <w:szCs w:val="21"/>
@@ -2038,21 +2011,7 @@
         <w:rPr>
           <w:szCs w:val="21"/>
         </w:rPr>
-        <w:t xml:space="preserve">model, transmission, and </w:t>
-      </w:r>
-      <w:proofErr w:type="spellStart"/>
-      <w:r>
-        <w:rPr>
-          <w:szCs w:val="21"/>
-        </w:rPr>
-        <w:t>fuelType</w:t>
-      </w:r>
-      <w:proofErr w:type="spellEnd"/>
-      <w:r>
-        <w:rPr>
-          <w:szCs w:val="21"/>
-        </w:rPr>
-        <w:t xml:space="preserve"> has </w:t>
+        <w:t xml:space="preserve">model, transmission, and fuelType has </w:t>
       </w:r>
       <w:r>
         <w:rPr>
@@ -2517,21 +2476,7 @@
         <w:rPr>
           <w:szCs w:val="21"/>
         </w:rPr>
-        <w:t>compute a new attribute called “</w:t>
-      </w:r>
-      <w:proofErr w:type="spellStart"/>
-      <w:r>
-        <w:rPr>
-          <w:szCs w:val="21"/>
-        </w:rPr>
-        <w:t>age_of_car</w:t>
-      </w:r>
-      <w:proofErr w:type="spellEnd"/>
-      <w:r>
-        <w:rPr>
-          <w:szCs w:val="21"/>
-        </w:rPr>
-        <w:t xml:space="preserve">” by subtracting 2020 from the ‘year’ attribute. The result is number of years that car has been used since its registration. I believe the </w:t>
+        <w:t xml:space="preserve">compute a new attribute called “age_of_car” by subtracting 2020 from the ‘year’ attribute. The result is number of years that car has been used since its registration. I believe the </w:t>
       </w:r>
       <w:r>
         <w:rPr>
@@ -2857,63 +2802,7 @@
         <w:rPr>
           <w:szCs w:val="21"/>
         </w:rPr>
-        <w:t xml:space="preserve"> into </w:t>
-      </w:r>
-      <w:proofErr w:type="spellStart"/>
-      <w:r>
-        <w:rPr>
-          <w:szCs w:val="21"/>
-        </w:rPr>
-        <w:t>X_train</w:t>
-      </w:r>
-      <w:proofErr w:type="spellEnd"/>
-      <w:r>
-        <w:rPr>
-          <w:szCs w:val="21"/>
-        </w:rPr>
-        <w:t xml:space="preserve">, </w:t>
-      </w:r>
-      <w:proofErr w:type="spellStart"/>
-      <w:r>
-        <w:rPr>
-          <w:szCs w:val="21"/>
-        </w:rPr>
-        <w:t>X_test</w:t>
-      </w:r>
-      <w:proofErr w:type="spellEnd"/>
-      <w:r>
-        <w:rPr>
-          <w:szCs w:val="21"/>
-        </w:rPr>
-        <w:t xml:space="preserve">, </w:t>
-      </w:r>
-      <w:proofErr w:type="spellStart"/>
-      <w:r>
-        <w:rPr>
-          <w:szCs w:val="21"/>
-        </w:rPr>
-        <w:t>Y_train</w:t>
-      </w:r>
-      <w:proofErr w:type="spellEnd"/>
-      <w:r>
-        <w:rPr>
-          <w:szCs w:val="21"/>
-        </w:rPr>
-        <w:t xml:space="preserve">, and </w:t>
-      </w:r>
-      <w:proofErr w:type="spellStart"/>
-      <w:r>
-        <w:rPr>
-          <w:szCs w:val="21"/>
-        </w:rPr>
-        <w:t>Y_test</w:t>
-      </w:r>
-      <w:proofErr w:type="spellEnd"/>
-      <w:r>
-        <w:rPr>
-          <w:szCs w:val="21"/>
-        </w:rPr>
-        <w:t>.</w:t>
+        <w:t xml:space="preserve"> into X_train, X_test, Y_train, and Y_test.</w:t>
       </w:r>
     </w:p>
     <w:p>
@@ -2971,21 +2860,7 @@
         <w:rPr>
           <w:szCs w:val="21"/>
         </w:rPr>
-        <w:t xml:space="preserve">By using </w:t>
-      </w:r>
-      <w:proofErr w:type="spellStart"/>
-      <w:r>
-        <w:rPr>
-          <w:szCs w:val="21"/>
-        </w:rPr>
-        <w:t>sklearn</w:t>
-      </w:r>
-      <w:proofErr w:type="spellEnd"/>
-      <w:r>
-        <w:rPr>
-          <w:szCs w:val="21"/>
-        </w:rPr>
-        <w:t xml:space="preserve">, we can easily create regression model to fit </w:t>
+        <w:t xml:space="preserve">By using sklearn, we can easily create regression model to fit </w:t>
       </w:r>
       <w:r>
         <w:rPr>
@@ -3015,55 +2890,13 @@
         <w:rPr>
           <w:szCs w:val="21"/>
         </w:rPr>
-        <w:t xml:space="preserve">All three algorithms will expect two arguments to pass into the function, one being </w:t>
-      </w:r>
-      <w:proofErr w:type="spellStart"/>
-      <w:r>
-        <w:rPr>
-          <w:szCs w:val="21"/>
-        </w:rPr>
-        <w:t>X_train</w:t>
-      </w:r>
-      <w:proofErr w:type="spellEnd"/>
-      <w:r>
-        <w:rPr>
-          <w:szCs w:val="21"/>
-        </w:rPr>
-        <w:t xml:space="preserve"> and the other being </w:t>
-      </w:r>
-      <w:proofErr w:type="spellStart"/>
-      <w:r>
-        <w:rPr>
-          <w:szCs w:val="21"/>
-        </w:rPr>
-        <w:t>Y_train</w:t>
-      </w:r>
-      <w:proofErr w:type="spellEnd"/>
-      <w:r>
-        <w:rPr>
-          <w:szCs w:val="21"/>
-        </w:rPr>
-        <w:t xml:space="preserve">. </w:t>
-      </w:r>
-      <w:r>
-        <w:rPr>
-          <w:szCs w:val="21"/>
-        </w:rPr>
-        <w:t xml:space="preserve">After fitting the model, we can predict the data in </w:t>
-      </w:r>
-      <w:proofErr w:type="spellStart"/>
-      <w:r>
-        <w:rPr>
-          <w:szCs w:val="21"/>
-        </w:rPr>
-        <w:t>X_test</w:t>
-      </w:r>
-      <w:proofErr w:type="spellEnd"/>
-      <w:r>
-        <w:rPr>
-          <w:szCs w:val="21"/>
-        </w:rPr>
-        <w:t xml:space="preserve">, then compare the </w:t>
+        <w:t xml:space="preserve">All three algorithms will expect two arguments to pass into the function, one being X_train and the other being Y_train. </w:t>
+      </w:r>
+      <w:r>
+        <w:rPr>
+          <w:szCs w:val="21"/>
+        </w:rPr>
+        <w:t xml:space="preserve">After fitting the model, we can predict the data in X_test, then compare the </w:t>
       </w:r>
       <w:r>
         <w:rPr>
@@ -3075,21 +2908,7 @@
         <w:rPr>
           <w:szCs w:val="21"/>
         </w:rPr>
-        <w:t xml:space="preserve">results with the actual target values, </w:t>
-      </w:r>
-      <w:proofErr w:type="spellStart"/>
-      <w:r>
-        <w:rPr>
-          <w:szCs w:val="21"/>
-        </w:rPr>
-        <w:t>Y_test</w:t>
-      </w:r>
-      <w:proofErr w:type="spellEnd"/>
-      <w:r>
-        <w:rPr>
-          <w:szCs w:val="21"/>
-        </w:rPr>
-        <w:t xml:space="preserve">. </w:t>
+        <w:t xml:space="preserve">results with the actual target values, Y_test. </w:t>
       </w:r>
     </w:p>
     <w:p>
@@ -3385,16 +3204,50 @@
         <w:rPr>
           <w:szCs w:val="21"/>
         </w:rPr>
-        <w:t xml:space="preserve">This can be done readily by applying </w:t>
-      </w:r>
-      <w:proofErr w:type="spellStart"/>
-      <w:r>
-        <w:rPr>
-          <w:szCs w:val="21"/>
-        </w:rPr>
-        <w:t>cross_val_score</w:t>
-      </w:r>
-      <w:proofErr w:type="spellEnd"/>
+        <w:t xml:space="preserve">The training set is split into 5 </w:t>
+      </w:r>
+      <w:r>
+        <w:rPr>
+          <w:szCs w:val="21"/>
+        </w:rPr>
+        <w:t xml:space="preserve">subsets and in each </w:t>
+      </w:r>
+      <w:r>
+        <w:rPr>
+          <w:szCs w:val="21"/>
+        </w:rPr>
+        <w:t>cross-validation</w:t>
+      </w:r>
+      <w:r>
+        <w:rPr>
+          <w:szCs w:val="21"/>
+        </w:rPr>
+        <w:t xml:space="preserve"> iteration, one non-repeatable subset is </w:t>
+      </w:r>
+      <w:r>
+        <w:rPr>
+          <w:szCs w:val="21"/>
+        </w:rPr>
+        <w:t>selected</w:t>
+      </w:r>
+      <w:r>
+        <w:rPr>
+          <w:szCs w:val="21"/>
+        </w:rPr>
+        <w:t xml:space="preserve"> as validation and the other 4 subsets is used for training. </w:t>
+      </w:r>
+      <w:r>
+        <w:rPr>
+          <w:szCs w:val="21"/>
+        </w:rPr>
+        <w:t>The validation error in each iteration is stored to allow computation of overall error</w:t>
+      </w:r>
+      <w:r>
+        <w:rPr>
+          <w:szCs w:val="21"/>
+        </w:rPr>
+        <w:t xml:space="preserve"> for the 5</w:t>
+      </w:r>
       <w:r>
         <w:rPr>
           <w:szCs w:val="21"/>
@@ -3405,99 +3258,13 @@
         <w:rPr>
           <w:szCs w:val="21"/>
         </w:rPr>
-        <w:t>function</w:t>
-      </w:r>
-      <w:r>
-        <w:rPr>
-          <w:szCs w:val="21"/>
-        </w:rPr>
-        <w:t xml:space="preserve"> of </w:t>
-      </w:r>
-      <w:proofErr w:type="spellStart"/>
-      <w:r>
-        <w:rPr>
-          <w:szCs w:val="21"/>
-        </w:rPr>
-        <w:t>sklearn</w:t>
-      </w:r>
-      <w:proofErr w:type="spellEnd"/>
-      <w:r>
-        <w:rPr>
-          <w:szCs w:val="21"/>
-        </w:rPr>
-        <w:t xml:space="preserve">. The training set is split into 5 </w:t>
-      </w:r>
-      <w:r>
-        <w:rPr>
-          <w:szCs w:val="21"/>
-        </w:rPr>
-        <w:t xml:space="preserve">subsets and in each </w:t>
-      </w:r>
-      <w:r>
-        <w:rPr>
-          <w:szCs w:val="21"/>
-        </w:rPr>
-        <w:t>cross-validation</w:t>
-      </w:r>
-      <w:r>
-        <w:rPr>
-          <w:szCs w:val="21"/>
-        </w:rPr>
-        <w:t xml:space="preserve"> iteration, one non-repeatable subset is </w:t>
-      </w:r>
-      <w:r>
-        <w:rPr>
-          <w:szCs w:val="21"/>
-        </w:rPr>
-        <w:t>selected</w:t>
-      </w:r>
-      <w:r>
-        <w:rPr>
-          <w:szCs w:val="21"/>
-        </w:rPr>
-        <w:t xml:space="preserve"> as validation and the other 4 subsets is used for training. </w:t>
-      </w:r>
-      <w:r>
-        <w:rPr>
-          <w:szCs w:val="21"/>
-        </w:rPr>
-        <w:t xml:space="preserve">The error in each iteration is stored </w:t>
-      </w:r>
-      <w:r>
-        <w:rPr>
-          <w:szCs w:val="21"/>
-        </w:rPr>
-        <w:t>such that</w:t>
-      </w:r>
-      <w:r>
-        <w:rPr>
-          <w:szCs w:val="21"/>
-        </w:rPr>
-        <w:t xml:space="preserve"> average error</w:t>
-      </w:r>
-      <w:r>
-        <w:rPr>
-          <w:szCs w:val="21"/>
-        </w:rPr>
-        <w:t xml:space="preserve"> across 5 folds</w:t>
-      </w:r>
-      <w:r>
-        <w:rPr>
-          <w:szCs w:val="21"/>
-        </w:rPr>
-        <w:t xml:space="preserve"> </w:t>
-      </w:r>
-      <w:r>
-        <w:rPr>
-          <w:szCs w:val="21"/>
-        </w:rPr>
-        <w:t>can be</w:t>
-      </w:r>
-      <w:r>
-        <w:rPr>
-          <w:szCs w:val="21"/>
-        </w:rPr>
-        <w:t xml:space="preserve"> calculated.  </w:t>
+        <w:t>folds</w:t>
+      </w:r>
+      <w:r>
+        <w:rPr>
+          <w:szCs w:val="21"/>
+        </w:rPr>
+        <w:t xml:space="preserve"> by simply taking average value. </w:t>
       </w:r>
     </w:p>
     <w:p>
@@ -3532,6 +3299,7 @@
     </w:p>
     <w:p>
       <w:pPr>
+        <w:ind w:right="-1759"/>
         <w:rPr>
           <w:b/>
           <w:bCs/>
@@ -3552,31 +3320,18 @@
     </w:p>
     <w:p>
       <w:pPr>
-        <w:rPr>
-          <w:szCs w:val="21"/>
-        </w:rPr>
-      </w:pPr>
-      <w:r>
-        <w:rPr>
-          <w:szCs w:val="21"/>
-        </w:rPr>
-        <w:t>Multivariate Linear Regression</w:t>
-      </w:r>
-    </w:p>
-    <w:p>
-      <w:pPr>
-        <w:rPr>
-          <w:szCs w:val="21"/>
-        </w:rPr>
-      </w:pPr>
-      <w:r>
-        <w:rPr>
+        <w:keepNext/>
+        <w:ind w:right="-1759" w:hanging="1701"/>
+      </w:pPr>
+      <w:r>
+        <w:rPr>
+          <w:noProof/>
           <w:szCs w:val="21"/>
         </w:rPr>
         <w:drawing>
-          <wp:inline distT="0" distB="0" distL="0" distR="0" wp14:anchorId="7B75AAD3" wp14:editId="3554F353">
-            <wp:extent cx="3989745" cy="3035300"/>
-            <wp:effectExtent l="0" t="0" r="0" b="0"/>
+          <wp:inline distT="0" distB="0" distL="0" distR="0" wp14:anchorId="7B75AAD3" wp14:editId="69BEC5F3">
+            <wp:extent cx="3707626" cy="2849033"/>
+            <wp:effectExtent l="0" t="0" r="7620" b="8890"/>
             <wp:docPr id="15" name="图片 15"/>
             <wp:cNvGraphicFramePr>
               <a:graphicFrameLocks xmlns:a="http://schemas.openxmlformats.org/drawingml/2006/main" noChangeAspect="1"/>
@@ -3597,7 +3352,7 @@
                   <pic:spPr>
                     <a:xfrm>
                       <a:off x="0" y="0"/>
-                      <a:ext cx="4001577" cy="3044302"/>
+                      <a:ext cx="3707626" cy="2849033"/>
                     </a:xfrm>
                     <a:prstGeom prst="rect">
                       <a:avLst/>
@@ -3609,36 +3364,15 @@
           </wp:inline>
         </w:drawing>
       </w:r>
-    </w:p>
-    <w:p>
-      <w:pPr>
-        <w:rPr>
-          <w:szCs w:val="21"/>
-        </w:rPr>
-      </w:pPr>
-      <w:r>
-        <w:rPr>
-          <w:szCs w:val="21"/>
-        </w:rPr>
-        <w:t>Support Vector Regression</w:t>
-      </w:r>
-    </w:p>
-    <w:p>
-      <w:pPr>
+      <w:r>
         <w:rPr>
           <w:noProof/>
           <w:szCs w:val="21"/>
         </w:rPr>
-      </w:pPr>
-      <w:r>
-        <w:rPr>
-          <w:noProof/>
-          <w:szCs w:val="21"/>
-        </w:rPr>
         <w:drawing>
-          <wp:inline distT="0" distB="0" distL="0" distR="0" wp14:anchorId="6AC71FBF" wp14:editId="037DD9DE">
-            <wp:extent cx="4008111" cy="3073400"/>
-            <wp:effectExtent l="0" t="0" r="0" b="0"/>
+          <wp:inline distT="0" distB="0" distL="0" distR="0" wp14:anchorId="4D0E68CE" wp14:editId="28F4A748">
+            <wp:extent cx="3665268" cy="2852844"/>
+            <wp:effectExtent l="0" t="0" r="0" b="5080"/>
             <wp:docPr id="10" name="图片 10"/>
             <wp:cNvGraphicFramePr>
               <a:graphicFrameLocks xmlns:a="http://schemas.openxmlformats.org/drawingml/2006/main" noChangeAspect="1"/>
@@ -3659,7 +3393,7 @@
                   <pic:spPr>
                     <a:xfrm>
                       <a:off x="0" y="0"/>
-                      <a:ext cx="4020129" cy="3082615"/>
+                      <a:ext cx="3665268" cy="2852844"/>
                     </a:xfrm>
                     <a:prstGeom prst="rect">
                       <a:avLst/>
@@ -3674,6 +3408,26 @@
     </w:p>
     <w:p>
       <w:pPr>
+        <w:ind w:right="-1759" w:hanging="1701"/>
+        <w:rPr>
+          <w:szCs w:val="21"/>
+        </w:rPr>
+      </w:pPr>
+      <w:r>
+        <w:rPr>
+          <w:szCs w:val="21"/>
+        </w:rPr>
+        <w:t xml:space="preserve">               Multivariate Linear Regression</w:t>
+      </w:r>
+      <w:r>
+        <w:rPr>
+          <w:szCs w:val="21"/>
+        </w:rPr>
+        <w:t xml:space="preserve">                               Support Vector Regression</w:t>
+      </w:r>
+    </w:p>
+    <w:p>
+      <w:pPr>
         <w:rPr>
           <w:noProof/>
           <w:szCs w:val="21"/>
@@ -3693,53 +3447,10 @@
           <w:szCs w:val="21"/>
         </w:rPr>
       </w:pPr>
-    </w:p>
-    <w:p>
-      <w:pPr>
-        <w:rPr>
-          <w:szCs w:val="21"/>
-        </w:rPr>
-      </w:pPr>
-    </w:p>
-    <w:p>
-      <w:pPr>
-        <w:rPr>
-          <w:szCs w:val="21"/>
-        </w:rPr>
-      </w:pPr>
-    </w:p>
-    <w:p>
-      <w:pPr>
-        <w:rPr>
-          <w:szCs w:val="21"/>
-        </w:rPr>
-      </w:pPr>
-    </w:p>
-    <w:p>
-      <w:pPr>
-        <w:rPr>
-          <w:szCs w:val="21"/>
-        </w:rPr>
-      </w:pPr>
-    </w:p>
-    <w:p>
-      <w:pPr>
-        <w:rPr>
-          <w:szCs w:val="21"/>
-        </w:rPr>
-      </w:pPr>
-    </w:p>
-    <w:p>
-      <w:pPr>
-        <w:rPr>
-          <w:szCs w:val="21"/>
-        </w:rPr>
-      </w:pPr>
-      <w:r>
-        <w:rPr>
-          <w:szCs w:val="21"/>
-        </w:rPr>
-        <w:lastRenderedPageBreak/>
+      <w:r>
+        <w:rPr>
+          <w:szCs w:val="21"/>
+        </w:rPr>
         <w:t>Random Forest Regression</w:t>
       </w:r>
     </w:p>
@@ -3751,6 +3462,7 @@
       </w:pPr>
       <w:r>
         <w:rPr>
+          <w:noProof/>
           <w:szCs w:val="21"/>
         </w:rPr>
         <w:drawing>
@@ -3792,22 +3504,56 @@
     </w:p>
     <w:p>
       <w:pPr>
-        <w:rPr>
-          <w:szCs w:val="21"/>
-        </w:rPr>
-      </w:pPr>
-    </w:p>
-    <w:p>
-      <w:pPr>
         <w:spacing w:line="360" w:lineRule="auto"/>
         <w:rPr>
           <w:szCs w:val="21"/>
         </w:rPr>
       </w:pPr>
-      <w:r>
-        <w:rPr>
-          <w:szCs w:val="21"/>
-        </w:rPr>
+    </w:p>
+    <w:p>
+      <w:pPr>
+        <w:spacing w:line="360" w:lineRule="auto"/>
+        <w:rPr>
+          <w:szCs w:val="21"/>
+        </w:rPr>
+      </w:pPr>
+    </w:p>
+    <w:p>
+      <w:pPr>
+        <w:spacing w:line="360" w:lineRule="auto"/>
+        <w:rPr>
+          <w:szCs w:val="21"/>
+        </w:rPr>
+      </w:pPr>
+    </w:p>
+    <w:p>
+      <w:pPr>
+        <w:spacing w:line="360" w:lineRule="auto"/>
+        <w:rPr>
+          <w:szCs w:val="21"/>
+        </w:rPr>
+      </w:pPr>
+    </w:p>
+    <w:p>
+      <w:pPr>
+        <w:spacing w:line="360" w:lineRule="auto"/>
+        <w:rPr>
+          <w:szCs w:val="21"/>
+        </w:rPr>
+      </w:pPr>
+    </w:p>
+    <w:p>
+      <w:pPr>
+        <w:spacing w:line="360" w:lineRule="auto"/>
+        <w:rPr>
+          <w:szCs w:val="21"/>
+        </w:rPr>
+      </w:pPr>
+      <w:r>
+        <w:rPr>
+          <w:szCs w:val="21"/>
+        </w:rPr>
+        <w:lastRenderedPageBreak/>
         <w:t xml:space="preserve">We can see random forest regression has the highest </w:t>
       </w:r>
       <w:r>
@@ -3850,7 +3596,31 @@
         <w:rPr>
           <w:szCs w:val="21"/>
         </w:rPr>
-        <w:t xml:space="preserve"> has the lowest mean absolute percentage error</w:t>
+        <w:t xml:space="preserve"> has the lowest </w:t>
+      </w:r>
+      <w:r>
+        <w:rPr>
+          <w:szCs w:val="21"/>
+        </w:rPr>
+        <w:t xml:space="preserve">mean absolute error </w:t>
+      </w:r>
+      <w:r>
+        <w:rPr>
+          <w:szCs w:val="21"/>
+        </w:rPr>
+        <w:t xml:space="preserve">(MAE) </w:t>
+      </w:r>
+      <w:r>
+        <w:rPr>
+          <w:szCs w:val="21"/>
+        </w:rPr>
+        <w:t xml:space="preserve">and </w:t>
+      </w:r>
+      <w:r>
+        <w:rPr>
+          <w:szCs w:val="21"/>
+        </w:rPr>
+        <w:t>mean absolute percentage error</w:t>
       </w:r>
       <w:r>
         <w:rPr>
@@ -3924,6 +3694,12 @@
         </w:rPr>
         <w:t>s.</w:t>
       </w:r>
+      <w:r>
+        <w:rPr>
+          <w:szCs w:val="21"/>
+        </w:rPr>
+        <w:t xml:space="preserve"> Random forest regression also has the lowest overall MAE in cross validation.</w:t>
+      </w:r>
     </w:p>
     <w:p>
       <w:pPr>
@@ -4043,7 +3819,155 @@
         <w:rPr>
           <w:szCs w:val="21"/>
         </w:rPr>
-        <w:t xml:space="preserve"> fold cross validation, the model has a negative R^2 score. This is because th</w:t>
+        <w:t xml:space="preserve"> fold cross validation, the model has a negative R^2 score. This is because the model can be arbitrarily worse as explained </w:t>
+      </w:r>
+      <w:r>
+        <w:rPr>
+          <w:szCs w:val="21"/>
+        </w:rPr>
+        <w:t>in</w:t>
+      </w:r>
+      <w:r>
+        <w:rPr>
+          <w:szCs w:val="21"/>
+        </w:rPr>
+        <w:t xml:space="preserve"> the sklearn documentation.</w:t>
+      </w:r>
+      <w:r>
+        <w:rPr>
+          <w:szCs w:val="21"/>
+        </w:rPr>
+        <w:t xml:space="preserve"> Due to this, the MAE of the 5</w:t>
+      </w:r>
+      <w:r>
+        <w:rPr>
+          <w:szCs w:val="21"/>
+          <w:vertAlign w:val="superscript"/>
+        </w:rPr>
+        <w:t>th</w:t>
+      </w:r>
+      <w:r>
+        <w:rPr>
+          <w:szCs w:val="21"/>
+        </w:rPr>
+        <w:t xml:space="preserve"> fold is incredibly large which will also </w:t>
+      </w:r>
+      <w:r>
+        <w:rPr>
+          <w:szCs w:val="21"/>
+        </w:rPr>
+        <w:t>pull up</w:t>
+      </w:r>
+      <w:r>
+        <w:rPr>
+          <w:szCs w:val="21"/>
+        </w:rPr>
+        <w:t xml:space="preserve"> the average error </w:t>
+      </w:r>
+      <w:r>
+        <w:rPr>
+          <w:szCs w:val="21"/>
+        </w:rPr>
+        <w:t>in</w:t>
+      </w:r>
+      <w:r>
+        <w:rPr>
+          <w:szCs w:val="21"/>
+        </w:rPr>
+        <w:t xml:space="preserve"> cross validation </w:t>
+      </w:r>
+      <w:r>
+        <w:rPr>
+          <w:szCs w:val="21"/>
+        </w:rPr>
+        <w:t>significantly.</w:t>
+      </w:r>
+    </w:p>
+    <w:p>
+      <w:pPr>
+        <w:rPr>
+          <w:szCs w:val="21"/>
+        </w:rPr>
+      </w:pPr>
+    </w:p>
+    <w:p>
+      <w:pPr>
+        <w:spacing w:line="360" w:lineRule="auto"/>
+        <w:rPr>
+          <w:szCs w:val="21"/>
+        </w:rPr>
+      </w:pPr>
+      <w:r>
+        <w:rPr>
+          <w:szCs w:val="21"/>
+        </w:rPr>
+        <w:t xml:space="preserve">As anticipated, the </w:t>
+      </w:r>
+      <w:r>
+        <w:rPr>
+          <w:szCs w:val="21"/>
+        </w:rPr>
+        <w:t>MAE</w:t>
+      </w:r>
+      <w:r>
+        <w:rPr>
+          <w:szCs w:val="21"/>
+        </w:rPr>
+        <w:t xml:space="preserve"> and </w:t>
+      </w:r>
+      <w:r>
+        <w:rPr>
+          <w:szCs w:val="21"/>
+        </w:rPr>
+        <w:t>MAPE</w:t>
+      </w:r>
+      <w:r>
+        <w:rPr>
+          <w:szCs w:val="21"/>
+        </w:rPr>
+        <w:t xml:space="preserve"> of the test set are larger than those of the training set</w:t>
+      </w:r>
+      <w:r>
+        <w:rPr>
+          <w:szCs w:val="21"/>
+        </w:rPr>
+        <w:t xml:space="preserve"> in all three algorithms. </w:t>
+      </w:r>
+      <w:r>
+        <w:rPr>
+          <w:szCs w:val="21"/>
+        </w:rPr>
+        <w:t xml:space="preserve">And the R^2 scores of test set are lower than the training set </w:t>
+      </w:r>
+      <w:r>
+        <w:rPr>
+          <w:szCs w:val="21"/>
+        </w:rPr>
+        <w:t>because</w:t>
+      </w:r>
+      <w:r>
+        <w:rPr>
+          <w:szCs w:val="21"/>
+        </w:rPr>
+        <w:t xml:space="preserve"> the model </w:t>
+      </w:r>
+      <w:r>
+        <w:rPr>
+          <w:szCs w:val="21"/>
+        </w:rPr>
+        <w:t>is not fit</w:t>
+      </w:r>
+      <w:r>
+        <w:rPr>
+          <w:szCs w:val="21"/>
+        </w:rPr>
+        <w:t>ted</w:t>
+      </w:r>
+      <w:r>
+        <w:rPr>
+          <w:szCs w:val="21"/>
+        </w:rPr>
+        <w:t xml:space="preserve"> to the test data, </w:t>
       </w:r>
       <w:bookmarkStart w:id="0" w:name="_GoBack"/>
       <w:bookmarkEnd w:id="0"/>
@@ -4051,133 +3975,7 @@
         <w:rPr>
           <w:szCs w:val="21"/>
         </w:rPr>
-        <w:t xml:space="preserve">e model can be arbitrarily worse as explained </w:t>
-      </w:r>
-      <w:r>
-        <w:rPr>
-          <w:szCs w:val="21"/>
-        </w:rPr>
-        <w:t>in</w:t>
-      </w:r>
-      <w:r>
-        <w:rPr>
-          <w:szCs w:val="21"/>
-        </w:rPr>
-        <w:t xml:space="preserve"> the </w:t>
-      </w:r>
-      <w:proofErr w:type="spellStart"/>
-      <w:r>
-        <w:rPr>
-          <w:szCs w:val="21"/>
-        </w:rPr>
-        <w:t>sklearn</w:t>
-      </w:r>
-      <w:proofErr w:type="spellEnd"/>
-      <w:r>
-        <w:rPr>
-          <w:szCs w:val="21"/>
-        </w:rPr>
-        <w:t xml:space="preserve"> documentation.</w:t>
-      </w:r>
-      <w:r>
-        <w:rPr>
-          <w:szCs w:val="21"/>
-        </w:rPr>
-        <w:t xml:space="preserve"> Due to this, the MAE of the 5</w:t>
-      </w:r>
-      <w:r>
-        <w:rPr>
-          <w:szCs w:val="21"/>
-          <w:vertAlign w:val="superscript"/>
-        </w:rPr>
-        <w:t>th</w:t>
-      </w:r>
-      <w:r>
-        <w:rPr>
-          <w:szCs w:val="21"/>
-        </w:rPr>
-        <w:t xml:space="preserve"> fold is incredibly large which will also </w:t>
-      </w:r>
-      <w:r>
-        <w:rPr>
-          <w:szCs w:val="21"/>
-        </w:rPr>
-        <w:t>pull up</w:t>
-      </w:r>
-      <w:r>
-        <w:rPr>
-          <w:szCs w:val="21"/>
-        </w:rPr>
-        <w:t xml:space="preserve"> the average error of cross validation </w:t>
-      </w:r>
-      <w:r>
-        <w:rPr>
-          <w:szCs w:val="21"/>
-        </w:rPr>
-        <w:t>significantly.</w:t>
-      </w:r>
-    </w:p>
-    <w:p>
-      <w:pPr>
-        <w:rPr>
-          <w:szCs w:val="21"/>
-        </w:rPr>
-      </w:pPr>
-    </w:p>
-    <w:p>
-      <w:pPr>
-        <w:spacing w:line="360" w:lineRule="auto"/>
-        <w:rPr>
-          <w:szCs w:val="21"/>
-        </w:rPr>
-      </w:pPr>
-      <w:r>
-        <w:rPr>
-          <w:szCs w:val="21"/>
-        </w:rPr>
-        <w:t>As anticipated, the mean absolute error and mean absolute percentage error of the test set are larger than those of the training set</w:t>
-      </w:r>
-      <w:r>
-        <w:rPr>
-          <w:szCs w:val="21"/>
-        </w:rPr>
-        <w:t xml:space="preserve"> in all three algorithms. </w:t>
-      </w:r>
-      <w:r>
-        <w:rPr>
-          <w:szCs w:val="21"/>
-        </w:rPr>
-        <w:t xml:space="preserve">And the R^2 scores of test set are lower than the training set </w:t>
-      </w:r>
-      <w:r>
-        <w:rPr>
-          <w:szCs w:val="21"/>
-        </w:rPr>
-        <w:t>because</w:t>
-      </w:r>
-      <w:r>
-        <w:rPr>
-          <w:szCs w:val="21"/>
-        </w:rPr>
-        <w:t xml:space="preserve"> the model </w:t>
-      </w:r>
-      <w:r>
-        <w:rPr>
-          <w:szCs w:val="21"/>
-        </w:rPr>
-        <w:t>is not fit</w:t>
-      </w:r>
-      <w:r>
-        <w:rPr>
-          <w:szCs w:val="21"/>
-        </w:rPr>
-        <w:t>ted</w:t>
-      </w:r>
-      <w:r>
-        <w:rPr>
-          <w:szCs w:val="21"/>
-        </w:rPr>
-        <w:t xml:space="preserve"> to the test data, therefore it may not perform as good as it was in the training </w:t>
+        <w:t xml:space="preserve">it may not perform as good as it was in the training </w:t>
       </w:r>
       <w:r>
         <w:rPr>
@@ -5204,6 +5002,25 @@
       <w:lang w:val="en-CA"/>
     </w:rPr>
   </w:style>
+  <w:style w:type="paragraph" w:styleId="ae">
+    <w:name w:val="caption"/>
+    <w:basedOn w:val="a"/>
+    <w:next w:val="a"/>
+    <w:uiPriority w:val="35"/>
+    <w:unhideWhenUsed/>
+    <w:qFormat/>
+    <w:rsid w:val="00D3678D"/>
+    <w:pPr>
+      <w:spacing w:after="200"/>
+    </w:pPr>
+    <w:rPr>
+      <w:i/>
+      <w:iCs/>
+      <w:color w:val="44546A" w:themeColor="text2"/>
+      <w:sz w:val="18"/>
+      <w:szCs w:val="18"/>
+    </w:rPr>
+  </w:style>
 </w:styles>
 </file>
 
@@ -5360,10 +5177,12 @@
     <w:rsid w:val="003B7403"/>
     <w:rsid w:val="004B5D43"/>
     <w:rsid w:val="00837041"/>
+    <w:rsid w:val="008B46F3"/>
     <w:rsid w:val="009E0AB8"/>
     <w:rsid w:val="00CE026A"/>
     <w:rsid w:val="00D603DA"/>
     <w:rsid w:val="00D6505B"/>
+    <w:rsid w:val="00E011DB"/>
   </w:rsids>
   <m:mathPr>
     <m:mathFont m:val="Cambria Math"/>
@@ -6096,7 +5915,7 @@
 </file>
 
 <file path=customXml/itemProps1.xml><?xml version="1.0" encoding="utf-8"?>
-<ds:datastoreItem xmlns:ds="http://schemas.openxmlformats.org/officeDocument/2006/customXml" ds:itemID="{D97A501A-E71D-42E5-9953-6AFDE4B9BB6E}">
+<ds:datastoreItem xmlns:ds="http://schemas.openxmlformats.org/officeDocument/2006/customXml" ds:itemID="{407A245F-AE20-4718-AB71-2734C37207CD}">
   <ds:schemaRefs>
     <ds:schemaRef ds:uri="http://schemas.openxmlformats.org/officeDocument/2006/bibliography"/>
   </ds:schemaRefs>

</xml_diff>

<commit_message>
cross validation should apply on training data
</commit_message>
<xml_diff>
--- a/ECE9063-Assignment1-jye64.docx
+++ b/ECE9063-Assignment1-jye64.docx
@@ -3757,7 +3757,35 @@
           <w:rFonts w:ascii="Times New Roman" w:hAnsi="Times New Roman" w:cs="Times New Roman"/>
           <w:sz w:val="22"/>
         </w:rPr>
-        <w:t xml:space="preserve">All three algorithms will expect two arguments to pass into the function, one being X_train and the other being Y_train. </w:t>
+        <w:t xml:space="preserve">All three algorithms will expect two arguments to pass into the function, one </w:t>
+      </w:r>
+      <w:r>
+        <w:rPr>
+          <w:rFonts w:ascii="Times New Roman" w:hAnsi="Times New Roman" w:cs="Times New Roman"/>
+          <w:sz w:val="22"/>
+        </w:rPr>
+        <w:t>is</w:t>
+      </w:r>
+      <w:r>
+        <w:rPr>
+          <w:rFonts w:ascii="Times New Roman" w:hAnsi="Times New Roman" w:cs="Times New Roman"/>
+          <w:sz w:val="22"/>
+        </w:rPr>
+        <w:t xml:space="preserve"> X_train and the other </w:t>
+      </w:r>
+      <w:r>
+        <w:rPr>
+          <w:rFonts w:ascii="Times New Roman" w:hAnsi="Times New Roman" w:cs="Times New Roman"/>
+          <w:sz w:val="22"/>
+        </w:rPr>
+        <w:t>is</w:t>
+      </w:r>
+      <w:r>
+        <w:rPr>
+          <w:rFonts w:ascii="Times New Roman" w:hAnsi="Times New Roman" w:cs="Times New Roman"/>
+          <w:sz w:val="22"/>
+        </w:rPr>
+        <w:t xml:space="preserve"> Y_train. </w:t>
       </w:r>
       <w:r>
         <w:rPr>
@@ -3771,28 +3799,70 @@
           <w:rFonts w:ascii="Times New Roman" w:hAnsi="Times New Roman" w:cs="Times New Roman"/>
           <w:sz w:val="22"/>
         </w:rPr>
-        <w:t xml:space="preserve">After fitting the model, we can predict the </w:t>
-      </w:r>
-      <w:r>
-        <w:rPr>
-          <w:rFonts w:ascii="Times New Roman" w:hAnsi="Times New Roman" w:cs="Times New Roman"/>
-          <w:sz w:val="22"/>
-        </w:rPr>
-        <w:t xml:space="preserve">corresponding value of </w:t>
-      </w:r>
-      <w:r>
-        <w:rPr>
-          <w:rFonts w:ascii="Times New Roman" w:hAnsi="Times New Roman" w:cs="Times New Roman"/>
-          <w:sz w:val="22"/>
-        </w:rPr>
-        <w:t>X_test</w:t>
-      </w:r>
-      <w:r>
-        <w:rPr>
-          <w:rFonts w:ascii="Times New Roman" w:hAnsi="Times New Roman" w:cs="Times New Roman"/>
-          <w:sz w:val="22"/>
-        </w:rPr>
-        <w:t xml:space="preserve"> by applying the fitted parameters</w:t>
+        <w:t xml:space="preserve">After fitting the model, we can </w:t>
+      </w:r>
+      <w:r>
+        <w:rPr>
+          <w:rFonts w:ascii="Times New Roman" w:hAnsi="Times New Roman" w:cs="Times New Roman"/>
+          <w:sz w:val="22"/>
+        </w:rPr>
+        <w:t>compute</w:t>
+      </w:r>
+      <w:r>
+        <w:rPr>
+          <w:rFonts w:ascii="Times New Roman" w:hAnsi="Times New Roman" w:cs="Times New Roman"/>
+          <w:sz w:val="22"/>
+        </w:rPr>
+        <w:t xml:space="preserve"> the </w:t>
+      </w:r>
+      <w:r>
+        <w:rPr>
+          <w:rFonts w:ascii="Times New Roman" w:hAnsi="Times New Roman" w:cs="Times New Roman"/>
+          <w:sz w:val="22"/>
+        </w:rPr>
+        <w:t>fitted</w:t>
+      </w:r>
+      <w:r>
+        <w:rPr>
+          <w:rFonts w:ascii="Times New Roman" w:hAnsi="Times New Roman" w:cs="Times New Roman"/>
+          <w:sz w:val="22"/>
+        </w:rPr>
+        <w:t xml:space="preserve"> value of </w:t>
+      </w:r>
+      <w:r>
+        <w:rPr>
+          <w:rFonts w:ascii="Times New Roman" w:hAnsi="Times New Roman" w:cs="Times New Roman"/>
+          <w:sz w:val="22"/>
+        </w:rPr>
+        <w:t>X_</w:t>
+      </w:r>
+      <w:r>
+        <w:rPr>
+          <w:rFonts w:ascii="Times New Roman" w:hAnsi="Times New Roman" w:cs="Times New Roman"/>
+          <w:sz w:val="22"/>
+        </w:rPr>
+        <w:t>train</w:t>
+      </w:r>
+      <w:r>
+        <w:rPr>
+          <w:rFonts w:ascii="Times New Roman" w:hAnsi="Times New Roman" w:cs="Times New Roman"/>
+          <w:sz w:val="22"/>
+        </w:rPr>
+        <w:t xml:space="preserve"> by applying the </w:t>
+      </w:r>
+      <w:r>
+        <w:rPr>
+          <w:rFonts w:ascii="Times New Roman" w:hAnsi="Times New Roman" w:cs="Times New Roman"/>
+          <w:sz w:val="22"/>
+        </w:rPr>
+        <w:t>learned</w:t>
+      </w:r>
+      <w:r>
+        <w:rPr>
+          <w:rFonts w:ascii="Times New Roman" w:hAnsi="Times New Roman" w:cs="Times New Roman"/>
+          <w:sz w:val="22"/>
+        </w:rPr>
+        <w:t xml:space="preserve"> parameters</w:t>
       </w:r>
       <w:r>
         <w:rPr>
@@ -3806,14 +3876,35 @@
           <w:rFonts w:ascii="Times New Roman" w:hAnsi="Times New Roman" w:cs="Times New Roman"/>
           <w:sz w:val="22"/>
         </w:rPr>
-        <w:t xml:space="preserve">predicted </w:t>
-      </w:r>
-      <w:r>
-        <w:rPr>
-          <w:rFonts w:ascii="Times New Roman" w:hAnsi="Times New Roman" w:cs="Times New Roman"/>
-          <w:sz w:val="22"/>
-        </w:rPr>
-        <w:t xml:space="preserve">results with the actual target values, Y_test. </w:t>
+        <w:t>fitted</w:t>
+      </w:r>
+      <w:r>
+        <w:rPr>
+          <w:rFonts w:ascii="Times New Roman" w:hAnsi="Times New Roman" w:cs="Times New Roman"/>
+          <w:sz w:val="22"/>
+        </w:rPr>
+        <w:t xml:space="preserve"> </w:t>
+      </w:r>
+      <w:r>
+        <w:rPr>
+          <w:rFonts w:ascii="Times New Roman" w:hAnsi="Times New Roman" w:cs="Times New Roman"/>
+          <w:sz w:val="22"/>
+        </w:rPr>
+        <w:t>results with the target values, Y_</w:t>
+      </w:r>
+      <w:r>
+        <w:rPr>
+          <w:rFonts w:ascii="Times New Roman" w:hAnsi="Times New Roman" w:cs="Times New Roman"/>
+          <w:sz w:val="22"/>
+        </w:rPr>
+        <w:t>train</w:t>
+      </w:r>
+      <w:r>
+        <w:rPr>
+          <w:rFonts w:ascii="Times New Roman" w:hAnsi="Times New Roman" w:cs="Times New Roman"/>
+          <w:sz w:val="22"/>
+        </w:rPr>
+        <w:t xml:space="preserve">. </w:t>
       </w:r>
     </w:p>
     <w:p>
@@ -4083,48 +4174,161 @@
         </w:rPr>
         <w:t xml:space="preserve"> than the smaller errors as the error is squared. </w:t>
       </w:r>
-      <w:r>
-        <w:rPr>
-          <w:rFonts w:ascii="Times New Roman" w:hAnsi="Times New Roman" w:cs="Times New Roman"/>
-          <w:sz w:val="22"/>
-        </w:rPr>
-        <w:t>Both</w:t>
-      </w:r>
-      <w:r>
-        <w:rPr>
-          <w:rFonts w:ascii="Times New Roman" w:hAnsi="Times New Roman" w:cs="Times New Roman"/>
-          <w:sz w:val="22"/>
-        </w:rPr>
-        <w:t xml:space="preserve"> training error</w:t>
-      </w:r>
-      <w:r>
-        <w:rPr>
-          <w:rFonts w:ascii="Times New Roman" w:hAnsi="Times New Roman" w:cs="Times New Roman"/>
-          <w:sz w:val="22"/>
-        </w:rPr>
-        <w:t>s</w:t>
-      </w:r>
-      <w:r>
-        <w:rPr>
-          <w:rFonts w:ascii="Times New Roman" w:hAnsi="Times New Roman" w:cs="Times New Roman"/>
-          <w:sz w:val="22"/>
-        </w:rPr>
-        <w:t xml:space="preserve"> and test error</w:t>
-      </w:r>
-      <w:r>
-        <w:rPr>
-          <w:rFonts w:ascii="Times New Roman" w:hAnsi="Times New Roman" w:cs="Times New Roman"/>
-          <w:sz w:val="22"/>
-        </w:rPr>
-        <w:t>s</w:t>
-      </w:r>
-      <w:r>
-        <w:rPr>
-          <w:rFonts w:ascii="Times New Roman" w:hAnsi="Times New Roman" w:cs="Times New Roman"/>
-          <w:sz w:val="22"/>
-        </w:rPr>
-        <w:t xml:space="preserve"> are reported. </w:t>
-      </w:r>
+    </w:p>
+    <w:p>
+      <w:pPr>
+        <w:spacing w:line="360" w:lineRule="auto"/>
+        <w:rPr>
+          <w:rFonts w:ascii="Times New Roman" w:hAnsi="Times New Roman" w:cs="Times New Roman"/>
+          <w:sz w:val="22"/>
+        </w:rPr>
+      </w:pPr>
+    </w:p>
+    <w:p>
+      <w:pPr>
+        <w:spacing w:line="360" w:lineRule="auto"/>
+        <w:rPr>
+          <w:rFonts w:ascii="Times New Roman" w:hAnsi="Times New Roman" w:cs="Times New Roman"/>
+          <w:sz w:val="22"/>
+        </w:rPr>
+      </w:pPr>
+      <w:r>
+        <w:rPr>
+          <w:rFonts w:ascii="Times New Roman" w:hAnsi="Times New Roman" w:cs="Times New Roman"/>
+          <w:sz w:val="22"/>
+        </w:rPr>
+        <w:t>The error metrics will be calculated on training set</w:t>
+      </w:r>
+      <w:r>
+        <w:rPr>
+          <w:rFonts w:ascii="Times New Roman" w:hAnsi="Times New Roman" w:cs="Times New Roman"/>
+          <w:sz w:val="22"/>
+        </w:rPr>
+        <w:t xml:space="preserve"> first</w:t>
+      </w:r>
+      <w:r>
+        <w:rPr>
+          <w:rFonts w:ascii="Times New Roman" w:hAnsi="Times New Roman" w:cs="Times New Roman"/>
+          <w:sz w:val="22"/>
+        </w:rPr>
+        <w:t>.</w:t>
+      </w:r>
+      <w:r>
+        <w:rPr>
+          <w:rFonts w:ascii="Times New Roman" w:hAnsi="Times New Roman" w:cs="Times New Roman"/>
+          <w:sz w:val="22"/>
+        </w:rPr>
+        <w:t xml:space="preserve"> </w:t>
+      </w:r>
+      <w:r>
+        <w:rPr>
+          <w:rFonts w:ascii="Times New Roman" w:hAnsi="Times New Roman" w:cs="Times New Roman"/>
+          <w:sz w:val="22"/>
+        </w:rPr>
+        <w:t xml:space="preserve">Then, </w:t>
+      </w:r>
+      <w:r>
+        <w:rPr>
+          <w:rFonts w:ascii="Times New Roman" w:hAnsi="Times New Roman" w:cs="Times New Roman"/>
+          <w:sz w:val="22"/>
+        </w:rPr>
+        <w:t xml:space="preserve">5-fold </w:t>
+      </w:r>
+      <w:r>
+        <w:rPr>
+          <w:rFonts w:ascii="Times New Roman" w:hAnsi="Times New Roman" w:cs="Times New Roman"/>
+          <w:sz w:val="22"/>
+        </w:rPr>
+        <w:t xml:space="preserve">cross validation is used to validate the model before we launch the test set. </w:t>
+      </w:r>
+      <w:r>
+        <w:rPr>
+          <w:rFonts w:ascii="Times New Roman" w:hAnsi="Times New Roman" w:cs="Times New Roman"/>
+          <w:sz w:val="22"/>
+        </w:rPr>
+        <w:t>T</w:t>
+      </w:r>
+      <w:r>
+        <w:rPr>
+          <w:rFonts w:ascii="Times New Roman" w:hAnsi="Times New Roman" w:cs="Times New Roman"/>
+          <w:sz w:val="22"/>
+        </w:rPr>
+        <w:t xml:space="preserve">he </w:t>
+      </w:r>
+      <w:r>
+        <w:rPr>
+          <w:rFonts w:ascii="Times New Roman" w:hAnsi="Times New Roman" w:cs="Times New Roman"/>
+          <w:sz w:val="22"/>
+        </w:rPr>
+        <w:t>training data</w:t>
+      </w:r>
+      <w:r>
+        <w:rPr>
+          <w:rFonts w:ascii="Times New Roman" w:hAnsi="Times New Roman" w:cs="Times New Roman"/>
+          <w:sz w:val="22"/>
+        </w:rPr>
+        <w:t xml:space="preserve"> is split into 5 subsets and in each cross-validation iteration, one non-repeatable subset is selected as validation and the other 4 subsets is used for training. The validation error </w:t>
+      </w:r>
+      <w:r>
+        <w:rPr>
+          <w:rFonts w:ascii="Times New Roman" w:hAnsi="Times New Roman" w:cs="Times New Roman"/>
+          <w:sz w:val="22"/>
+        </w:rPr>
+        <w:t>(</w:t>
+      </w:r>
+      <w:r>
+        <w:rPr>
+          <w:rFonts w:ascii="Times New Roman" w:hAnsi="Times New Roman" w:cs="Times New Roman"/>
+          <w:sz w:val="22"/>
+        </w:rPr>
+        <w:t xml:space="preserve">measured in </w:t>
+      </w:r>
+      <w:r>
+        <w:rPr>
+          <w:rFonts w:ascii="Times New Roman" w:hAnsi="Times New Roman" w:cs="Times New Roman"/>
+          <w:sz w:val="22"/>
+        </w:rPr>
+        <w:t xml:space="preserve">RMSE) </w:t>
+      </w:r>
+      <w:r>
+        <w:rPr>
+          <w:rFonts w:ascii="Times New Roman" w:hAnsi="Times New Roman" w:cs="Times New Roman"/>
+          <w:sz w:val="22"/>
+        </w:rPr>
+        <w:t>in each iteration is stored to allow computation of overall error for the 5 folds by simply taking average value.</w:t>
+      </w:r>
+      <w:r>
+        <w:rPr>
+          <w:rFonts w:ascii="Times New Roman" w:hAnsi="Times New Roman" w:cs="Times New Roman"/>
+          <w:sz w:val="22"/>
+        </w:rPr>
+        <w:t xml:space="preserve"> After the cross validation, we can compute the generalization error on the test set</w:t>
+      </w:r>
+      <w:r>
+        <w:rPr>
+          <w:rFonts w:ascii="Times New Roman" w:hAnsi="Times New Roman" w:cs="Times New Roman"/>
+          <w:sz w:val="22"/>
+        </w:rPr>
+        <w:t>.</w:t>
+      </w:r>
+    </w:p>
+    <w:p>
+      <w:pPr>
+        <w:spacing w:line="360" w:lineRule="auto"/>
+        <w:rPr>
+          <w:rFonts w:ascii="Times New Roman" w:hAnsi="Times New Roman" w:cs="Times New Roman"/>
+          <w:sz w:val="22"/>
+        </w:rPr>
+      </w:pPr>
+    </w:p>
+    <w:p>
+      <w:pPr>
+        <w:spacing w:line="360" w:lineRule="auto"/>
+        <w:rPr>
+          <w:rFonts w:ascii="Times New Roman" w:hAnsi="Times New Roman" w:cs="Times New Roman"/>
+          <w:sz w:val="22"/>
+        </w:rPr>
+      </w:pPr>
       <w:r>
         <w:rPr>
           <w:rFonts w:ascii="Times New Roman" w:hAnsi="Times New Roman" w:cs="Times New Roman"/>
@@ -4158,7 +4362,21 @@
           <w:rFonts w:ascii="Times New Roman" w:hAnsi="Times New Roman" w:cs="Times New Roman"/>
           <w:sz w:val="22"/>
         </w:rPr>
-        <w:t xml:space="preserve"> that the test error will be </w:t>
+        <w:t xml:space="preserve"> that the </w:t>
+      </w:r>
+      <w:r>
+        <w:rPr>
+          <w:rFonts w:ascii="Times New Roman" w:hAnsi="Times New Roman" w:cs="Times New Roman"/>
+          <w:sz w:val="22"/>
+        </w:rPr>
+        <w:t>test set error</w:t>
+      </w:r>
+      <w:r>
+        <w:rPr>
+          <w:rFonts w:ascii="Times New Roman" w:hAnsi="Times New Roman" w:cs="Times New Roman"/>
+          <w:sz w:val="22"/>
+        </w:rPr>
+        <w:t xml:space="preserve"> will be </w:t>
       </w:r>
       <w:r>
         <w:rPr>
@@ -4235,7 +4453,28 @@
           <w:rFonts w:ascii="Times New Roman" w:hAnsi="Times New Roman" w:cs="Times New Roman"/>
           <w:sz w:val="22"/>
         </w:rPr>
-        <w:t xml:space="preserve"> of how well the model fits. </w:t>
+        <w:t xml:space="preserve"> of how well the model </w:t>
+      </w:r>
+      <w:r>
+        <w:rPr>
+          <w:rFonts w:ascii="Times New Roman" w:hAnsi="Times New Roman" w:cs="Times New Roman"/>
+          <w:sz w:val="22"/>
+        </w:rPr>
+        <w:t xml:space="preserve">performs on </w:t>
+      </w:r>
+      <w:r>
+        <w:rPr>
+          <w:rFonts w:ascii="Times New Roman" w:hAnsi="Times New Roman" w:cs="Times New Roman"/>
+          <w:sz w:val="22"/>
+        </w:rPr>
+        <w:t>unseen</w:t>
+      </w:r>
+      <w:r>
+        <w:rPr>
+          <w:rFonts w:ascii="Times New Roman" w:hAnsi="Times New Roman" w:cs="Times New Roman"/>
+          <w:sz w:val="22"/>
+        </w:rPr>
+        <w:t xml:space="preserve"> data.</w:t>
       </w:r>
       <w:r>
         <w:rPr>
@@ -4244,6 +4483,13 @@
         </w:rPr>
         <w:t xml:space="preserve"> </w:t>
       </w:r>
+      <w:r>
+        <w:rPr>
+          <w:rFonts w:ascii="Times New Roman" w:hAnsi="Times New Roman" w:cs="Times New Roman"/>
+          <w:sz w:val="22"/>
+        </w:rPr>
+        <w:t xml:space="preserve"> </w:t>
+      </w:r>
     </w:p>
     <w:p>
       <w:pPr>
@@ -4253,169 +4499,6 @@
           <w:sz w:val="22"/>
         </w:rPr>
       </w:pPr>
-    </w:p>
-    <w:p>
-      <w:pPr>
-        <w:spacing w:line="360" w:lineRule="auto"/>
-        <w:rPr>
-          <w:rFonts w:ascii="Times New Roman" w:hAnsi="Times New Roman" w:cs="Times New Roman"/>
-          <w:sz w:val="22"/>
-        </w:rPr>
-      </w:pPr>
-      <w:r>
-        <w:rPr>
-          <w:rFonts w:ascii="Times New Roman" w:hAnsi="Times New Roman" w:cs="Times New Roman"/>
-          <w:sz w:val="22"/>
-        </w:rPr>
-        <w:t xml:space="preserve">5-fold cross validation is </w:t>
-      </w:r>
-      <w:r>
-        <w:rPr>
-          <w:rFonts w:ascii="Times New Roman" w:hAnsi="Times New Roman" w:cs="Times New Roman"/>
-          <w:sz w:val="22"/>
-        </w:rPr>
-        <w:t xml:space="preserve">also </w:t>
-      </w:r>
-      <w:r>
-        <w:rPr>
-          <w:rFonts w:ascii="Times New Roman" w:hAnsi="Times New Roman" w:cs="Times New Roman"/>
-          <w:sz w:val="22"/>
-        </w:rPr>
-        <w:t xml:space="preserve">used to evaluate </w:t>
-      </w:r>
-      <w:r>
-        <w:rPr>
-          <w:rFonts w:ascii="Times New Roman" w:hAnsi="Times New Roman" w:cs="Times New Roman"/>
-          <w:sz w:val="22"/>
-        </w:rPr>
-        <w:t xml:space="preserve">how well the model generalize on </w:t>
-      </w:r>
-      <w:r>
-        <w:rPr>
-          <w:rFonts w:ascii="Times New Roman" w:hAnsi="Times New Roman" w:cs="Times New Roman"/>
-          <w:sz w:val="22"/>
-        </w:rPr>
-        <w:t>new</w:t>
-      </w:r>
-      <w:r>
-        <w:rPr>
-          <w:rFonts w:ascii="Times New Roman" w:hAnsi="Times New Roman" w:cs="Times New Roman"/>
-          <w:sz w:val="22"/>
-        </w:rPr>
-        <w:t xml:space="preserve"> data</w:t>
-      </w:r>
-      <w:r>
-        <w:rPr>
-          <w:rFonts w:ascii="Times New Roman" w:hAnsi="Times New Roman" w:cs="Times New Roman"/>
-          <w:sz w:val="22"/>
-        </w:rPr>
-        <w:t xml:space="preserve">. </w:t>
-      </w:r>
-      <w:r>
-        <w:rPr>
-          <w:rFonts w:ascii="Times New Roman" w:hAnsi="Times New Roman" w:cs="Times New Roman"/>
-          <w:sz w:val="22"/>
-        </w:rPr>
-        <w:t xml:space="preserve">The  error metric used is RMSE. </w:t>
-      </w:r>
-      <w:r>
-        <w:rPr>
-          <w:rFonts w:ascii="Times New Roman" w:hAnsi="Times New Roman" w:cs="Times New Roman"/>
-          <w:sz w:val="22"/>
-        </w:rPr>
-        <w:t>T</w:t>
-      </w:r>
-      <w:r>
-        <w:rPr>
-          <w:rFonts w:ascii="Times New Roman" w:hAnsi="Times New Roman" w:cs="Times New Roman"/>
-          <w:sz w:val="22"/>
-        </w:rPr>
-        <w:t xml:space="preserve">he </w:t>
-      </w:r>
-      <w:r>
-        <w:rPr>
-          <w:rFonts w:ascii="Times New Roman" w:hAnsi="Times New Roman" w:cs="Times New Roman"/>
-          <w:sz w:val="22"/>
-        </w:rPr>
-        <w:t>entire data</w:t>
-      </w:r>
-      <w:r>
-        <w:rPr>
-          <w:rFonts w:ascii="Times New Roman" w:hAnsi="Times New Roman" w:cs="Times New Roman"/>
-          <w:sz w:val="22"/>
-        </w:rPr>
-        <w:t xml:space="preserve">set is split into 5 </w:t>
-      </w:r>
-      <w:r>
-        <w:rPr>
-          <w:rFonts w:ascii="Times New Roman" w:hAnsi="Times New Roman" w:cs="Times New Roman"/>
-          <w:sz w:val="22"/>
-        </w:rPr>
-        <w:t xml:space="preserve">subsets and in each </w:t>
-      </w:r>
-      <w:r>
-        <w:rPr>
-          <w:rFonts w:ascii="Times New Roman" w:hAnsi="Times New Roman" w:cs="Times New Roman"/>
-          <w:sz w:val="22"/>
-        </w:rPr>
-        <w:t>cross-validation</w:t>
-      </w:r>
-      <w:r>
-        <w:rPr>
-          <w:rFonts w:ascii="Times New Roman" w:hAnsi="Times New Roman" w:cs="Times New Roman"/>
-          <w:sz w:val="22"/>
-        </w:rPr>
-        <w:t xml:space="preserve"> iteration, one non-repeatable subset is </w:t>
-      </w:r>
-      <w:r>
-        <w:rPr>
-          <w:rFonts w:ascii="Times New Roman" w:hAnsi="Times New Roman" w:cs="Times New Roman"/>
-          <w:sz w:val="22"/>
-        </w:rPr>
-        <w:t>selected</w:t>
-      </w:r>
-      <w:r>
-        <w:rPr>
-          <w:rFonts w:ascii="Times New Roman" w:hAnsi="Times New Roman" w:cs="Times New Roman"/>
-          <w:sz w:val="22"/>
-        </w:rPr>
-        <w:t xml:space="preserve"> as validation and the other 4 subsets is used for training. </w:t>
-      </w:r>
-      <w:r>
-        <w:rPr>
-          <w:rFonts w:ascii="Times New Roman" w:hAnsi="Times New Roman" w:cs="Times New Roman"/>
-          <w:sz w:val="22"/>
-        </w:rPr>
-        <w:t>The validation error in each iteration is stored to allow computation of overall error</w:t>
-      </w:r>
-      <w:r>
-        <w:rPr>
-          <w:rFonts w:ascii="Times New Roman" w:hAnsi="Times New Roman" w:cs="Times New Roman"/>
-          <w:sz w:val="22"/>
-        </w:rPr>
-        <w:t xml:space="preserve"> for the 5</w:t>
-      </w:r>
-      <w:r>
-        <w:rPr>
-          <w:rFonts w:ascii="Times New Roman" w:hAnsi="Times New Roman" w:cs="Times New Roman"/>
-          <w:sz w:val="22"/>
-        </w:rPr>
-        <w:t xml:space="preserve"> </w:t>
-      </w:r>
-      <w:r>
-        <w:rPr>
-          <w:rFonts w:ascii="Times New Roman" w:hAnsi="Times New Roman" w:cs="Times New Roman"/>
-          <w:sz w:val="22"/>
-        </w:rPr>
-        <w:t>folds</w:t>
-      </w:r>
-      <w:r>
-        <w:rPr>
-          <w:rFonts w:ascii="Times New Roman" w:hAnsi="Times New Roman" w:cs="Times New Roman"/>
-          <w:sz w:val="22"/>
-        </w:rPr>
-        <w:t xml:space="preserve"> by simply taking average value. </w:t>
-      </w:r>
     </w:p>
     <w:p>
       <w:pPr>
@@ -4452,50 +4535,6 @@
     </w:p>
     <w:p>
       <w:pPr>
-        <w:rPr>
-          <w:rFonts w:ascii="Times New Roman" w:hAnsi="Times New Roman" w:cs="Times New Roman"/>
-          <w:b/>
-          <w:bCs/>
-          <w:sz w:val="24"/>
-          <w:szCs w:val="24"/>
-        </w:rPr>
-      </w:pPr>
-    </w:p>
-    <w:p>
-      <w:pPr>
-        <w:rPr>
-          <w:rFonts w:ascii="Times New Roman" w:hAnsi="Times New Roman" w:cs="Times New Roman"/>
-          <w:b/>
-          <w:bCs/>
-          <w:sz w:val="24"/>
-          <w:szCs w:val="24"/>
-        </w:rPr>
-      </w:pPr>
-    </w:p>
-    <w:p>
-      <w:pPr>
-        <w:rPr>
-          <w:rFonts w:ascii="Times New Roman" w:hAnsi="Times New Roman" w:cs="Times New Roman"/>
-          <w:b/>
-          <w:bCs/>
-          <w:sz w:val="24"/>
-          <w:szCs w:val="24"/>
-        </w:rPr>
-      </w:pPr>
-    </w:p>
-    <w:p>
-      <w:pPr>
-        <w:rPr>
-          <w:rFonts w:ascii="Times New Roman" w:hAnsi="Times New Roman" w:cs="Times New Roman"/>
-          <w:b/>
-          <w:bCs/>
-          <w:sz w:val="24"/>
-          <w:szCs w:val="24"/>
-        </w:rPr>
-      </w:pPr>
-    </w:p>
-    <w:p>
-      <w:pPr>
         <w:ind w:right="-1759"/>
         <w:rPr>
           <w:rFonts w:ascii="Times New Roman" w:hAnsi="Times New Roman" w:cs="Times New Roman"/>
@@ -4530,10 +4569,10 @@
           <w:noProof/>
         </w:rPr>
         <w:drawing>
-          <wp:inline distT="0" distB="0" distL="0" distR="0" wp14:anchorId="0C362FC8" wp14:editId="555AFB2E">
-            <wp:extent cx="3660775" cy="3485380"/>
-            <wp:effectExtent l="0" t="0" r="0" b="1270"/>
-            <wp:docPr id="8" name="图片 8"/>
+          <wp:inline distT="0" distB="0" distL="0" distR="0" wp14:anchorId="6138B280" wp14:editId="787D563B">
+            <wp:extent cx="3683821" cy="3467390"/>
+            <wp:effectExtent l="0" t="0" r="0" b="0"/>
+            <wp:docPr id="6" name="图片 6"/>
             <wp:cNvGraphicFramePr>
               <a:graphicFrameLocks xmlns:a="http://schemas.openxmlformats.org/drawingml/2006/main" noChangeAspect="1"/>
             </wp:cNvGraphicFramePr>
@@ -4553,7 +4592,7 @@
                   <pic:spPr>
                     <a:xfrm>
                       <a:off x="0" y="0"/>
-                      <a:ext cx="3683806" cy="3507307"/>
+                      <a:ext cx="3711691" cy="3493622"/>
                     </a:xfrm>
                     <a:prstGeom prst="rect">
                       <a:avLst/>
@@ -4573,14 +4612,13 @@
       </w:r>
       <w:r>
         <w:rPr>
-          <w:rFonts w:ascii="Times New Roman" w:hAnsi="Times New Roman" w:cs="Times New Roman"/>
           <w:noProof/>
         </w:rPr>
         <w:drawing>
-          <wp:inline distT="0" distB="0" distL="0" distR="0" wp14:anchorId="5491518E" wp14:editId="310A08F0">
-            <wp:extent cx="3727122" cy="3485260"/>
-            <wp:effectExtent l="0" t="0" r="6985" b="1270"/>
-            <wp:docPr id="10" name="图片 10"/>
+          <wp:inline distT="0" distB="0" distL="0" distR="0" wp14:anchorId="48C53808" wp14:editId="072A92FE">
+            <wp:extent cx="3643908" cy="3469323"/>
+            <wp:effectExtent l="0" t="0" r="0" b="0"/>
+            <wp:docPr id="9" name="图片 9"/>
             <wp:cNvGraphicFramePr>
               <a:graphicFrameLocks xmlns:a="http://schemas.openxmlformats.org/drawingml/2006/main" noChangeAspect="1"/>
             </wp:cNvGraphicFramePr>
@@ -4600,7 +4638,7 @@
                   <pic:spPr>
                     <a:xfrm>
                       <a:off x="0" y="0"/>
-                      <a:ext cx="3755162" cy="3511481"/>
+                      <a:ext cx="3691212" cy="3514360"/>
                     </a:xfrm>
                     <a:prstGeom prst="rect">
                       <a:avLst/>
@@ -4695,10 +4733,10 @@
           <w:szCs w:val="21"/>
         </w:rPr>
         <w:drawing>
-          <wp:inline distT="0" distB="0" distL="0" distR="0" wp14:anchorId="219F619C" wp14:editId="51839E0D">
-            <wp:extent cx="3815886" cy="3686939"/>
-            <wp:effectExtent l="0" t="0" r="0" b="8890"/>
-            <wp:docPr id="7" name="图片 7"/>
+          <wp:inline distT="0" distB="0" distL="0" distR="0" wp14:anchorId="6A677B67" wp14:editId="27DEF6FE">
+            <wp:extent cx="3791830" cy="3595459"/>
+            <wp:effectExtent l="0" t="0" r="0" b="5080"/>
+            <wp:docPr id="11" name="图片 11"/>
             <wp:cNvGraphicFramePr>
               <a:graphicFrameLocks xmlns:a="http://schemas.openxmlformats.org/drawingml/2006/main" noChangeAspect="1"/>
             </wp:cNvGraphicFramePr>
@@ -4718,7 +4756,7 @@
                   <pic:spPr>
                     <a:xfrm>
                       <a:off x="0" y="0"/>
-                      <a:ext cx="3834607" cy="3705027"/>
+                      <a:ext cx="3806526" cy="3609394"/>
                     </a:xfrm>
                     <a:prstGeom prst="rect">
                       <a:avLst/>
@@ -4960,14 +4998,35 @@
           <w:rFonts w:ascii="Times New Roman" w:hAnsi="Times New Roman" w:cs="Times New Roman"/>
           <w:sz w:val="22"/>
         </w:rPr>
-        <w:t xml:space="preserve">In comparison, RMSE in test set </w:t>
-      </w:r>
-      <w:r>
-        <w:rPr>
-          <w:rFonts w:ascii="Times New Roman" w:hAnsi="Times New Roman" w:cs="Times New Roman"/>
-          <w:sz w:val="22"/>
-        </w:rPr>
-        <w:t xml:space="preserve">is almost </w:t>
+        <w:t>In comparison, RMSE</w:t>
+      </w:r>
+      <w:r>
+        <w:rPr>
+          <w:rFonts w:ascii="Times New Roman" w:hAnsi="Times New Roman" w:cs="Times New Roman"/>
+          <w:sz w:val="22"/>
+        </w:rPr>
+        <w:t xml:space="preserve"> in cross validation</w:t>
+      </w:r>
+      <w:r>
+        <w:rPr>
+          <w:rFonts w:ascii="Times New Roman" w:hAnsi="Times New Roman" w:cs="Times New Roman"/>
+          <w:sz w:val="22"/>
+        </w:rPr>
+        <w:t xml:space="preserve"> </w:t>
+      </w:r>
+      <w:r>
+        <w:rPr>
+          <w:rFonts w:ascii="Times New Roman" w:hAnsi="Times New Roman" w:cs="Times New Roman"/>
+          <w:sz w:val="22"/>
+        </w:rPr>
+        <w:t>rises drastically to</w:t>
+      </w:r>
+      <w:r>
+        <w:rPr>
+          <w:rFonts w:ascii="Times New Roman" w:hAnsi="Times New Roman" w:cs="Times New Roman"/>
+          <w:sz w:val="22"/>
+        </w:rPr>
+        <w:t xml:space="preserve"> </w:t>
       </w:r>
       <w:r>
         <w:rPr>
@@ -5009,14 +5068,21 @@
           <w:rFonts w:ascii="Times New Roman" w:hAnsi="Times New Roman" w:cs="Times New Roman"/>
           <w:sz w:val="22"/>
         </w:rPr>
-        <w:t xml:space="preserve">They are likely to be the evidences of </w:t>
-      </w:r>
-      <w:r>
-        <w:rPr>
-          <w:rFonts w:ascii="Times New Roman" w:hAnsi="Times New Roman" w:cs="Times New Roman"/>
-          <w:sz w:val="22"/>
-        </w:rPr>
-        <w:t>overfitting</w:t>
+        <w:t>It is very</w:t>
+      </w:r>
+      <w:r>
+        <w:rPr>
+          <w:rFonts w:ascii="Times New Roman" w:hAnsi="Times New Roman" w:cs="Times New Roman"/>
+          <w:sz w:val="22"/>
+        </w:rPr>
+        <w:t xml:space="preserve"> likely </w:t>
+      </w:r>
+      <w:r>
+        <w:rPr>
+          <w:rFonts w:ascii="Times New Roman" w:hAnsi="Times New Roman" w:cs="Times New Roman"/>
+          <w:sz w:val="22"/>
+        </w:rPr>
+        <w:t>that the model has overfitted the data</w:t>
       </w:r>
       <w:r>
         <w:rPr>
@@ -5037,7 +5103,14 @@
           <w:rFonts w:ascii="Times New Roman" w:hAnsi="Times New Roman" w:cs="Times New Roman"/>
           <w:sz w:val="22"/>
         </w:rPr>
-        <w:t xml:space="preserve">n the test set and cross validation set, the error becomes </w:t>
+        <w:t xml:space="preserve">n the test set, the error becomes </w:t>
+      </w:r>
+      <w:r>
+        <w:rPr>
+          <w:rFonts w:ascii="Times New Roman" w:hAnsi="Times New Roman" w:cs="Times New Roman"/>
+          <w:sz w:val="22"/>
+        </w:rPr>
+        <w:t xml:space="preserve">much </w:t>
       </w:r>
       <w:r>
         <w:rPr>
@@ -5374,6 +5447,55 @@
           <w:sz w:val="22"/>
         </w:rPr>
         <w:t xml:space="preserve">making </w:t>
+      </w:r>
+      <w:r>
+        <w:rPr>
+          <w:rFonts w:ascii="Times New Roman" w:hAnsi="Times New Roman" w:cs="Times New Roman"/>
+          <w:sz w:val="22"/>
+        </w:rPr>
+        <w:t>larger errors</w:t>
+      </w:r>
+      <w:r>
+        <w:rPr>
+          <w:rFonts w:ascii="Times New Roman" w:hAnsi="Times New Roman" w:cs="Times New Roman"/>
+          <w:sz w:val="22"/>
+        </w:rPr>
+        <w:t>. And</w:t>
+      </w:r>
+      <w:r>
+        <w:rPr>
+          <w:rFonts w:ascii="Times New Roman" w:hAnsi="Times New Roman" w:cs="Times New Roman"/>
+          <w:sz w:val="22"/>
+        </w:rPr>
+        <w:t xml:space="preserve"> decision tree regression </w:t>
+      </w:r>
+      <w:r>
+        <w:rPr>
+          <w:rFonts w:ascii="Times New Roman" w:hAnsi="Times New Roman" w:cs="Times New Roman"/>
+          <w:sz w:val="22"/>
+        </w:rPr>
+        <w:t>potentially suffers</w:t>
+      </w:r>
+      <w:r>
+        <w:rPr>
+          <w:rFonts w:ascii="Times New Roman" w:hAnsi="Times New Roman" w:cs="Times New Roman"/>
+          <w:sz w:val="22"/>
+        </w:rPr>
+        <w:t xml:space="preserve"> from overfitting, thus it </w:t>
+      </w:r>
+      <w:r>
+        <w:rPr>
+          <w:rFonts w:ascii="Times New Roman" w:hAnsi="Times New Roman" w:cs="Times New Roman"/>
+          <w:sz w:val="22"/>
+        </w:rPr>
+        <w:t xml:space="preserve">needs more constraints on the model to make it </w:t>
+      </w:r>
+      <w:r>
+        <w:rPr>
+          <w:rFonts w:ascii="Times New Roman" w:hAnsi="Times New Roman" w:cs="Times New Roman"/>
+          <w:sz w:val="22"/>
+        </w:rPr>
+        <w:t>useful</w:t>
       </w:r>
       <w:bookmarkStart w:id="0" w:name="_GoBack"/>
       <w:bookmarkEnd w:id="0"/>
@@ -5382,49 +5504,7 @@
           <w:rFonts w:ascii="Times New Roman" w:hAnsi="Times New Roman" w:cs="Times New Roman"/>
           <w:sz w:val="22"/>
         </w:rPr>
-        <w:t>larger errors</w:t>
-      </w:r>
-      <w:r>
-        <w:rPr>
-          <w:rFonts w:ascii="Times New Roman" w:hAnsi="Times New Roman" w:cs="Times New Roman"/>
-          <w:sz w:val="22"/>
-        </w:rPr>
-        <w:t>. And</w:t>
-      </w:r>
-      <w:r>
-        <w:rPr>
-          <w:rFonts w:ascii="Times New Roman" w:hAnsi="Times New Roman" w:cs="Times New Roman"/>
-          <w:sz w:val="22"/>
-        </w:rPr>
-        <w:t xml:space="preserve"> decision tree regression </w:t>
-      </w:r>
-      <w:r>
-        <w:rPr>
-          <w:rFonts w:ascii="Times New Roman" w:hAnsi="Times New Roman" w:cs="Times New Roman"/>
-          <w:sz w:val="22"/>
-        </w:rPr>
-        <w:t>potentially suffers</w:t>
-      </w:r>
-      <w:r>
-        <w:rPr>
-          <w:rFonts w:ascii="Times New Roman" w:hAnsi="Times New Roman" w:cs="Times New Roman"/>
-          <w:sz w:val="22"/>
-        </w:rPr>
-        <w:t xml:space="preserve"> from overfitting, thus it is not recommended on this </w:t>
-      </w:r>
-      <w:r>
-        <w:rPr>
-          <w:rFonts w:ascii="Times New Roman" w:hAnsi="Times New Roman" w:cs="Times New Roman"/>
-          <w:sz w:val="22"/>
-        </w:rPr>
-        <w:t>problem</w:t>
-      </w:r>
-      <w:r>
-        <w:rPr>
-          <w:rFonts w:ascii="Times New Roman" w:hAnsi="Times New Roman" w:cs="Times New Roman"/>
-          <w:sz w:val="22"/>
-        </w:rPr>
-        <w:t xml:space="preserve">. </w:t>
+        <w:t xml:space="preserve"> on our problem.</w:t>
       </w:r>
     </w:p>
     <w:sectPr>
@@ -6613,6 +6693,8 @@
     <w:rsid w:val="002C360E"/>
     <w:rsid w:val="002D2DAE"/>
     <w:rsid w:val="00323F9B"/>
+    <w:rsid w:val="003522FE"/>
+    <w:rsid w:val="003865EC"/>
     <w:rsid w:val="003B7403"/>
     <w:rsid w:val="00416AAD"/>
     <w:rsid w:val="004B5D43"/>
@@ -7361,7 +7443,7 @@
 </file>
 
 <file path=customXml/itemProps1.xml><?xml version="1.0" encoding="utf-8"?>
-<ds:datastoreItem xmlns:ds="http://schemas.openxmlformats.org/officeDocument/2006/customXml" ds:itemID="{F15F32FA-E08F-47C2-9D08-2674E568CB21}">
+<ds:datastoreItem xmlns:ds="http://schemas.openxmlformats.org/officeDocument/2006/customXml" ds:itemID="{E53511D8-23B4-4567-B626-0C1EE9492119}">
   <ds:schemaRefs>
     <ds:schemaRef ds:uri="http://schemas.openxmlformats.org/officeDocument/2006/bibliography"/>
   </ds:schemaRefs>

</xml_diff>

<commit_message>
change to the same random seed
</commit_message>
<xml_diff>
--- a/ECE9063-Assignment1-jye64.docx
+++ b/ECE9063-Assignment1-jye64.docx
@@ -4569,10 +4569,10 @@
           <w:noProof/>
         </w:rPr>
         <w:drawing>
-          <wp:inline distT="0" distB="0" distL="0" distR="0" wp14:anchorId="6138B280" wp14:editId="787D563B">
-            <wp:extent cx="3683821" cy="3467390"/>
-            <wp:effectExtent l="0" t="0" r="0" b="0"/>
-            <wp:docPr id="6" name="图片 6"/>
+          <wp:inline distT="0" distB="0" distL="0" distR="0" wp14:anchorId="6D23C338" wp14:editId="20C98335">
+            <wp:extent cx="3684761" cy="3481056"/>
+            <wp:effectExtent l="0" t="0" r="0" b="5715"/>
+            <wp:docPr id="8" name="图片 8"/>
             <wp:cNvGraphicFramePr>
               <a:graphicFrameLocks xmlns:a="http://schemas.openxmlformats.org/drawingml/2006/main" noChangeAspect="1"/>
             </wp:cNvGraphicFramePr>
@@ -4592,7 +4592,7 @@
                   <pic:spPr>
                     <a:xfrm>
                       <a:off x="0" y="0"/>
-                      <a:ext cx="3711691" cy="3493622"/>
+                      <a:ext cx="3699569" cy="3495045"/>
                     </a:xfrm>
                     <a:prstGeom prst="rect">
                       <a:avLst/>
@@ -4615,9 +4615,9 @@
           <w:noProof/>
         </w:rPr>
         <w:drawing>
-          <wp:inline distT="0" distB="0" distL="0" distR="0" wp14:anchorId="48C53808" wp14:editId="072A92FE">
-            <wp:extent cx="3643908" cy="3469323"/>
-            <wp:effectExtent l="0" t="0" r="0" b="0"/>
+          <wp:inline distT="0" distB="0" distL="0" distR="0" wp14:anchorId="48C53808" wp14:editId="0E089599">
+            <wp:extent cx="3657156" cy="3481935"/>
+            <wp:effectExtent l="0" t="0" r="635" b="4445"/>
             <wp:docPr id="9" name="图片 9"/>
             <wp:cNvGraphicFramePr>
               <a:graphicFrameLocks xmlns:a="http://schemas.openxmlformats.org/drawingml/2006/main" noChangeAspect="1"/>
@@ -4638,7 +4638,7 @@
                   <pic:spPr>
                     <a:xfrm>
                       <a:off x="0" y="0"/>
-                      <a:ext cx="3691212" cy="3514360"/>
+                      <a:ext cx="3706395" cy="3528815"/>
                     </a:xfrm>
                     <a:prstGeom prst="rect">
                       <a:avLst/>
@@ -4733,10 +4733,10 @@
           <w:szCs w:val="21"/>
         </w:rPr>
         <w:drawing>
-          <wp:inline distT="0" distB="0" distL="0" distR="0" wp14:anchorId="6A677B67" wp14:editId="27DEF6FE">
-            <wp:extent cx="3791830" cy="3595459"/>
-            <wp:effectExtent l="0" t="0" r="0" b="5080"/>
-            <wp:docPr id="11" name="图片 11"/>
+          <wp:inline distT="0" distB="0" distL="0" distR="0" wp14:anchorId="15A94F54" wp14:editId="698F1AFC">
+            <wp:extent cx="3784349" cy="3603700"/>
+            <wp:effectExtent l="0" t="0" r="6985" b="0"/>
+            <wp:docPr id="7" name="图片 7"/>
             <wp:cNvGraphicFramePr>
               <a:graphicFrameLocks xmlns:a="http://schemas.openxmlformats.org/drawingml/2006/main" noChangeAspect="1"/>
             </wp:cNvGraphicFramePr>
@@ -4756,7 +4756,7 @@
                   <pic:spPr>
                     <a:xfrm>
                       <a:off x="0" y="0"/>
-                      <a:ext cx="3806526" cy="3609394"/>
+                      <a:ext cx="3799597" cy="3618220"/>
                     </a:xfrm>
                     <a:prstGeom prst="rect">
                       <a:avLst/>
@@ -4984,7 +4984,21 @@
           <w:rFonts w:ascii="Times New Roman" w:hAnsi="Times New Roman" w:cs="Times New Roman"/>
           <w:sz w:val="22"/>
         </w:rPr>
-        <w:t xml:space="preserve">(0.17%) </w:t>
+        <w:t>(0.1</w:t>
+      </w:r>
+      <w:r>
+        <w:rPr>
+          <w:rFonts w:ascii="Times New Roman" w:hAnsi="Times New Roman" w:cs="Times New Roman"/>
+          <w:sz w:val="22"/>
+        </w:rPr>
+        <w:t>6</w:t>
+      </w:r>
+      <w:r>
+        <w:rPr>
+          <w:rFonts w:ascii="Times New Roman" w:hAnsi="Times New Roman" w:cs="Times New Roman"/>
+          <w:sz w:val="22"/>
+        </w:rPr>
+        <w:t xml:space="preserve">%) </w:t>
       </w:r>
       <w:r>
         <w:rPr>
@@ -5033,472 +5047,472 @@
           <w:rFonts w:ascii="Times New Roman" w:hAnsi="Times New Roman" w:cs="Times New Roman"/>
           <w:sz w:val="22"/>
         </w:rPr>
-        <w:t>9</w:t>
-      </w:r>
-      <w:r>
-        <w:rPr>
-          <w:rFonts w:ascii="Times New Roman" w:hAnsi="Times New Roman" w:cs="Times New Roman"/>
-          <w:sz w:val="22"/>
-        </w:rPr>
-        <w:t xml:space="preserve"> times </w:t>
-      </w:r>
-      <w:r>
-        <w:rPr>
-          <w:rFonts w:ascii="Times New Roman" w:hAnsi="Times New Roman" w:cs="Times New Roman"/>
-          <w:sz w:val="22"/>
-        </w:rPr>
-        <w:t>of that</w:t>
-      </w:r>
-      <w:r>
-        <w:rPr>
-          <w:rFonts w:ascii="Times New Roman" w:hAnsi="Times New Roman" w:cs="Times New Roman"/>
-          <w:sz w:val="22"/>
-        </w:rPr>
-        <w:t xml:space="preserve"> in training set</w:t>
-      </w:r>
-      <w:r>
-        <w:rPr>
-          <w:rFonts w:ascii="Times New Roman" w:hAnsi="Times New Roman" w:cs="Times New Roman"/>
-          <w:sz w:val="22"/>
-        </w:rPr>
-        <w:t xml:space="preserve">. </w:t>
-      </w:r>
-      <w:r>
-        <w:rPr>
-          <w:rFonts w:ascii="Times New Roman" w:hAnsi="Times New Roman" w:cs="Times New Roman"/>
-          <w:sz w:val="22"/>
-        </w:rPr>
-        <w:t>It is very</w:t>
-      </w:r>
-      <w:r>
-        <w:rPr>
-          <w:rFonts w:ascii="Times New Roman" w:hAnsi="Times New Roman" w:cs="Times New Roman"/>
-          <w:sz w:val="22"/>
-        </w:rPr>
-        <w:t xml:space="preserve"> likely </w:t>
-      </w:r>
-      <w:r>
-        <w:rPr>
-          <w:rFonts w:ascii="Times New Roman" w:hAnsi="Times New Roman" w:cs="Times New Roman"/>
-          <w:sz w:val="22"/>
-        </w:rPr>
-        <w:t>that the model has overfitted the data</w:t>
-      </w:r>
-      <w:r>
-        <w:rPr>
-          <w:rFonts w:ascii="Times New Roman" w:hAnsi="Times New Roman" w:cs="Times New Roman"/>
-          <w:sz w:val="22"/>
-        </w:rPr>
-        <w:t xml:space="preserve">. </w:t>
-      </w:r>
-      <w:r>
-        <w:rPr>
-          <w:rFonts w:ascii="Times New Roman" w:hAnsi="Times New Roman" w:cs="Times New Roman"/>
-          <w:sz w:val="22"/>
-        </w:rPr>
-        <w:t>I</w:t>
-      </w:r>
-      <w:r>
-        <w:rPr>
-          <w:rFonts w:ascii="Times New Roman" w:hAnsi="Times New Roman" w:cs="Times New Roman"/>
-          <w:sz w:val="22"/>
-        </w:rPr>
-        <w:t xml:space="preserve">n the test set, the error becomes </w:t>
-      </w:r>
-      <w:r>
-        <w:rPr>
-          <w:rFonts w:ascii="Times New Roman" w:hAnsi="Times New Roman" w:cs="Times New Roman"/>
-          <w:sz w:val="22"/>
-        </w:rPr>
-        <w:t xml:space="preserve">much </w:t>
-      </w:r>
-      <w:r>
-        <w:rPr>
-          <w:rFonts w:ascii="Times New Roman" w:hAnsi="Times New Roman" w:cs="Times New Roman"/>
-          <w:sz w:val="22"/>
-        </w:rPr>
-        <w:t xml:space="preserve">larger and </w:t>
-      </w:r>
-      <w:r>
-        <w:rPr>
-          <w:rFonts w:ascii="Times New Roman" w:hAnsi="Times New Roman" w:cs="Times New Roman"/>
-          <w:sz w:val="22"/>
-        </w:rPr>
-        <w:t>close</w:t>
-      </w:r>
-      <w:r>
-        <w:rPr>
-          <w:rFonts w:ascii="Times New Roman" w:hAnsi="Times New Roman" w:cs="Times New Roman"/>
-          <w:sz w:val="22"/>
-        </w:rPr>
-        <w:t>r</w:t>
-      </w:r>
-      <w:r>
-        <w:rPr>
-          <w:rFonts w:ascii="Times New Roman" w:hAnsi="Times New Roman" w:cs="Times New Roman"/>
-          <w:sz w:val="22"/>
-        </w:rPr>
-        <w:t xml:space="preserve"> to results </w:t>
-      </w:r>
-      <w:r>
-        <w:rPr>
-          <w:rFonts w:ascii="Times New Roman" w:hAnsi="Times New Roman" w:cs="Times New Roman"/>
-          <w:sz w:val="22"/>
-        </w:rPr>
-        <w:t xml:space="preserve">obtained from </w:t>
-      </w:r>
-      <w:r>
-        <w:rPr>
-          <w:rFonts w:ascii="Times New Roman" w:hAnsi="Times New Roman" w:cs="Times New Roman"/>
-          <w:sz w:val="22"/>
-        </w:rPr>
-        <w:t xml:space="preserve">other two models. </w:t>
-      </w:r>
-      <w:r>
-        <w:rPr>
-          <w:rFonts w:ascii="Times New Roman" w:hAnsi="Times New Roman" w:cs="Times New Roman"/>
-          <w:sz w:val="22"/>
-        </w:rPr>
-        <w:t xml:space="preserve"> </w:t>
-      </w:r>
-    </w:p>
-    <w:p>
-      <w:pPr>
-        <w:rPr>
-          <w:rFonts w:ascii="Times New Roman" w:hAnsi="Times New Roman" w:cs="Times New Roman"/>
-          <w:sz w:val="22"/>
-        </w:rPr>
-      </w:pPr>
-    </w:p>
-    <w:p>
-      <w:pPr>
-        <w:spacing w:line="360" w:lineRule="auto"/>
-        <w:rPr>
-          <w:rFonts w:ascii="Times New Roman" w:hAnsi="Times New Roman" w:cs="Times New Roman"/>
-          <w:sz w:val="22"/>
-        </w:rPr>
-      </w:pPr>
-      <w:r>
-        <w:rPr>
-          <w:rFonts w:ascii="Times New Roman" w:hAnsi="Times New Roman" w:cs="Times New Roman"/>
-          <w:sz w:val="22"/>
-        </w:rPr>
-        <w:t xml:space="preserve">As anticipated, </w:t>
-      </w:r>
-      <w:r>
-        <w:rPr>
-          <w:rFonts w:ascii="Times New Roman" w:hAnsi="Times New Roman" w:cs="Times New Roman"/>
-          <w:sz w:val="22"/>
-        </w:rPr>
-        <w:t>all error metrics in</w:t>
-      </w:r>
-      <w:r>
-        <w:rPr>
-          <w:rFonts w:ascii="Times New Roman" w:hAnsi="Times New Roman" w:cs="Times New Roman"/>
-          <w:sz w:val="22"/>
-        </w:rPr>
-        <w:t xml:space="preserve"> test set are larger than those of the training set</w:t>
-      </w:r>
-      <w:r>
-        <w:rPr>
-          <w:rFonts w:ascii="Times New Roman" w:hAnsi="Times New Roman" w:cs="Times New Roman"/>
-          <w:sz w:val="22"/>
-        </w:rPr>
-        <w:t xml:space="preserve"> in all three algorithms. </w:t>
-      </w:r>
-      <w:r>
-        <w:rPr>
-          <w:rFonts w:ascii="Times New Roman" w:hAnsi="Times New Roman" w:cs="Times New Roman"/>
-          <w:sz w:val="22"/>
-        </w:rPr>
-        <w:t>Since</w:t>
-      </w:r>
-      <w:r>
-        <w:rPr>
-          <w:rFonts w:ascii="Times New Roman" w:hAnsi="Times New Roman" w:cs="Times New Roman"/>
-          <w:sz w:val="22"/>
-        </w:rPr>
-        <w:t xml:space="preserve"> the model </w:t>
-      </w:r>
-      <w:r>
-        <w:rPr>
-          <w:rFonts w:ascii="Times New Roman" w:hAnsi="Times New Roman" w:cs="Times New Roman"/>
-          <w:sz w:val="22"/>
-        </w:rPr>
-        <w:t>is not fit</w:t>
-      </w:r>
-      <w:r>
-        <w:rPr>
-          <w:rFonts w:ascii="Times New Roman" w:hAnsi="Times New Roman" w:cs="Times New Roman"/>
-          <w:sz w:val="22"/>
-        </w:rPr>
-        <w:t>ted</w:t>
-      </w:r>
-      <w:r>
-        <w:rPr>
-          <w:rFonts w:ascii="Times New Roman" w:hAnsi="Times New Roman" w:cs="Times New Roman"/>
-          <w:sz w:val="22"/>
-        </w:rPr>
-        <w:t xml:space="preserve"> to the test data, </w:t>
-      </w:r>
-      <w:r>
-        <w:rPr>
-          <w:rFonts w:ascii="Times New Roman" w:hAnsi="Times New Roman" w:cs="Times New Roman"/>
-          <w:sz w:val="22"/>
-        </w:rPr>
-        <w:t xml:space="preserve">then </w:t>
-      </w:r>
-      <w:r>
-        <w:rPr>
-          <w:rFonts w:ascii="Times New Roman" w:hAnsi="Times New Roman" w:cs="Times New Roman"/>
-          <w:sz w:val="22"/>
-        </w:rPr>
-        <w:t xml:space="preserve">it may not perform as good as it was in the training </w:t>
-      </w:r>
-      <w:r>
-        <w:rPr>
-          <w:rFonts w:ascii="Times New Roman" w:hAnsi="Times New Roman" w:cs="Times New Roman"/>
-          <w:sz w:val="22"/>
-        </w:rPr>
-        <w:t>stage</w:t>
-      </w:r>
-      <w:r>
-        <w:rPr>
-          <w:rFonts w:ascii="Times New Roman" w:hAnsi="Times New Roman" w:cs="Times New Roman"/>
-          <w:sz w:val="22"/>
-        </w:rPr>
-        <w:t>.</w:t>
-      </w:r>
-    </w:p>
-    <w:p>
-      <w:pPr>
-        <w:spacing w:line="360" w:lineRule="auto"/>
-        <w:rPr>
-          <w:rFonts w:ascii="Times New Roman" w:hAnsi="Times New Roman" w:cs="Times New Roman"/>
-          <w:sz w:val="22"/>
-        </w:rPr>
-      </w:pPr>
-    </w:p>
-    <w:p>
-      <w:pPr>
-        <w:spacing w:line="360" w:lineRule="auto"/>
-        <w:rPr>
-          <w:rFonts w:ascii="Times New Roman" w:hAnsi="Times New Roman" w:cs="Times New Roman"/>
-          <w:sz w:val="22"/>
-        </w:rPr>
-      </w:pPr>
-      <w:r>
-        <w:rPr>
-          <w:rFonts w:ascii="Times New Roman" w:hAnsi="Times New Roman" w:cs="Times New Roman"/>
-          <w:sz w:val="22"/>
-        </w:rPr>
-        <w:t xml:space="preserve">To sum up, random forest regression has the overall best performance. </w:t>
-      </w:r>
-      <w:r>
-        <w:rPr>
-          <w:rFonts w:ascii="Times New Roman" w:hAnsi="Times New Roman" w:cs="Times New Roman"/>
-          <w:sz w:val="22"/>
-        </w:rPr>
-        <w:t>What’s better still</w:t>
-      </w:r>
-      <w:r>
-        <w:rPr>
-          <w:rFonts w:ascii="Times New Roman" w:hAnsi="Times New Roman" w:cs="Times New Roman"/>
-          <w:sz w:val="22"/>
-        </w:rPr>
-        <w:t>,</w:t>
-      </w:r>
-      <w:r>
-        <w:rPr>
-          <w:rFonts w:ascii="Times New Roman" w:hAnsi="Times New Roman" w:cs="Times New Roman"/>
-          <w:sz w:val="22"/>
-        </w:rPr>
-        <w:t xml:space="preserve"> its </w:t>
-      </w:r>
-      <w:r>
-        <w:rPr>
-          <w:rFonts w:ascii="Times New Roman" w:hAnsi="Times New Roman" w:cs="Times New Roman"/>
-          <w:sz w:val="22"/>
-        </w:rPr>
-        <w:t>cross-validation</w:t>
-      </w:r>
-      <w:r>
-        <w:rPr>
-          <w:rFonts w:ascii="Times New Roman" w:hAnsi="Times New Roman" w:cs="Times New Roman"/>
-          <w:sz w:val="22"/>
-        </w:rPr>
-        <w:t xml:space="preserve"> </w:t>
-      </w:r>
-      <w:r>
-        <w:rPr>
-          <w:rFonts w:ascii="Times New Roman" w:hAnsi="Times New Roman" w:cs="Times New Roman"/>
-          <w:sz w:val="22"/>
-        </w:rPr>
-        <w:t>error</w:t>
-      </w:r>
-      <w:r>
-        <w:rPr>
-          <w:rFonts w:ascii="Times New Roman" w:hAnsi="Times New Roman" w:cs="Times New Roman"/>
-          <w:sz w:val="22"/>
-        </w:rPr>
-        <w:t xml:space="preserve"> is stable, which make</w:t>
-      </w:r>
-      <w:r>
-        <w:rPr>
-          <w:rFonts w:ascii="Times New Roman" w:hAnsi="Times New Roman" w:cs="Times New Roman"/>
-          <w:sz w:val="22"/>
-        </w:rPr>
-        <w:t>s</w:t>
-      </w:r>
-      <w:r>
-        <w:rPr>
-          <w:rFonts w:ascii="Times New Roman" w:hAnsi="Times New Roman" w:cs="Times New Roman"/>
-          <w:sz w:val="22"/>
-        </w:rPr>
-        <w:t xml:space="preserve"> it </w:t>
-      </w:r>
-      <w:r>
-        <w:rPr>
-          <w:rFonts w:ascii="Times New Roman" w:hAnsi="Times New Roman" w:cs="Times New Roman"/>
-          <w:sz w:val="22"/>
-        </w:rPr>
-        <w:t>a</w:t>
-      </w:r>
-      <w:r>
-        <w:rPr>
-          <w:rFonts w:ascii="Times New Roman" w:hAnsi="Times New Roman" w:cs="Times New Roman"/>
-          <w:sz w:val="22"/>
-        </w:rPr>
-        <w:t xml:space="preserve"> </w:t>
-      </w:r>
-      <w:r>
-        <w:rPr>
-          <w:rFonts w:ascii="Times New Roman" w:hAnsi="Times New Roman" w:cs="Times New Roman"/>
-          <w:sz w:val="22"/>
-        </w:rPr>
-        <w:t>suitable</w:t>
-      </w:r>
-      <w:r>
-        <w:rPr>
-          <w:rFonts w:ascii="Times New Roman" w:hAnsi="Times New Roman" w:cs="Times New Roman"/>
-          <w:sz w:val="22"/>
-        </w:rPr>
-        <w:t xml:space="preserve"> model on this dataset</w:t>
-      </w:r>
-      <w:r>
-        <w:rPr>
-          <w:rFonts w:ascii="Times New Roman" w:hAnsi="Times New Roman" w:cs="Times New Roman"/>
-          <w:sz w:val="22"/>
-        </w:rPr>
-        <w:t xml:space="preserve"> and </w:t>
-      </w:r>
-      <w:r>
-        <w:rPr>
-          <w:rFonts w:ascii="Times New Roman" w:hAnsi="Times New Roman" w:cs="Times New Roman"/>
-          <w:sz w:val="22"/>
-        </w:rPr>
-        <w:t>our</w:t>
-      </w:r>
-      <w:r>
-        <w:rPr>
-          <w:rFonts w:ascii="Times New Roman" w:hAnsi="Times New Roman" w:cs="Times New Roman"/>
-          <w:sz w:val="22"/>
-        </w:rPr>
-        <w:t xml:space="preserve"> forecasting problem. </w:t>
-      </w:r>
-      <w:r>
-        <w:rPr>
-          <w:rFonts w:ascii="Times New Roman" w:hAnsi="Times New Roman" w:cs="Times New Roman"/>
-          <w:sz w:val="22"/>
-        </w:rPr>
-        <w:t xml:space="preserve">Support vector regression </w:t>
-      </w:r>
-      <w:r>
-        <w:rPr>
-          <w:rFonts w:ascii="Times New Roman" w:hAnsi="Times New Roman" w:cs="Times New Roman"/>
-          <w:sz w:val="22"/>
-        </w:rPr>
-        <w:t xml:space="preserve">has </w:t>
-      </w:r>
-      <w:r>
-        <w:rPr>
-          <w:rFonts w:ascii="Times New Roman" w:hAnsi="Times New Roman" w:cs="Times New Roman"/>
-          <w:sz w:val="22"/>
-        </w:rPr>
-        <w:t>very high RMSE</w:t>
-      </w:r>
-      <w:r>
-        <w:rPr>
-          <w:rFonts w:ascii="Times New Roman" w:hAnsi="Times New Roman" w:cs="Times New Roman"/>
-          <w:sz w:val="22"/>
-        </w:rPr>
-        <w:t xml:space="preserve"> </w:t>
-      </w:r>
-      <w:r>
-        <w:rPr>
-          <w:rFonts w:ascii="Times New Roman" w:hAnsi="Times New Roman" w:cs="Times New Roman"/>
-          <w:sz w:val="22"/>
-        </w:rPr>
-        <w:t xml:space="preserve">as it is penalized more by </w:t>
-      </w:r>
-      <w:r>
-        <w:rPr>
-          <w:rFonts w:ascii="Times New Roman" w:hAnsi="Times New Roman" w:cs="Times New Roman"/>
-          <w:sz w:val="22"/>
-        </w:rPr>
-        <w:t xml:space="preserve">making </w:t>
-      </w:r>
-      <w:r>
-        <w:rPr>
-          <w:rFonts w:ascii="Times New Roman" w:hAnsi="Times New Roman" w:cs="Times New Roman"/>
-          <w:sz w:val="22"/>
-        </w:rPr>
-        <w:t>larger errors</w:t>
-      </w:r>
-      <w:r>
-        <w:rPr>
-          <w:rFonts w:ascii="Times New Roman" w:hAnsi="Times New Roman" w:cs="Times New Roman"/>
-          <w:sz w:val="22"/>
-        </w:rPr>
-        <w:t>. And</w:t>
-      </w:r>
-      <w:r>
-        <w:rPr>
-          <w:rFonts w:ascii="Times New Roman" w:hAnsi="Times New Roman" w:cs="Times New Roman"/>
-          <w:sz w:val="22"/>
-        </w:rPr>
-        <w:t xml:space="preserve"> decision tree regression </w:t>
-      </w:r>
-      <w:r>
-        <w:rPr>
-          <w:rFonts w:ascii="Times New Roman" w:hAnsi="Times New Roman" w:cs="Times New Roman"/>
-          <w:sz w:val="22"/>
-        </w:rPr>
-        <w:t>potentially suffers</w:t>
-      </w:r>
-      <w:r>
-        <w:rPr>
-          <w:rFonts w:ascii="Times New Roman" w:hAnsi="Times New Roman" w:cs="Times New Roman"/>
-          <w:sz w:val="22"/>
-        </w:rPr>
-        <w:t xml:space="preserve"> from overfitting, thus it </w:t>
-      </w:r>
-      <w:r>
-        <w:rPr>
-          <w:rFonts w:ascii="Times New Roman" w:hAnsi="Times New Roman" w:cs="Times New Roman"/>
-          <w:sz w:val="22"/>
-        </w:rPr>
-        <w:t xml:space="preserve">needs more constraints on the model to make it </w:t>
-      </w:r>
-      <w:r>
-        <w:rPr>
-          <w:rFonts w:ascii="Times New Roman" w:hAnsi="Times New Roman" w:cs="Times New Roman"/>
-          <w:sz w:val="22"/>
-        </w:rPr>
-        <w:t>useful</w:t>
+        <w:t>10</w:t>
       </w:r>
       <w:bookmarkStart w:id="0" w:name="_GoBack"/>
       <w:bookmarkEnd w:id="0"/>
+      <w:r>
+        <w:rPr>
+          <w:rFonts w:ascii="Times New Roman" w:hAnsi="Times New Roman" w:cs="Times New Roman"/>
+          <w:sz w:val="22"/>
+        </w:rPr>
+        <w:t xml:space="preserve"> times </w:t>
+      </w:r>
+      <w:r>
+        <w:rPr>
+          <w:rFonts w:ascii="Times New Roman" w:hAnsi="Times New Roman" w:cs="Times New Roman"/>
+          <w:sz w:val="22"/>
+        </w:rPr>
+        <w:t>of that</w:t>
+      </w:r>
+      <w:r>
+        <w:rPr>
+          <w:rFonts w:ascii="Times New Roman" w:hAnsi="Times New Roman" w:cs="Times New Roman"/>
+          <w:sz w:val="22"/>
+        </w:rPr>
+        <w:t xml:space="preserve"> in training set</w:t>
+      </w:r>
+      <w:r>
+        <w:rPr>
+          <w:rFonts w:ascii="Times New Roman" w:hAnsi="Times New Roman" w:cs="Times New Roman"/>
+          <w:sz w:val="22"/>
+        </w:rPr>
+        <w:t xml:space="preserve">. </w:t>
+      </w:r>
+      <w:r>
+        <w:rPr>
+          <w:rFonts w:ascii="Times New Roman" w:hAnsi="Times New Roman" w:cs="Times New Roman"/>
+          <w:sz w:val="22"/>
+        </w:rPr>
+        <w:t>It is very</w:t>
+      </w:r>
+      <w:r>
+        <w:rPr>
+          <w:rFonts w:ascii="Times New Roman" w:hAnsi="Times New Roman" w:cs="Times New Roman"/>
+          <w:sz w:val="22"/>
+        </w:rPr>
+        <w:t xml:space="preserve"> likely </w:t>
+      </w:r>
+      <w:r>
+        <w:rPr>
+          <w:rFonts w:ascii="Times New Roman" w:hAnsi="Times New Roman" w:cs="Times New Roman"/>
+          <w:sz w:val="22"/>
+        </w:rPr>
+        <w:t>that the model has overfitted the data</w:t>
+      </w:r>
+      <w:r>
+        <w:rPr>
+          <w:rFonts w:ascii="Times New Roman" w:hAnsi="Times New Roman" w:cs="Times New Roman"/>
+          <w:sz w:val="22"/>
+        </w:rPr>
+        <w:t xml:space="preserve">. </w:t>
+      </w:r>
+      <w:r>
+        <w:rPr>
+          <w:rFonts w:ascii="Times New Roman" w:hAnsi="Times New Roman" w:cs="Times New Roman"/>
+          <w:sz w:val="22"/>
+        </w:rPr>
+        <w:t>I</w:t>
+      </w:r>
+      <w:r>
+        <w:rPr>
+          <w:rFonts w:ascii="Times New Roman" w:hAnsi="Times New Roman" w:cs="Times New Roman"/>
+          <w:sz w:val="22"/>
+        </w:rPr>
+        <w:t xml:space="preserve">n the test set, the error becomes </w:t>
+      </w:r>
+      <w:r>
+        <w:rPr>
+          <w:rFonts w:ascii="Times New Roman" w:hAnsi="Times New Roman" w:cs="Times New Roman"/>
+          <w:sz w:val="22"/>
+        </w:rPr>
+        <w:t xml:space="preserve">much </w:t>
+      </w:r>
+      <w:r>
+        <w:rPr>
+          <w:rFonts w:ascii="Times New Roman" w:hAnsi="Times New Roman" w:cs="Times New Roman"/>
+          <w:sz w:val="22"/>
+        </w:rPr>
+        <w:t xml:space="preserve">larger and </w:t>
+      </w:r>
+      <w:r>
+        <w:rPr>
+          <w:rFonts w:ascii="Times New Roman" w:hAnsi="Times New Roman" w:cs="Times New Roman"/>
+          <w:sz w:val="22"/>
+        </w:rPr>
+        <w:t>close</w:t>
+      </w:r>
+      <w:r>
+        <w:rPr>
+          <w:rFonts w:ascii="Times New Roman" w:hAnsi="Times New Roman" w:cs="Times New Roman"/>
+          <w:sz w:val="22"/>
+        </w:rPr>
+        <w:t>r</w:t>
+      </w:r>
+      <w:r>
+        <w:rPr>
+          <w:rFonts w:ascii="Times New Roman" w:hAnsi="Times New Roman" w:cs="Times New Roman"/>
+          <w:sz w:val="22"/>
+        </w:rPr>
+        <w:t xml:space="preserve"> to results </w:t>
+      </w:r>
+      <w:r>
+        <w:rPr>
+          <w:rFonts w:ascii="Times New Roman" w:hAnsi="Times New Roman" w:cs="Times New Roman"/>
+          <w:sz w:val="22"/>
+        </w:rPr>
+        <w:t xml:space="preserve">obtained from </w:t>
+      </w:r>
+      <w:r>
+        <w:rPr>
+          <w:rFonts w:ascii="Times New Roman" w:hAnsi="Times New Roman" w:cs="Times New Roman"/>
+          <w:sz w:val="22"/>
+        </w:rPr>
+        <w:t xml:space="preserve">other two models. </w:t>
+      </w:r>
+      <w:r>
+        <w:rPr>
+          <w:rFonts w:ascii="Times New Roman" w:hAnsi="Times New Roman" w:cs="Times New Roman"/>
+          <w:sz w:val="22"/>
+        </w:rPr>
+        <w:t xml:space="preserve"> </w:t>
+      </w:r>
+    </w:p>
+    <w:p>
+      <w:pPr>
+        <w:rPr>
+          <w:rFonts w:ascii="Times New Roman" w:hAnsi="Times New Roman" w:cs="Times New Roman"/>
+          <w:sz w:val="22"/>
+        </w:rPr>
+      </w:pPr>
+    </w:p>
+    <w:p>
+      <w:pPr>
+        <w:spacing w:line="360" w:lineRule="auto"/>
+        <w:rPr>
+          <w:rFonts w:ascii="Times New Roman" w:hAnsi="Times New Roman" w:cs="Times New Roman"/>
+          <w:sz w:val="22"/>
+        </w:rPr>
+      </w:pPr>
+      <w:r>
+        <w:rPr>
+          <w:rFonts w:ascii="Times New Roman" w:hAnsi="Times New Roman" w:cs="Times New Roman"/>
+          <w:sz w:val="22"/>
+        </w:rPr>
+        <w:t xml:space="preserve">As anticipated, </w:t>
+      </w:r>
+      <w:r>
+        <w:rPr>
+          <w:rFonts w:ascii="Times New Roman" w:hAnsi="Times New Roman" w:cs="Times New Roman"/>
+          <w:sz w:val="22"/>
+        </w:rPr>
+        <w:t>all error metrics in</w:t>
+      </w:r>
+      <w:r>
+        <w:rPr>
+          <w:rFonts w:ascii="Times New Roman" w:hAnsi="Times New Roman" w:cs="Times New Roman"/>
+          <w:sz w:val="22"/>
+        </w:rPr>
+        <w:t xml:space="preserve"> test set are larger than those of the training set</w:t>
+      </w:r>
+      <w:r>
+        <w:rPr>
+          <w:rFonts w:ascii="Times New Roman" w:hAnsi="Times New Roman" w:cs="Times New Roman"/>
+          <w:sz w:val="22"/>
+        </w:rPr>
+        <w:t xml:space="preserve"> in all three algorithms. </w:t>
+      </w:r>
+      <w:r>
+        <w:rPr>
+          <w:rFonts w:ascii="Times New Roman" w:hAnsi="Times New Roman" w:cs="Times New Roman"/>
+          <w:sz w:val="22"/>
+        </w:rPr>
+        <w:t>Since</w:t>
+      </w:r>
+      <w:r>
+        <w:rPr>
+          <w:rFonts w:ascii="Times New Roman" w:hAnsi="Times New Roman" w:cs="Times New Roman"/>
+          <w:sz w:val="22"/>
+        </w:rPr>
+        <w:t xml:space="preserve"> the model </w:t>
+      </w:r>
+      <w:r>
+        <w:rPr>
+          <w:rFonts w:ascii="Times New Roman" w:hAnsi="Times New Roman" w:cs="Times New Roman"/>
+          <w:sz w:val="22"/>
+        </w:rPr>
+        <w:t>is not fit</w:t>
+      </w:r>
+      <w:r>
+        <w:rPr>
+          <w:rFonts w:ascii="Times New Roman" w:hAnsi="Times New Roman" w:cs="Times New Roman"/>
+          <w:sz w:val="22"/>
+        </w:rPr>
+        <w:t>ted</w:t>
+      </w:r>
+      <w:r>
+        <w:rPr>
+          <w:rFonts w:ascii="Times New Roman" w:hAnsi="Times New Roman" w:cs="Times New Roman"/>
+          <w:sz w:val="22"/>
+        </w:rPr>
+        <w:t xml:space="preserve"> to the test data, </w:t>
+      </w:r>
+      <w:r>
+        <w:rPr>
+          <w:rFonts w:ascii="Times New Roman" w:hAnsi="Times New Roman" w:cs="Times New Roman"/>
+          <w:sz w:val="22"/>
+        </w:rPr>
+        <w:t xml:space="preserve">then </w:t>
+      </w:r>
+      <w:r>
+        <w:rPr>
+          <w:rFonts w:ascii="Times New Roman" w:hAnsi="Times New Roman" w:cs="Times New Roman"/>
+          <w:sz w:val="22"/>
+        </w:rPr>
+        <w:t xml:space="preserve">it may not perform as good as it was in the training </w:t>
+      </w:r>
+      <w:r>
+        <w:rPr>
+          <w:rFonts w:ascii="Times New Roman" w:hAnsi="Times New Roman" w:cs="Times New Roman"/>
+          <w:sz w:val="22"/>
+        </w:rPr>
+        <w:t>stage</w:t>
+      </w:r>
+      <w:r>
+        <w:rPr>
+          <w:rFonts w:ascii="Times New Roman" w:hAnsi="Times New Roman" w:cs="Times New Roman"/>
+          <w:sz w:val="22"/>
+        </w:rPr>
+        <w:t>.</w:t>
+      </w:r>
+    </w:p>
+    <w:p>
+      <w:pPr>
+        <w:spacing w:line="360" w:lineRule="auto"/>
+        <w:rPr>
+          <w:rFonts w:ascii="Times New Roman" w:hAnsi="Times New Roman" w:cs="Times New Roman"/>
+          <w:sz w:val="22"/>
+        </w:rPr>
+      </w:pPr>
+    </w:p>
+    <w:p>
+      <w:pPr>
+        <w:spacing w:line="360" w:lineRule="auto"/>
+        <w:rPr>
+          <w:rFonts w:ascii="Times New Roman" w:hAnsi="Times New Roman" w:cs="Times New Roman"/>
+          <w:sz w:val="22"/>
+        </w:rPr>
+      </w:pPr>
+      <w:r>
+        <w:rPr>
+          <w:rFonts w:ascii="Times New Roman" w:hAnsi="Times New Roman" w:cs="Times New Roman"/>
+          <w:sz w:val="22"/>
+        </w:rPr>
+        <w:t xml:space="preserve">To sum up, random forest regression has the overall best performance. </w:t>
+      </w:r>
+      <w:r>
+        <w:rPr>
+          <w:rFonts w:ascii="Times New Roman" w:hAnsi="Times New Roman" w:cs="Times New Roman"/>
+          <w:sz w:val="22"/>
+        </w:rPr>
+        <w:t>What’s better still</w:t>
+      </w:r>
+      <w:r>
+        <w:rPr>
+          <w:rFonts w:ascii="Times New Roman" w:hAnsi="Times New Roman" w:cs="Times New Roman"/>
+          <w:sz w:val="22"/>
+        </w:rPr>
+        <w:t>,</w:t>
+      </w:r>
+      <w:r>
+        <w:rPr>
+          <w:rFonts w:ascii="Times New Roman" w:hAnsi="Times New Roman" w:cs="Times New Roman"/>
+          <w:sz w:val="22"/>
+        </w:rPr>
+        <w:t xml:space="preserve"> its </w:t>
+      </w:r>
+      <w:r>
+        <w:rPr>
+          <w:rFonts w:ascii="Times New Roman" w:hAnsi="Times New Roman" w:cs="Times New Roman"/>
+          <w:sz w:val="22"/>
+        </w:rPr>
+        <w:t>cross-validation</w:t>
+      </w:r>
+      <w:r>
+        <w:rPr>
+          <w:rFonts w:ascii="Times New Roman" w:hAnsi="Times New Roman" w:cs="Times New Roman"/>
+          <w:sz w:val="22"/>
+        </w:rPr>
+        <w:t xml:space="preserve"> </w:t>
+      </w:r>
+      <w:r>
+        <w:rPr>
+          <w:rFonts w:ascii="Times New Roman" w:hAnsi="Times New Roman" w:cs="Times New Roman"/>
+          <w:sz w:val="22"/>
+        </w:rPr>
+        <w:t>error</w:t>
+      </w:r>
+      <w:r>
+        <w:rPr>
+          <w:rFonts w:ascii="Times New Roman" w:hAnsi="Times New Roman" w:cs="Times New Roman"/>
+          <w:sz w:val="22"/>
+        </w:rPr>
+        <w:t xml:space="preserve"> is stable, which make</w:t>
+      </w:r>
+      <w:r>
+        <w:rPr>
+          <w:rFonts w:ascii="Times New Roman" w:hAnsi="Times New Roman" w:cs="Times New Roman"/>
+          <w:sz w:val="22"/>
+        </w:rPr>
+        <w:t>s</w:t>
+      </w:r>
+      <w:r>
+        <w:rPr>
+          <w:rFonts w:ascii="Times New Roman" w:hAnsi="Times New Roman" w:cs="Times New Roman"/>
+          <w:sz w:val="22"/>
+        </w:rPr>
+        <w:t xml:space="preserve"> it </w:t>
+      </w:r>
+      <w:r>
+        <w:rPr>
+          <w:rFonts w:ascii="Times New Roman" w:hAnsi="Times New Roman" w:cs="Times New Roman"/>
+          <w:sz w:val="22"/>
+        </w:rPr>
+        <w:t>a</w:t>
+      </w:r>
+      <w:r>
+        <w:rPr>
+          <w:rFonts w:ascii="Times New Roman" w:hAnsi="Times New Roman" w:cs="Times New Roman"/>
+          <w:sz w:val="22"/>
+        </w:rPr>
+        <w:t xml:space="preserve"> </w:t>
+      </w:r>
+      <w:r>
+        <w:rPr>
+          <w:rFonts w:ascii="Times New Roman" w:hAnsi="Times New Roman" w:cs="Times New Roman"/>
+          <w:sz w:val="22"/>
+        </w:rPr>
+        <w:t>suitable</w:t>
+      </w:r>
+      <w:r>
+        <w:rPr>
+          <w:rFonts w:ascii="Times New Roman" w:hAnsi="Times New Roman" w:cs="Times New Roman"/>
+          <w:sz w:val="22"/>
+        </w:rPr>
+        <w:t xml:space="preserve"> model on this dataset</w:t>
+      </w:r>
+      <w:r>
+        <w:rPr>
+          <w:rFonts w:ascii="Times New Roman" w:hAnsi="Times New Roman" w:cs="Times New Roman"/>
+          <w:sz w:val="22"/>
+        </w:rPr>
+        <w:t xml:space="preserve"> and </w:t>
+      </w:r>
+      <w:r>
+        <w:rPr>
+          <w:rFonts w:ascii="Times New Roman" w:hAnsi="Times New Roman" w:cs="Times New Roman"/>
+          <w:sz w:val="22"/>
+        </w:rPr>
+        <w:t>our</w:t>
+      </w:r>
+      <w:r>
+        <w:rPr>
+          <w:rFonts w:ascii="Times New Roman" w:hAnsi="Times New Roman" w:cs="Times New Roman"/>
+          <w:sz w:val="22"/>
+        </w:rPr>
+        <w:t xml:space="preserve"> forecasting problem. </w:t>
+      </w:r>
+      <w:r>
+        <w:rPr>
+          <w:rFonts w:ascii="Times New Roman" w:hAnsi="Times New Roman" w:cs="Times New Roman"/>
+          <w:sz w:val="22"/>
+        </w:rPr>
+        <w:t xml:space="preserve">Support vector regression </w:t>
+      </w:r>
+      <w:r>
+        <w:rPr>
+          <w:rFonts w:ascii="Times New Roman" w:hAnsi="Times New Roman" w:cs="Times New Roman"/>
+          <w:sz w:val="22"/>
+        </w:rPr>
+        <w:t xml:space="preserve">has </w:t>
+      </w:r>
+      <w:r>
+        <w:rPr>
+          <w:rFonts w:ascii="Times New Roman" w:hAnsi="Times New Roman" w:cs="Times New Roman"/>
+          <w:sz w:val="22"/>
+        </w:rPr>
+        <w:t>very high RMSE</w:t>
+      </w:r>
+      <w:r>
+        <w:rPr>
+          <w:rFonts w:ascii="Times New Roman" w:hAnsi="Times New Roman" w:cs="Times New Roman"/>
+          <w:sz w:val="22"/>
+        </w:rPr>
+        <w:t xml:space="preserve"> </w:t>
+      </w:r>
+      <w:r>
+        <w:rPr>
+          <w:rFonts w:ascii="Times New Roman" w:hAnsi="Times New Roman" w:cs="Times New Roman"/>
+          <w:sz w:val="22"/>
+        </w:rPr>
+        <w:t xml:space="preserve">as it is penalized more by </w:t>
+      </w:r>
+      <w:r>
+        <w:rPr>
+          <w:rFonts w:ascii="Times New Roman" w:hAnsi="Times New Roman" w:cs="Times New Roman"/>
+          <w:sz w:val="22"/>
+        </w:rPr>
+        <w:t xml:space="preserve">making </w:t>
+      </w:r>
+      <w:r>
+        <w:rPr>
+          <w:rFonts w:ascii="Times New Roman" w:hAnsi="Times New Roman" w:cs="Times New Roman"/>
+          <w:sz w:val="22"/>
+        </w:rPr>
+        <w:t>larger errors</w:t>
+      </w:r>
+      <w:r>
+        <w:rPr>
+          <w:rFonts w:ascii="Times New Roman" w:hAnsi="Times New Roman" w:cs="Times New Roman"/>
+          <w:sz w:val="22"/>
+        </w:rPr>
+        <w:t>. And</w:t>
+      </w:r>
+      <w:r>
+        <w:rPr>
+          <w:rFonts w:ascii="Times New Roman" w:hAnsi="Times New Roman" w:cs="Times New Roman"/>
+          <w:sz w:val="22"/>
+        </w:rPr>
+        <w:t xml:space="preserve"> decision tree regression </w:t>
+      </w:r>
+      <w:r>
+        <w:rPr>
+          <w:rFonts w:ascii="Times New Roman" w:hAnsi="Times New Roman" w:cs="Times New Roman"/>
+          <w:sz w:val="22"/>
+        </w:rPr>
+        <w:t>potentially suffers</w:t>
+      </w:r>
+      <w:r>
+        <w:rPr>
+          <w:rFonts w:ascii="Times New Roman" w:hAnsi="Times New Roman" w:cs="Times New Roman"/>
+          <w:sz w:val="22"/>
+        </w:rPr>
+        <w:t xml:space="preserve"> from overfitting, thus it </w:t>
+      </w:r>
+      <w:r>
+        <w:rPr>
+          <w:rFonts w:ascii="Times New Roman" w:hAnsi="Times New Roman" w:cs="Times New Roman"/>
+          <w:sz w:val="22"/>
+        </w:rPr>
+        <w:t xml:space="preserve">needs more constraints on the model to make it </w:t>
+      </w:r>
+      <w:r>
+        <w:rPr>
+          <w:rFonts w:ascii="Times New Roman" w:hAnsi="Times New Roman" w:cs="Times New Roman"/>
+          <w:sz w:val="22"/>
+        </w:rPr>
+        <w:t>useful</w:t>
+      </w:r>
       <w:r>
         <w:rPr>
           <w:rFonts w:ascii="Times New Roman" w:hAnsi="Times New Roman" w:cs="Times New Roman"/>
@@ -6701,6 +6715,7 @@
     <w:rsid w:val="005414C7"/>
     <w:rsid w:val="005775BA"/>
     <w:rsid w:val="005A658D"/>
+    <w:rsid w:val="00691738"/>
     <w:rsid w:val="006F0324"/>
     <w:rsid w:val="00837041"/>
     <w:rsid w:val="008B46F3"/>
@@ -7443,7 +7458,7 @@
 </file>
 
 <file path=customXml/itemProps1.xml><?xml version="1.0" encoding="utf-8"?>
-<ds:datastoreItem xmlns:ds="http://schemas.openxmlformats.org/officeDocument/2006/customXml" ds:itemID="{E53511D8-23B4-4567-B626-0C1EE9492119}">
+<ds:datastoreItem xmlns:ds="http://schemas.openxmlformats.org/officeDocument/2006/customXml" ds:itemID="{585DDA31-1FAE-415C-B44F-7C043F7FEA01}">
   <ds:schemaRefs>
     <ds:schemaRef ds:uri="http://schemas.openxmlformats.org/officeDocument/2006/bibliography"/>
   </ds:schemaRefs>

</xml_diff>